<commit_message>
add something in paper
</commit_message>
<xml_diff>
--- a/log/PaperInBuilding/Expressior.docx
+++ b/log/PaperInBuilding/Expressior.docx
@@ -201,7 +201,7 @@
         </w:p>
         <w:p>
           <w:pPr>
-            <w:pStyle w:val="11"/>
+            <w:pStyle w:val="TOC1"/>
           </w:pPr>
           <w:r>
             <w:rPr>
@@ -240,7 +240,7 @@
         </w:p>
         <w:p>
           <w:pPr>
-            <w:pStyle w:val="11"/>
+            <w:pStyle w:val="TOC1"/>
           </w:pPr>
           <w:r>
             <w:rPr>
@@ -287,7 +287,7 @@
         </w:p>
         <w:p>
           <w:pPr>
-            <w:pStyle w:val="21"/>
+            <w:pStyle w:val="TOC2"/>
             <w:ind w:left="216"/>
           </w:pPr>
           <w:r>
@@ -308,7 +308,7 @@
         </w:p>
         <w:p>
           <w:pPr>
-            <w:pStyle w:val="3"/>
+            <w:pStyle w:val="TOC3"/>
             <w:ind w:left="446"/>
             <w:rPr>
               <w:lang w:val="zh-CN"/>
@@ -345,7 +345,7 @@
         </w:p>
         <w:p>
           <w:pPr>
-            <w:pStyle w:val="21"/>
+            <w:pStyle w:val="TOC2"/>
             <w:ind w:left="216"/>
           </w:pPr>
           <w:r>
@@ -366,7 +366,7 @@
         </w:p>
         <w:p>
           <w:pPr>
-            <w:pStyle w:val="3"/>
+            <w:pStyle w:val="TOC3"/>
             <w:ind w:left="446"/>
             <w:rPr>
               <w:lang w:val="zh-CN"/>
@@ -403,7 +403,7 @@
         </w:p>
         <w:p>
           <w:pPr>
-            <w:pStyle w:val="11"/>
+            <w:pStyle w:val="TOC1"/>
           </w:pPr>
           <w:r>
             <w:rPr>
@@ -442,7 +442,7 @@
         </w:p>
         <w:p>
           <w:pPr>
-            <w:pStyle w:val="21"/>
+            <w:pStyle w:val="TOC2"/>
             <w:ind w:left="216"/>
           </w:pPr>
           <w:r>
@@ -463,7 +463,7 @@
         </w:p>
         <w:p>
           <w:pPr>
-            <w:pStyle w:val="21"/>
+            <w:pStyle w:val="TOC2"/>
             <w:ind w:left="216"/>
           </w:pPr>
           <w:r>
@@ -487,7 +487,7 @@
         </w:p>
         <w:p>
           <w:pPr>
-            <w:pStyle w:val="21"/>
+            <w:pStyle w:val="TOC2"/>
             <w:ind w:left="216"/>
             <w:rPr>
               <w:lang w:val="zh-CN"/>
@@ -514,11 +514,8 @@
         </w:p>
         <w:p>
           <w:pPr>
-            <w:pStyle w:val="21"/>
+            <w:pStyle w:val="TOC2"/>
             <w:ind w:left="216"/>
-            <w:rPr>
-              <w:rFonts w:hint="eastAsia"/>
-            </w:rPr>
           </w:pPr>
           <w:r>
             <w:rPr>
@@ -541,11 +538,8 @@
         </w:p>
         <w:p>
           <w:pPr>
-            <w:pStyle w:val="21"/>
+            <w:pStyle w:val="TOC2"/>
             <w:ind w:left="216"/>
-            <w:rPr>
-              <w:rFonts w:hint="eastAsia"/>
-            </w:rPr>
           </w:pPr>
           <w:r>
             <w:rPr>
@@ -568,7 +562,7 @@
         </w:p>
         <w:p>
           <w:pPr>
-            <w:pStyle w:val="11"/>
+            <w:pStyle w:val="TOC1"/>
           </w:pPr>
           <w:r>
             <w:rPr>
@@ -615,7 +609,7 @@
         </w:p>
         <w:p>
           <w:pPr>
-            <w:pStyle w:val="11"/>
+            <w:pStyle w:val="TOC1"/>
           </w:pPr>
           <w:r>
             <w:rPr>
@@ -647,7 +641,7 @@
         </w:p>
         <w:p>
           <w:pPr>
-            <w:pStyle w:val="11"/>
+            <w:pStyle w:val="TOC1"/>
             <w:rPr>
               <w:b/>
               <w:bCs/>
@@ -739,13 +733,20 @@
           <w:rFonts w:hint="eastAsia"/>
           <w:highlight w:val="yellow"/>
         </w:rPr>
-        <w:t>[简要介绍</w:t>
+        <w:t>[</w:t>
       </w:r>
       <w:r>
         <w:rPr>
           <w:rFonts w:hint="eastAsia"/>
           <w:highlight w:val="yellow"/>
         </w:rPr>
+        <w:t>从</w:t>
+      </w:r>
+      <w:r>
+        <w:rPr>
+          <w:rFonts w:hint="eastAsia"/>
+          <w:highlight w:val="yellow"/>
+        </w:rPr>
         <w:t>深度学习</w:t>
       </w:r>
       <w:r>
@@ -753,38 +754,568 @@
           <w:rFonts w:hint="eastAsia"/>
           <w:highlight w:val="yellow"/>
         </w:rPr>
+        <w:t>切入,讲深度学习工具,然后其局限性,然后我们的工具,最后模仿Caffe论文中那一段写明关于开源社区和基础项目的问题,关于此务必要尽早与Dynamo开发组取得联系,目前这一部分写的太少了.</w:t>
+      </w:r>
+      <w:r>
+        <w:rPr>
+          <w:rFonts w:hint="eastAsia"/>
+          <w:highlight w:val="yellow"/>
+        </w:rPr>
         <w:t>]</w:t>
       </w:r>
     </w:p>
     <w:p>
-      <w:r>
-        <w:rPr>
-          <w:rFonts w:hint="eastAsia"/>
-        </w:rPr>
-        <w:t>机器学习是一项致力于研究如何通过计算的手段，利用数据来增强系统自身性能的学科，机器学习研究的，是关于在计算机上从数据中产生“模型”的算法，即“学习算法”</w:t>
-      </w:r>
-      <w:r>
-        <w:t xml:space="preserve"> （Learning Algorithm）。</w:t>
-      </w:r>
-      <w:r>
-        <w:rPr>
-          <w:rFonts w:hint="eastAsia"/>
-        </w:rPr>
-        <w:t>如我们所知,机器学习,尤其是深度学习是近年来的研究热点,被认为是非常有前景和应用价值的人工智能方法.</w:t>
-      </w:r>
-    </w:p>
-    <w:p>
-      <w:r>
-        <w:rPr>
-          <w:rFonts w:hint="eastAsia"/>
-        </w:rPr>
-        <w:t>经过多年的研究,深度学习已经</w:t>
-      </w:r>
-      <w:r>
-        <w:rPr>
-          <w:rFonts w:hint="eastAsia"/>
-        </w:rPr>
-        <w:t>拥有了很多理论基础和算法,例如自动求导,梯度下降,ADAM等这样的方法成为了研究者们常用的方法.</w:t>
+      <w:pPr>
+        <w:ind w:firstLine="420"/>
+      </w:pPr>
+      <w:r>
+        <w:rPr>
+          <w:rFonts w:hint="eastAsia"/>
+        </w:rPr>
+        <w:t>如我们所知,机器学习,尤其是深度学习是近年来的研究热点,被认为是非常有前景和应用价值的人工智能方法.经过多年的研究,深度学习已经</w:t>
+      </w:r>
+      <w:r>
+        <w:rPr>
+          <w:rFonts w:hint="eastAsia"/>
+        </w:rPr>
+        <w:t>拥有了很多理论基础和算法,例如自动求导,梯度下降,ADAM等这样的方法</w:t>
+      </w:r>
+      <w:r>
+        <w:rPr>
+          <w:rFonts w:hint="eastAsia"/>
+          <w:color w:val="2F5496" w:themeColor="accent1" w:themeShade="BF"/>
+          <w:highlight w:val="cyan"/>
+        </w:rPr>
+        <w:t>成为了研究者们常用的方法</w:t>
+      </w:r>
+      <w:r>
+        <w:rPr>
+          <w:rFonts w:hint="eastAsia"/>
+          <w:highlight w:val="cyan"/>
+        </w:rPr>
+        <w:t>.</w:t>
+      </w:r>
+      <w:r>
+        <w:rPr>
+          <w:rFonts w:hint="eastAsia"/>
+        </w:rPr>
+        <w:t>随着大量的高校研究人员和百度,谷歌,微软这样的大企业进入该领域,深度学习迅速积累起大量的基础算法和诸多行之有效的经验,并在</w:t>
+      </w:r>
+      <w:r>
+        <w:rPr>
+          <w:rFonts w:hint="eastAsia"/>
+          <w:color w:val="2F5496" w:themeColor="accent1" w:themeShade="BF"/>
+          <w:highlight w:val="cyan"/>
+        </w:rPr>
+        <w:t>对弈,自动驾驶,搜索,图像处理</w:t>
+      </w:r>
+      <w:r>
+        <w:rPr>
+          <w:rFonts w:hint="eastAsia"/>
+        </w:rPr>
+        <w:t>等领域取得了应用效果.随着</w:t>
+      </w:r>
+      <w:r>
+        <w:rPr>
+          <w:rFonts w:hint="eastAsia"/>
+          <w:color w:val="2F5496" w:themeColor="accent1" w:themeShade="BF"/>
+          <w:highlight w:val="cyan"/>
+        </w:rPr>
+        <w:t>Caff</w:t>
+      </w:r>
+      <w:r>
+        <w:rPr>
+          <w:color w:val="2F5496" w:themeColor="accent1" w:themeShade="BF"/>
+          <w:highlight w:val="cyan"/>
+        </w:rPr>
+        <w:t>e</w:t>
+      </w:r>
+      <w:r>
+        <w:rPr>
+          <w:rFonts w:hint="eastAsia"/>
+        </w:rPr>
+        <w:t>和</w:t>
+      </w:r>
+      <w:proofErr w:type="spellStart"/>
+      <w:r>
+        <w:rPr>
+          <w:rFonts w:hint="eastAsia"/>
+          <w:color w:val="2F5496" w:themeColor="accent1" w:themeShade="BF"/>
+          <w:highlight w:val="cyan"/>
+        </w:rPr>
+        <w:t>Tensorflow</w:t>
+      </w:r>
+      <w:proofErr w:type="spellEnd"/>
+      <w:r>
+        <w:rPr>
+          <w:rFonts w:hint="eastAsia"/>
+        </w:rPr>
+        <w:t>这样的深度学习框架的推出,深度学习的研究和部署也有了实用的解决方案,他们的出现将研究人员从诸如自动求导这样的基本操作的编程实现中解放出来,使他们能够将精力集中于解决更前沿的问题.</w:t>
+      </w:r>
+      <w:r>
+        <w:rPr>
+          <w:rFonts w:hint="eastAsia"/>
+          <w:color w:val="2F5496" w:themeColor="accent1" w:themeShade="BF"/>
+          <w:highlight w:val="cyan"/>
+        </w:rPr>
+        <w:t>根据</w:t>
+      </w:r>
+      <w:proofErr w:type="gramStart"/>
+      <w:r>
+        <w:rPr>
+          <w:rFonts w:hint="eastAsia"/>
+          <w:color w:val="2F5496" w:themeColor="accent1" w:themeShade="BF"/>
+          <w:highlight w:val="cyan"/>
+        </w:rPr>
+        <w:t>某大赛</w:t>
+      </w:r>
+      <w:proofErr w:type="gramEnd"/>
+      <w:r>
+        <w:rPr>
+          <w:rFonts w:hint="eastAsia"/>
+          <w:color w:val="2F5496" w:themeColor="accent1" w:themeShade="BF"/>
+          <w:highlight w:val="cyan"/>
+        </w:rPr>
+        <w:t>的统计</w:t>
+      </w:r>
+      <w:r>
+        <w:rPr>
+          <w:rFonts w:hint="eastAsia"/>
+        </w:rPr>
+        <w:t>目前大量的论文中的方法采用了这些框架.</w:t>
+      </w:r>
+    </w:p>
+    <w:p>
+      <w:pPr>
+        <w:rPr>
+          <w:color w:val="2F5496" w:themeColor="accent1" w:themeShade="BF"/>
+          <w:highlight w:val="cyan"/>
+        </w:rPr>
+      </w:pPr>
+      <w:r>
+        <w:rPr>
+          <w:rFonts w:hint="eastAsia"/>
+          <w:color w:val="2F5496" w:themeColor="accent1" w:themeShade="BF"/>
+          <w:highlight w:val="cyan"/>
+        </w:rPr>
+        <w:t>[其中有好几个地方需要引用参考文献,均标蓝色</w:t>
+      </w:r>
+      <w:r>
+        <w:rPr>
+          <w:color w:val="2F5496" w:themeColor="accent1" w:themeShade="BF"/>
+          <w:highlight w:val="cyan"/>
+        </w:rPr>
+        <w:t>]</w:t>
+      </w:r>
+    </w:p>
+    <w:p>
+      <w:pPr>
+        <w:rPr>
+          <w:color w:val="000000" w:themeColor="text1"/>
+        </w:rPr>
+      </w:pPr>
+      <w:r>
+        <w:rPr>
+          <w:color w:val="2F5496" w:themeColor="accent1" w:themeShade="BF"/>
+        </w:rPr>
+        <w:tab/>
+      </w:r>
+      <w:r>
+        <w:rPr>
+          <w:rFonts w:hint="eastAsia"/>
+          <w:color w:val="000000" w:themeColor="text1"/>
+        </w:rPr>
+        <w:t>尽管我们已经有了这样的工具,但是他们都是控制台程序,虽然借助</w:t>
+      </w:r>
+      <w:proofErr w:type="spellStart"/>
+      <w:r>
+        <w:rPr>
+          <w:rFonts w:hint="eastAsia"/>
+          <w:color w:val="000000" w:themeColor="text1"/>
+          <w:highlight w:val="cyan"/>
+        </w:rPr>
+        <w:t>TensorBoard</w:t>
+      </w:r>
+      <w:proofErr w:type="spellEnd"/>
+      <w:r>
+        <w:rPr>
+          <w:rFonts w:hint="eastAsia"/>
+          <w:color w:val="000000" w:themeColor="text1"/>
+        </w:rPr>
+        <w:t>这样的工具和其他的一些可视化工具powered</w:t>
+      </w:r>
+      <w:r>
+        <w:rPr>
+          <w:color w:val="000000" w:themeColor="text1"/>
+        </w:rPr>
+        <w:t xml:space="preserve"> </w:t>
+      </w:r>
+      <w:r>
+        <w:rPr>
+          <w:rFonts w:hint="eastAsia"/>
+          <w:color w:val="000000" w:themeColor="text1"/>
+        </w:rPr>
+        <w:t>by</w:t>
+      </w:r>
+      <w:r>
+        <w:rPr>
+          <w:color w:val="000000" w:themeColor="text1"/>
+        </w:rPr>
+        <w:t xml:space="preserve"> python,</w:t>
+      </w:r>
+      <w:r>
+        <w:rPr>
+          <w:rFonts w:hint="eastAsia"/>
+          <w:color w:val="000000" w:themeColor="text1"/>
+        </w:rPr>
+        <w:t>可以实现一定程度的可视化,但是这些工具本身具有一定的使用门槛,另外,在进行与图像相关的深度学习研究中,对数据进行预处理是很常见的操作,这就需要operator同时必须掌握一定程度的图像处理方法的编程实现.在需要大量实验时,冗余重复的编程工作会拖慢工作进度.</w:t>
+      </w:r>
+    </w:p>
+    <w:p>
+      <w:pPr>
+        <w:rPr>
+          <w:rFonts w:hint="eastAsia"/>
+          <w:color w:val="000000" w:themeColor="text1"/>
+        </w:rPr>
+      </w:pPr>
+      <w:r>
+        <w:rPr>
+          <w:color w:val="000000" w:themeColor="text1"/>
+        </w:rPr>
+        <w:tab/>
+      </w:r>
+      <w:r>
+        <w:rPr>
+          <w:rFonts w:hint="eastAsia"/>
+          <w:color w:val="000000" w:themeColor="text1"/>
+        </w:rPr>
+        <w:t>深度学习和与之相关的数据预处理工作具有</w:t>
+      </w:r>
+      <w:r>
+        <w:rPr>
+          <w:rFonts w:hint="eastAsia"/>
+          <w:color w:val="000000" w:themeColor="text1"/>
+        </w:rPr>
+        <w:t>面向数据流的特点,在较高层次(接近用户)的层次上不适合使用面向对象的编程范式,而适合使用基于函数的过程化编程,这就为使用类似蓝图脚本(in</w:t>
+      </w:r>
+      <w:r>
+        <w:rPr>
+          <w:color w:val="000000" w:themeColor="text1"/>
+        </w:rPr>
+        <w:t xml:space="preserve"> </w:t>
+      </w:r>
+      <w:r>
+        <w:rPr>
+          <w:rFonts w:hint="eastAsia"/>
+          <w:color w:val="000000" w:themeColor="text1"/>
+        </w:rPr>
+        <w:t>Unreal</w:t>
+      </w:r>
+      <w:r>
+        <w:rPr>
+          <w:color w:val="000000" w:themeColor="text1"/>
+        </w:rPr>
+        <w:t xml:space="preserve"> </w:t>
+      </w:r>
+      <w:r>
+        <w:rPr>
+          <w:rFonts w:hint="eastAsia"/>
+          <w:color w:val="000000" w:themeColor="text1"/>
+        </w:rPr>
+        <w:t>Engine</w:t>
+      </w:r>
+      <w:r>
+        <w:rPr>
+          <w:color w:val="000000" w:themeColor="text1"/>
+        </w:rPr>
+        <w:t xml:space="preserve"> 4</w:t>
+      </w:r>
+      <w:r>
+        <w:rPr>
+          <w:rFonts w:hint="eastAsia"/>
+          <w:color w:val="000000" w:themeColor="text1"/>
+        </w:rPr>
+        <w:t>)的</w:t>
+      </w:r>
+      <w:r>
+        <w:rPr>
+          <w:color w:val="000000" w:themeColor="text1"/>
+        </w:rPr>
+        <w:t>Visual Scripting</w:t>
+      </w:r>
+      <w:r>
+        <w:rPr>
+          <w:rFonts w:hint="eastAsia"/>
+          <w:color w:val="000000" w:themeColor="text1"/>
+        </w:rPr>
+        <w:t>奠定了基础.</w:t>
+      </w:r>
+    </w:p>
+    <w:p>
+      <w:pPr>
+        <w:rPr>
+          <w:color w:val="000000" w:themeColor="text1"/>
+        </w:rPr>
+      </w:pPr>
+      <w:r>
+        <w:rPr>
+          <w:color w:val="000000" w:themeColor="text1"/>
+        </w:rPr>
+        <w:tab/>
+      </w:r>
+      <w:r>
+        <w:rPr>
+          <w:rFonts w:hint="eastAsia"/>
+          <w:color w:val="000000" w:themeColor="text1"/>
+        </w:rPr>
+        <w:t>本程序</w:t>
+      </w:r>
+      <w:r>
+        <w:rPr>
+          <w:rFonts w:hint="eastAsia"/>
+          <w:color w:val="000000" w:themeColor="text1"/>
+        </w:rPr>
+        <w:t>是一个</w:t>
+      </w:r>
+      <w:r>
+        <w:rPr>
+          <w:rFonts w:hint="eastAsia"/>
+          <w:color w:val="000000" w:themeColor="text1"/>
+        </w:rPr>
+        <w:t>完全开源</w:t>
+      </w:r>
+      <w:r>
+        <w:rPr>
+          <w:rFonts w:hint="eastAsia"/>
+          <w:color w:val="000000" w:themeColor="text1"/>
+        </w:rPr>
+        <w:t>的</w:t>
+      </w:r>
+      <w:r>
+        <w:rPr>
+          <w:rFonts w:hint="eastAsia"/>
+          <w:color w:val="000000" w:themeColor="text1"/>
+        </w:rPr>
+        <w:t>面向对象的交互式图形软件</w:t>
+      </w:r>
+      <w:r>
+        <w:rPr>
+          <w:rFonts w:hint="eastAsia"/>
+          <w:color w:val="000000" w:themeColor="text1"/>
+        </w:rPr>
+        <w:t>,设计实现了支持数据读取,预处理,深度学习模型的搭建和可视化等功能的图形化编程环境,可以</w:t>
+      </w:r>
+      <w:r>
+        <w:rPr>
+          <w:rFonts w:hint="eastAsia"/>
+          <w:color w:val="000000" w:themeColor="text1"/>
+        </w:rPr>
+        <w:t>使用</w:t>
+      </w:r>
+      <w:proofErr w:type="gramStart"/>
+      <w:r>
+        <w:rPr>
+          <w:color w:val="000000" w:themeColor="text1"/>
+        </w:rPr>
+        <w:t>”</w:t>
+      </w:r>
+      <w:proofErr w:type="gramEnd"/>
+      <w:r>
+        <w:rPr>
+          <w:rFonts w:hint="eastAsia"/>
+          <w:color w:val="000000" w:themeColor="text1"/>
+        </w:rPr>
+        <w:t>拖拽</w:t>
+      </w:r>
+      <w:proofErr w:type="gramStart"/>
+      <w:r>
+        <w:rPr>
+          <w:color w:val="000000" w:themeColor="text1"/>
+        </w:rPr>
+        <w:t>”</w:t>
+      </w:r>
+      <w:proofErr w:type="gramEnd"/>
+      <w:r>
+        <w:rPr>
+          <w:rFonts w:hint="eastAsia"/>
+          <w:color w:val="000000" w:themeColor="text1"/>
+        </w:rPr>
+        <w:t>方式进行操作,并支持用户扩展.程序使用C#和python开发,在构思,研究数据预处理,调整网络模型参数和观察网络行为等方面应用本程序,</w:t>
+      </w:r>
+      <w:r>
+        <w:rPr>
+          <w:rFonts w:hint="eastAsia"/>
+          <w:color w:val="000000" w:themeColor="text1"/>
+        </w:rPr>
+        <w:t>只需要编写少量代码甚至完全不需要编程,</w:t>
+      </w:r>
+      <w:r>
+        <w:rPr>
+          <w:rFonts w:hint="eastAsia"/>
+          <w:color w:val="000000" w:themeColor="text1"/>
+        </w:rPr>
+        <w:t>可以降低对编程技能的需求,提高工作效率.</w:t>
+      </w:r>
+    </w:p>
+    <w:p>
+      <w:pPr>
+        <w:rPr>
+          <w:rFonts w:hint="eastAsia"/>
+          <w:color w:val="000000" w:themeColor="text1"/>
+        </w:rPr>
+      </w:pPr>
+      <w:r>
+        <w:rPr>
+          <w:color w:val="000000" w:themeColor="text1"/>
+        </w:rPr>
+        <w:tab/>
+      </w:r>
+      <w:r>
+        <w:rPr>
+          <w:rFonts w:hint="eastAsia"/>
+          <w:color w:val="000000" w:themeColor="text1"/>
+        </w:rPr>
+        <w:t>程序是在</w:t>
+      </w:r>
+      <w:proofErr w:type="spellStart"/>
+      <w:r>
+        <w:rPr>
+          <w:rFonts w:hint="eastAsia"/>
+          <w:color w:val="000000" w:themeColor="text1"/>
+        </w:rPr>
+        <w:t>AutoDesk</w:t>
+      </w:r>
+      <w:proofErr w:type="spellEnd"/>
+      <w:r>
+        <w:rPr>
+          <w:rFonts w:hint="eastAsia"/>
+          <w:color w:val="000000" w:themeColor="text1"/>
+        </w:rPr>
+        <w:t>公司Dynamo项目</w:t>
+      </w:r>
+      <w:r>
+        <w:rPr>
+          <w:rFonts w:hint="eastAsia"/>
+          <w:color w:val="000000" w:themeColor="text1"/>
+        </w:rPr>
+        <w:t>(which</w:t>
+      </w:r>
+      <w:r>
+        <w:rPr>
+          <w:color w:val="000000" w:themeColor="text1"/>
+        </w:rPr>
+        <w:t xml:space="preserve"> </w:t>
+      </w:r>
+      <w:r>
+        <w:rPr>
+          <w:rFonts w:hint="eastAsia"/>
+          <w:color w:val="000000" w:themeColor="text1"/>
+        </w:rPr>
+        <w:t>is</w:t>
+      </w:r>
+      <w:r>
+        <w:rPr>
+          <w:color w:val="000000" w:themeColor="text1"/>
+        </w:rPr>
+        <w:t xml:space="preserve"> </w:t>
+      </w:r>
+      <w:r>
+        <w:rPr>
+          <w:rFonts w:hint="eastAsia"/>
+          <w:color w:val="000000" w:themeColor="text1"/>
+        </w:rPr>
+        <w:t>design</w:t>
+      </w:r>
+      <w:r>
+        <w:rPr>
+          <w:color w:val="000000" w:themeColor="text1"/>
+        </w:rPr>
+        <w:t xml:space="preserve"> </w:t>
+      </w:r>
+      <w:r>
+        <w:rPr>
+          <w:rFonts w:hint="eastAsia"/>
+          <w:color w:val="000000" w:themeColor="text1"/>
+        </w:rPr>
+        <w:t>for参数化建模)的</w:t>
+      </w:r>
+      <w:r>
+        <w:rPr>
+          <w:rFonts w:hint="eastAsia"/>
+          <w:color w:val="000000" w:themeColor="text1"/>
+        </w:rPr>
+        <w:t>基础上编写的,</w:t>
+      </w:r>
+      <w:r>
+        <w:rPr>
+          <w:rFonts w:hint="eastAsia"/>
+          <w:color w:val="000000" w:themeColor="text1"/>
+        </w:rPr>
+        <w:t>without</w:t>
+      </w:r>
+      <w:r>
+        <w:rPr>
+          <w:color w:val="000000" w:themeColor="text1"/>
+        </w:rPr>
+        <w:t xml:space="preserve"> its </w:t>
+      </w:r>
+      <w:r>
+        <w:rPr>
+          <w:color w:val="000000" w:themeColor="text1"/>
+        </w:rPr>
+        <w:t>Community</w:t>
+      </w:r>
+      <w:r>
+        <w:rPr>
+          <w:rFonts w:hint="eastAsia"/>
+          <w:color w:val="000000" w:themeColor="text1"/>
+        </w:rPr>
+        <w:t>,本程序will</w:t>
+      </w:r>
+      <w:r>
+        <w:rPr>
+          <w:color w:val="000000" w:themeColor="text1"/>
+        </w:rPr>
+        <w:t xml:space="preserve"> </w:t>
+      </w:r>
+      <w:r>
+        <w:rPr>
+          <w:rFonts w:hint="eastAsia"/>
+          <w:color w:val="000000" w:themeColor="text1"/>
+        </w:rPr>
+        <w:t>b</w:t>
+      </w:r>
+      <w:r>
+        <w:rPr>
+          <w:color w:val="000000" w:themeColor="text1"/>
+        </w:rPr>
+        <w:t>e nothing,</w:t>
+      </w:r>
+      <w:r>
+        <w:rPr>
+          <w:rFonts w:hint="eastAsia"/>
+          <w:color w:val="000000" w:themeColor="text1"/>
+        </w:rPr>
+        <w:t>在此感谢Dynamo项目的开发组和所有在(Dynamo连接)上贡献过代码的</w:t>
+      </w:r>
+      <w:r>
+        <w:rPr>
+          <w:color w:val="000000" w:themeColor="text1"/>
+        </w:rPr>
+        <w:t>Contributor</w:t>
+      </w:r>
+      <w:r>
+        <w:rPr>
+          <w:rFonts w:hint="eastAsia"/>
+          <w:color w:val="000000" w:themeColor="text1"/>
+        </w:rPr>
+        <w:t>s</w:t>
+      </w:r>
+      <w:r>
+        <w:rPr>
+          <w:color w:val="000000" w:themeColor="text1"/>
+        </w:rPr>
+        <w:t>.</w:t>
       </w:r>
     </w:p>
     <w:p>
@@ -798,473 +1329,256 @@
           <w:rFonts w:hint="eastAsia"/>
           <w:highlight w:val="yellow"/>
         </w:rPr>
-        <w:t>[简要介绍目前的深度学习工具</w:t>
+        <w:t xml:space="preserve"> </w:t>
       </w:r>
       <w:r>
         <w:rPr>
           <w:rFonts w:hint="eastAsia"/>
           <w:highlight w:val="yellow"/>
         </w:rPr>
-        <w:t>,提到他们是基于命令行的工具即可</w:t>
+        <w:t>[</w:t>
       </w:r>
       <w:r>
         <w:rPr>
           <w:rFonts w:hint="eastAsia"/>
           <w:highlight w:val="yellow"/>
         </w:rPr>
+        <w:t>文章结构</w:t>
+      </w:r>
+      <w:r>
+        <w:rPr>
+          <w:rFonts w:hint="eastAsia"/>
+          <w:highlight w:val="yellow"/>
+        </w:rPr>
         <w:t>]</w:t>
       </w:r>
     </w:p>
     <w:p>
-      <w:r>
-        <w:rPr>
-          <w:rFonts w:hint="eastAsia"/>
-        </w:rPr>
-        <w:t>已有很多工作实现了用于搭建深度学习模型的控制台应用程序,例如Caffe和</w:t>
-      </w:r>
-      <w:proofErr w:type="spellStart"/>
-      <w:r>
-        <w:rPr>
-          <w:rFonts w:hint="eastAsia"/>
-        </w:rPr>
-        <w:t>Tensorflow</w:t>
-      </w:r>
-      <w:proofErr w:type="spellEnd"/>
-      <w:r>
-        <w:rPr>
-          <w:rFonts w:hint="eastAsia"/>
-        </w:rPr>
-        <w:t>等,这些工具中包含了大量常用算法的实现,可以使研究人员不必在已知算法的实现上耗费过多的精力并工作的更有效率.</w:t>
-      </w:r>
-    </w:p>
-    <w:p>
-      <w:pPr>
+      <w:pPr>
+        <w:ind w:firstLine="420"/>
+      </w:pPr>
+      <w:r>
+        <w:rPr>
+          <w:rFonts w:hint="eastAsia"/>
+        </w:rPr>
+        <w:t>本文的其余部分组织如下:第二部分介绍了软件的整体结构,以及</w:t>
+      </w:r>
+      <w:r>
+        <w:rPr>
+          <w:rFonts w:hint="eastAsia"/>
+        </w:rPr>
+        <w:t>特色</w:t>
+      </w:r>
+      <w:r>
+        <w:rPr>
+          <w:rFonts w:hint="eastAsia"/>
+        </w:rPr>
+        <w:t>.第三部分介绍了几个深度学习的例子,以说明该软件对深度学习模型的表现能力</w:t>
+      </w:r>
+      <w:r>
+        <w:rPr>
+          <w:rFonts w:hint="eastAsia"/>
+        </w:rPr>
+        <w:t>并</w:t>
+      </w:r>
+      <w:r>
+        <w:rPr>
+          <w:rFonts w:hint="eastAsia"/>
+        </w:rPr>
+        <w:t>展示</w:t>
+      </w:r>
+      <w:r>
+        <w:rPr>
+          <w:rFonts w:hint="eastAsia"/>
+        </w:rPr>
+        <w:t>可视化表示</w:t>
+      </w:r>
+      <w:r>
+        <w:rPr>
+          <w:rFonts w:hint="eastAsia"/>
+        </w:rPr>
+        <w:t>,</w:t>
+      </w:r>
+      <w:r>
+        <w:rPr>
+          <w:rFonts w:hint="eastAsia"/>
+        </w:rPr>
+        <w:t>第四部分是结论.</w:t>
+      </w:r>
+    </w:p>
+    <w:p>
+      <w:pPr>
+        <w:ind w:firstLine="420"/>
+      </w:pPr>
+    </w:p>
+    <w:p>
+      <w:pPr>
+        <w:ind w:firstLine="420"/>
+      </w:pPr>
+    </w:p>
+    <w:p>
+      <w:pPr>
+        <w:ind w:firstLine="420"/>
+        <w:rPr>
+          <w:highlight w:val="red"/>
+        </w:rPr>
+      </w:pPr>
+      <w:r>
+        <w:rPr>
+          <w:rFonts w:hint="eastAsia"/>
+          <w:highlight w:val="red"/>
+        </w:rPr>
+        <w:t>(</w:t>
+      </w:r>
+    </w:p>
+    <w:p>
+      <w:pPr>
+        <w:ind w:firstLine="420"/>
+        <w:rPr>
+          <w:highlight w:val="red"/>
+        </w:rPr>
+      </w:pPr>
+      <w:r>
+        <w:rPr>
+          <w:rFonts w:hint="eastAsia"/>
+          <w:highlight w:val="red"/>
+        </w:rPr>
+        <w:t>重点词汇辨析:</w:t>
+      </w:r>
+    </w:p>
+    <w:p>
+      <w:pPr>
+        <w:ind w:firstLine="420"/>
+        <w:rPr>
+          <w:highlight w:val="red"/>
+        </w:rPr>
+      </w:pPr>
+      <w:r>
+        <w:rPr>
+          <w:rFonts w:hint="eastAsia"/>
+          <w:highlight w:val="red"/>
+        </w:rPr>
+        <w:t>1.</w:t>
+      </w:r>
+      <w:r>
+        <w:rPr>
+          <w:highlight w:val="red"/>
+        </w:rPr>
+        <w:t>”</w:t>
+      </w:r>
+      <w:r>
+        <w:rPr>
+          <w:rFonts w:hint="eastAsia"/>
+          <w:highlight w:val="red"/>
+        </w:rPr>
+        <w:t>图形化编程</w:t>
+      </w:r>
+      <w:proofErr w:type="gramStart"/>
+      <w:r>
+        <w:rPr>
+          <w:highlight w:val="red"/>
+        </w:rPr>
+        <w:t>”</w:t>
+      </w:r>
+      <w:proofErr w:type="gramEnd"/>
+      <w:r>
+        <w:rPr>
+          <w:rFonts w:hint="eastAsia"/>
+          <w:highlight w:val="red"/>
+        </w:rPr>
+        <w:t>,是否会和Visual</w:t>
+      </w:r>
+      <w:r>
+        <w:rPr>
+          <w:highlight w:val="red"/>
+        </w:rPr>
+        <w:t xml:space="preserve"> C++</w:t>
+      </w:r>
+      <w:r>
+        <w:rPr>
+          <w:rFonts w:hint="eastAsia"/>
+          <w:highlight w:val="red"/>
+        </w:rPr>
+        <w:t>这种所谓的</w:t>
+      </w:r>
+      <w:r>
+        <w:rPr>
+          <w:highlight w:val="red"/>
+        </w:rPr>
+        <w:t>’’</w:t>
+      </w:r>
+      <w:r>
+        <w:rPr>
+          <w:rFonts w:hint="eastAsia"/>
+          <w:highlight w:val="red"/>
+        </w:rPr>
+        <w:t>可视化编程</w:t>
+      </w:r>
+      <w:r>
+        <w:rPr>
+          <w:highlight w:val="red"/>
+        </w:rPr>
+        <w:t>’’</w:t>
+      </w:r>
+      <w:r>
+        <w:rPr>
+          <w:rFonts w:hint="eastAsia"/>
+          <w:highlight w:val="red"/>
+        </w:rPr>
+        <w:t>混淆?</w:t>
+      </w:r>
+    </w:p>
+    <w:p>
+      <w:pPr>
+        <w:ind w:firstLine="420"/>
+      </w:pPr>
+      <w:r>
+        <w:rPr>
+          <w:highlight w:val="red"/>
+        </w:rPr>
+        <w:t>2</w:t>
+      </w:r>
+      <w:r>
+        <w:rPr>
+          <w:rFonts w:hint="eastAsia"/>
+          <w:highlight w:val="red"/>
+        </w:rPr>
+        <w:t>.</w:t>
+      </w:r>
+      <w:r>
+        <w:rPr>
+          <w:rFonts w:hint="eastAsia"/>
+          <w:highlight w:val="red"/>
+        </w:rPr>
+        <w:t>参考词汇:</w:t>
+      </w:r>
+      <w:r>
+        <w:t xml:space="preserve"> </w:t>
+      </w:r>
+      <w:r>
         <w:rPr>
           <w:highlight w:val="yellow"/>
         </w:rPr>
-      </w:pPr>
+        <w:t>Visual Scripting</w:t>
+      </w:r>
       <w:r>
         <w:rPr>
           <w:rFonts w:hint="eastAsia"/>
           <w:highlight w:val="yellow"/>
         </w:rPr>
-        <w:t>[简要介绍图像化的集成式开发环境,介绍我们的程序能做什么,</w:t>
-      </w:r>
-      <w:r>
-        <w:rPr>
-          <w:rFonts w:hint="eastAsia"/>
+        <w:t>/</w:t>
+      </w:r>
+      <w:r>
+        <w:rPr>
           <w:highlight w:val="yellow"/>
         </w:rPr>
-        <w:t>不要进行横向比较</w:t>
-      </w:r>
-      <w:r>
-        <w:rPr>
-          <w:rFonts w:hint="eastAsia"/>
-          <w:highlight w:val="yellow"/>
-        </w:rPr>
-        <w:t>]</w:t>
-      </w:r>
-    </w:p>
-    <w:p>
-      <w:pPr>
-        <w:rPr>
-          <w:highlight w:val="yellow"/>
-        </w:rPr>
-      </w:pPr>
-      <w:r>
-        <w:rPr>
-          <w:rFonts w:hint="eastAsia"/>
-        </w:rPr>
-        <w:t>在交互式的图形软件(</w:t>
-      </w:r>
-      <w:r>
-        <w:t>an interactive graphics software</w:t>
-      </w:r>
-      <w:r>
-        <w:rPr>
-          <w:rFonts w:hint="eastAsia"/>
-        </w:rPr>
-        <w:t>)中进行深度学习模型的搭建和调试,可以直观的观察模型结构</w:t>
-      </w:r>
-      <w:r>
-        <w:rPr>
-          <w:rFonts w:hint="eastAsia"/>
-        </w:rPr>
-        <w:t>和性能,从而能够更有针对性的改善解决方案,使用图形化程序设计方法,可以在编写很少量代码的情况下完成深度模型的开发调试.</w:t>
-      </w:r>
-    </w:p>
-    <w:p>
-      <w:pPr>
-        <w:rPr>
-          <w:highlight w:val="yellow"/>
-        </w:rPr>
-      </w:pPr>
-      <w:r>
-        <w:rPr>
-          <w:rFonts w:hint="eastAsia"/>
-          <w:highlight w:val="yellow"/>
-        </w:rPr>
-        <w:t>[</w:t>
-      </w:r>
-      <w:r>
-        <w:rPr>
-          <w:rFonts w:hint="eastAsia"/>
-          <w:highlight w:val="yellow"/>
-        </w:rPr>
-        <w:t>简要介绍本程序是基于什么编写的,一两句话即可</w:t>
-      </w:r>
-      <w:r>
-        <w:rPr>
-          <w:rFonts w:hint="eastAsia"/>
-          <w:highlight w:val="yellow"/>
-        </w:rPr>
-        <w:t>]</w:t>
-      </w:r>
-    </w:p>
-    <w:p>
-      <w:r>
-        <w:t>”</w:t>
-      </w:r>
-      <w:r>
-        <w:rPr>
-          <w:rFonts w:hint="eastAsia"/>
-        </w:rPr>
-        <w:t>程序(名字还没起好,</w:t>
-      </w:r>
-      <w:proofErr w:type="gramStart"/>
-      <w:r>
-        <w:rPr>
-          <w:rFonts w:hint="eastAsia"/>
-        </w:rPr>
-        <w:t>暂时叫</w:t>
-      </w:r>
-      <w:proofErr w:type="spellStart"/>
-      <w:proofErr w:type="gramEnd"/>
-      <w:r>
-        <w:rPr>
-          <w:rFonts w:hint="eastAsia"/>
-        </w:rPr>
-        <w:t>MagicBrain</w:t>
-      </w:r>
-      <w:proofErr w:type="spellEnd"/>
-      <w:r>
-        <w:t>)”</w:t>
-      </w:r>
-      <w:r>
-        <w:rPr>
-          <w:rFonts w:hint="eastAsia"/>
-        </w:rPr>
-        <w:t>是一个面向对象的,基于MVVM设计模式和WPF的</w:t>
-      </w:r>
-      <w:r>
-        <w:rPr>
-          <w:rFonts w:hint="eastAsia"/>
-        </w:rPr>
-        <w:t>可视化集成式深度学习开发环境</w:t>
-      </w:r>
-      <w:r>
-        <w:rPr>
-          <w:rFonts w:hint="eastAsia"/>
-        </w:rPr>
-        <w:t>.</w:t>
-      </w:r>
-      <w:r>
-        <w:rPr>
-          <w:rFonts w:hint="eastAsia"/>
-          <w:u w:val="single"/>
-        </w:rPr>
-        <w:t>本研究的目的是说明在友好的图形用户界面环境下,图像化编程方法</w:t>
-      </w:r>
-      <w:r>
-        <w:rPr>
-          <w:rFonts w:hint="eastAsia"/>
-          <w:u w:val="single"/>
-        </w:rPr>
-        <w:t>和MVV</w:t>
-      </w:r>
-      <w:r>
-        <w:rPr>
-          <w:u w:val="single"/>
-        </w:rPr>
-        <w:t>M</w:t>
-      </w:r>
-      <w:r>
-        <w:rPr>
-          <w:rFonts w:hint="eastAsia"/>
-          <w:u w:val="single"/>
-        </w:rPr>
-        <w:t>开发模式</w:t>
-      </w:r>
-      <w:r>
-        <w:rPr>
-          <w:rFonts w:hint="eastAsia"/>
-          <w:u w:val="single"/>
-        </w:rPr>
-        <w:t>在深度学习研究中的实际应用</w:t>
-      </w:r>
-      <w:r>
-        <w:rPr>
-          <w:rFonts w:hint="eastAsia"/>
-          <w:u w:val="single"/>
-        </w:rPr>
-        <w:t>.</w:t>
-      </w:r>
-      <w:r>
-        <w:rPr>
-          <w:rFonts w:hint="eastAsia"/>
-          <w:highlight w:val="red"/>
-          <w:u w:val="single"/>
-        </w:rPr>
-        <w:t>(作为研究目的是否合适)</w:t>
-      </w:r>
-    </w:p>
-    <w:p>
-      <w:pPr>
-        <w:rPr>
-          <w:highlight w:val="yellow"/>
-        </w:rPr>
-      </w:pPr>
-      <w:r>
-        <w:rPr>
-          <w:rFonts w:hint="eastAsia"/>
-          <w:highlight w:val="yellow"/>
-        </w:rPr>
-        <w:t>[</w:t>
-      </w:r>
-      <w:r>
-        <w:rPr>
-          <w:rFonts w:hint="eastAsia"/>
-          <w:highlight w:val="yellow"/>
-        </w:rPr>
-        <w:t>文章结构</w:t>
-      </w:r>
-      <w:r>
-        <w:rPr>
-          <w:rFonts w:hint="eastAsia"/>
-          <w:highlight w:val="yellow"/>
-        </w:rPr>
-        <w:t>]</w:t>
+        <w:t xml:space="preserve"> node-based interface</w:t>
       </w:r>
     </w:p>
     <w:p>
       <w:pPr>
         <w:ind w:firstLine="420"/>
-      </w:pPr>
-      <w:r>
-        <w:rPr>
-          <w:rFonts w:hint="eastAsia"/>
-        </w:rPr>
-        <w:t>本文的其余部分组织如下:第二部分介绍了软件的整体结构,以及核心方法和功能.第三部分介绍了几个深度学习的例子,以说明该软件对深度学习模型的表现能力</w:t>
-      </w:r>
-      <w:r>
-        <w:rPr>
-          <w:rFonts w:hint="eastAsia"/>
-        </w:rPr>
-        <w:t>并</w:t>
-      </w:r>
-      <w:r>
-        <w:rPr>
-          <w:rFonts w:hint="eastAsia"/>
-        </w:rPr>
-        <w:t>展示</w:t>
-      </w:r>
-      <w:r>
-        <w:rPr>
-          <w:rFonts w:hint="eastAsia"/>
-        </w:rPr>
-        <w:t>可视化表示</w:t>
-      </w:r>
-      <w:r>
-        <w:rPr>
-          <w:rFonts w:hint="eastAsia"/>
-        </w:rPr>
-        <w:t>,</w:t>
-      </w:r>
-      <w:r>
-        <w:rPr>
-          <w:rFonts w:hint="eastAsia"/>
-        </w:rPr>
-        <w:t>第四部分是结论.</w:t>
-      </w:r>
-    </w:p>
-    <w:p>
-      <w:pPr>
-        <w:ind w:firstLine="420"/>
-      </w:pPr>
-    </w:p>
-    <w:p>
-      <w:pPr>
-        <w:ind w:firstLine="420"/>
-      </w:pPr>
-    </w:p>
-    <w:p>
-      <w:pPr>
-        <w:ind w:firstLine="420"/>
-        <w:rPr>
-          <w:highlight w:val="red"/>
-        </w:rPr>
-      </w:pPr>
-      <w:r>
-        <w:rPr>
-          <w:rFonts w:hint="eastAsia"/>
-          <w:highlight w:val="red"/>
-        </w:rPr>
-        <w:t>(</w:t>
-      </w:r>
-    </w:p>
-    <w:p>
-      <w:pPr>
-        <w:ind w:firstLine="420"/>
-        <w:rPr>
-          <w:highlight w:val="red"/>
-        </w:rPr>
-      </w:pPr>
-      <w:r>
-        <w:rPr>
-          <w:rFonts w:hint="eastAsia"/>
-          <w:highlight w:val="red"/>
-        </w:rPr>
-        <w:t>重点词汇辨析:</w:t>
-      </w:r>
-    </w:p>
-    <w:p>
-      <w:pPr>
-        <w:ind w:firstLine="420"/>
-        <w:rPr>
-          <w:highlight w:val="red"/>
-        </w:rPr>
-      </w:pPr>
-      <w:r>
-        <w:rPr>
-          <w:rFonts w:hint="eastAsia"/>
-          <w:highlight w:val="red"/>
-        </w:rPr>
-        <w:t>1.</w:t>
-      </w:r>
-      <w:r>
-        <w:rPr>
-          <w:highlight w:val="red"/>
-        </w:rPr>
-        <w:t>”</w:t>
-      </w:r>
-      <w:r>
-        <w:rPr>
-          <w:rFonts w:hint="eastAsia"/>
-          <w:highlight w:val="red"/>
-        </w:rPr>
-        <w:t>图形化编程</w:t>
-      </w:r>
-      <w:proofErr w:type="gramStart"/>
-      <w:r>
-        <w:rPr>
-          <w:highlight w:val="red"/>
-        </w:rPr>
-        <w:t>”</w:t>
-      </w:r>
-      <w:proofErr w:type="gramEnd"/>
-      <w:r>
-        <w:rPr>
-          <w:rFonts w:hint="eastAsia"/>
-          <w:highlight w:val="red"/>
-        </w:rPr>
-        <w:t>,是否会和Visual</w:t>
-      </w:r>
-      <w:r>
-        <w:rPr>
-          <w:highlight w:val="red"/>
-        </w:rPr>
-        <w:t xml:space="preserve"> C++</w:t>
-      </w:r>
-      <w:r>
-        <w:rPr>
-          <w:rFonts w:hint="eastAsia"/>
-          <w:highlight w:val="red"/>
-        </w:rPr>
-        <w:t>这种所谓的</w:t>
-      </w:r>
-      <w:proofErr w:type="gramStart"/>
-      <w:r>
-        <w:rPr>
-          <w:highlight w:val="red"/>
-        </w:rPr>
-        <w:t>’’</w:t>
-      </w:r>
-      <w:proofErr w:type="gramEnd"/>
-      <w:r>
-        <w:rPr>
-          <w:rFonts w:hint="eastAsia"/>
-          <w:highlight w:val="red"/>
-        </w:rPr>
-        <w:t>可视化编程</w:t>
-      </w:r>
-      <w:proofErr w:type="gramStart"/>
-      <w:r>
-        <w:rPr>
-          <w:highlight w:val="red"/>
-        </w:rPr>
-        <w:t>’’</w:t>
-      </w:r>
-      <w:proofErr w:type="gramEnd"/>
-      <w:r>
-        <w:rPr>
-          <w:rFonts w:hint="eastAsia"/>
-          <w:highlight w:val="red"/>
-        </w:rPr>
-        <w:t>混淆?</w:t>
-      </w:r>
-    </w:p>
-    <w:p>
-      <w:pPr>
-        <w:ind w:firstLine="420"/>
-      </w:pPr>
-      <w:r>
-        <w:rPr>
-          <w:highlight w:val="red"/>
-        </w:rPr>
-        <w:t>2</w:t>
-      </w:r>
-      <w:r>
-        <w:rPr>
-          <w:rFonts w:hint="eastAsia"/>
-          <w:highlight w:val="red"/>
-        </w:rPr>
-        <w:t>.</w:t>
-      </w:r>
-      <w:r>
-        <w:rPr>
-          <w:rFonts w:hint="eastAsia"/>
-          <w:highlight w:val="red"/>
-        </w:rPr>
-        <w:t>参考词汇:</w:t>
-      </w:r>
-      <w:r>
-        <w:t xml:space="preserve"> </w:t>
-      </w:r>
-      <w:r>
-        <w:rPr>
-          <w:highlight w:val="yellow"/>
-        </w:rPr>
-        <w:t>Visual Scripting</w:t>
-      </w:r>
-      <w:r>
-        <w:rPr>
-          <w:rFonts w:hint="eastAsia"/>
-          <w:highlight w:val="yellow"/>
-        </w:rPr>
-        <w:t>/</w:t>
-      </w:r>
-      <w:r>
-        <w:rPr>
-          <w:highlight w:val="yellow"/>
-        </w:rPr>
-        <w:t xml:space="preserve"> node-based interface</w:t>
-      </w:r>
-    </w:p>
-    <w:p>
-      <w:pPr>
-        <w:ind w:firstLine="420"/>
-        <w:rPr>
-          <w:rFonts w:hint="eastAsia"/>
+        <w:rPr>
           <w:highlight w:val="red"/>
         </w:rPr>
       </w:pPr>
@@ -1356,308 +1670,280 @@
         <w:rPr>
           <w:rFonts w:hint="eastAsia"/>
         </w:rPr>
-        <w:t>程序(名字还没起好,</w:t>
+        <w:t>程序</w:t>
       </w:r>
       <w:proofErr w:type="gramStart"/>
       <w:r>
-        <w:rPr>
-          <w:rFonts w:hint="eastAsia"/>
-        </w:rPr>
-        <w:t>暂时叫</w:t>
+        <w:t>”</w:t>
+      </w:r>
+      <w:proofErr w:type="gramEnd"/>
+      <w:r>
+        <w:rPr>
+          <w:rFonts w:hint="eastAsia"/>
+        </w:rPr>
+        <w:t xml:space="preserve"> </w:t>
+      </w:r>
+      <w:r>
+        <w:rPr>
+          <w:rFonts w:hint="eastAsia"/>
+        </w:rPr>
+        <w:t>是一个</w:t>
+      </w:r>
+      <w:r>
+        <w:rPr>
+          <w:rFonts w:hint="eastAsia"/>
+        </w:rPr>
+        <w:t>图形界面软件</w:t>
+      </w:r>
+      <w:r>
+        <w:rPr>
+          <w:rFonts w:hint="eastAsia"/>
+        </w:rPr>
+        <w:t>,</w:t>
+      </w:r>
+      <w:r>
+        <w:rPr>
+          <w:rFonts w:hint="eastAsia"/>
+        </w:rPr>
+        <w:t>能以图形化的方式进行深度学习模型的设计和调试.</w:t>
+      </w:r>
+    </w:p>
+    <w:p>
+      <w:pPr>
+        <w:pStyle w:val="2"/>
+        <w:rPr>
+          <w:sz w:val="22"/>
+        </w:rPr>
+      </w:pPr>
+      <w:r>
+        <w:rPr>
+          <w:rFonts w:hint="eastAsia"/>
+          <w:sz w:val="22"/>
+        </w:rPr>
+        <w:t>2.</w:t>
+      </w:r>
+      <w:r>
+        <w:rPr>
+          <w:sz w:val="22"/>
+        </w:rPr>
+        <w:t>1</w:t>
+      </w:r>
+      <w:r>
+        <w:rPr>
+          <w:rFonts w:hint="eastAsia"/>
+          <w:sz w:val="22"/>
+        </w:rPr>
+        <w:t>软件的总体结构</w:t>
+      </w:r>
+    </w:p>
+    <w:p>
+      <w:pPr>
+        <w:rPr>
+          <w:highlight w:val="yellow"/>
+        </w:rPr>
+      </w:pPr>
+      <w:r>
+        <w:rPr>
+          <w:rFonts w:hint="eastAsia"/>
+          <w:highlight w:val="yellow"/>
+        </w:rPr>
+        <w:t>[基于两张图来介绍总体结构,一张数据流图,一张模块示意图]</w:t>
+      </w:r>
+    </w:p>
+    <w:p>
+      <w:pPr>
+        <w:rPr>
+          <w:highlight w:val="yellow"/>
+        </w:rPr>
+      </w:pPr>
+      <w:r>
+        <w:rPr>
+          <w:rFonts w:hint="eastAsia"/>
+          <w:highlight w:val="yellow"/>
+        </w:rPr>
+        <w:t>[数据流图主要体现蓝图-&gt;中间代码-&gt;程序代码的流程和蓝图直接运行的流程]</w:t>
+      </w:r>
+    </w:p>
+    <w:p>
+      <w:pPr>
+        <w:rPr>
+          <w:highlight w:val="yellow"/>
+        </w:rPr>
+      </w:pPr>
+      <w:r>
+        <w:rPr>
+          <w:rFonts w:hint="eastAsia"/>
+          <w:highlight w:val="yellow"/>
+        </w:rPr>
+        <w:t>[模块示意图主要体现模块之间的依赖关系,这块还比较乱,现在画不出来]</w:t>
+      </w:r>
+    </w:p>
+    <w:p>
+      <w:pPr>
+        <w:rPr>
+          <w:highlight w:val="yellow"/>
+        </w:rPr>
+      </w:pPr>
+      <w:r>
+        <w:rPr>
+          <w:rFonts w:hint="eastAsia"/>
+          <w:highlight w:val="yellow"/>
+        </w:rPr>
+        <w:t>[介绍几个重要模块的作用]</w:t>
+      </w:r>
+    </w:p>
+    <w:p>
+      <w:pPr>
+        <w:rPr>
+          <w:highlight w:val="yellow"/>
+        </w:rPr>
+      </w:pPr>
+      <w:r>
+        <w:rPr>
+          <w:rFonts w:hint="eastAsia"/>
+          <w:highlight w:val="yellow"/>
+        </w:rPr>
+        <w:t>[说一下MVVM模式,一两句话概括优点,然后分别介绍程序里面的M/V/VM都是由哪些类扮演的,以及为什么要这样做]</w:t>
+      </w:r>
+    </w:p>
+    <w:p>
+      <w:pPr>
+        <w:rPr>
+          <w:highlight w:val="yellow"/>
+        </w:rPr>
+      </w:pPr>
+      <w:r>
+        <w:rPr>
+          <w:rFonts w:hint="eastAsia"/>
+          <w:highlight w:val="yellow"/>
+        </w:rPr>
+        <w:t>[要提及友好的用户界面</w:t>
+      </w:r>
+      <w:r>
+        <w:rPr>
+          <w:rFonts w:hint="eastAsia"/>
+          <w:highlight w:val="yellow"/>
+        </w:rPr>
+        <w:t>,并配图</w:t>
+      </w:r>
+      <w:r>
+        <w:rPr>
+          <w:rFonts w:hint="eastAsia"/>
+          <w:highlight w:val="yellow"/>
+        </w:rPr>
+        <w:t>]</w:t>
+      </w:r>
+    </w:p>
+    <w:p>
+      <w:pPr>
+        <w:pStyle w:val="2"/>
+        <w:rPr>
+          <w:sz w:val="22"/>
+        </w:rPr>
+      </w:pPr>
+      <w:r>
+        <w:rPr>
+          <w:rFonts w:hint="eastAsia"/>
+          <w:sz w:val="22"/>
+        </w:rPr>
+        <w:t>2.</w:t>
+      </w:r>
+      <w:r>
+        <w:rPr>
+          <w:sz w:val="22"/>
+        </w:rPr>
+        <w:t xml:space="preserve">2 </w:t>
+      </w:r>
+      <w:r>
+        <w:rPr>
+          <w:rFonts w:hint="eastAsia"/>
+          <w:sz w:val="22"/>
+        </w:rPr>
+        <w:t>核心方法</w:t>
+      </w:r>
+    </w:p>
+    <w:p>
+      <w:r>
+        <w:rPr>
+          <w:rFonts w:hint="eastAsia"/>
+        </w:rPr>
+        <w:t>(这个核心方法是什么现在还没确定,候选的有两个:图形化编程语言,代码转换技术,</w:t>
+      </w:r>
+    </w:p>
+    <w:p>
+      <w:r>
+        <w:rPr>
+          <w:rFonts w:hint="eastAsia"/>
+        </w:rPr>
+        <w:t>其中图形编程语言这块如果作为核心方法,主要从模块化设计,用户扩展接口,内置代码段这三个方面来说,</w:t>
+      </w:r>
+    </w:p>
+    <w:p>
+      <w:r>
+        <w:rPr>
+          <w:rFonts w:hint="eastAsia"/>
+        </w:rPr>
+        <w:t>如果是代码转换技术作为核心方法,就是从编译的角度来讲,词法分析,语法分析,语义分析,序列化,解序列化,比较零碎</w:t>
+      </w:r>
+    </w:p>
+    <w:p>
+      <w:r>
+        <w:rPr>
+          <w:rFonts w:hint="eastAsia"/>
+        </w:rPr>
+        <w:t>目前的状况是</w:t>
+      </w:r>
+    </w:p>
+    <w:p>
+      <w:r>
+        <w:rPr>
+          <w:rFonts w:hint="eastAsia"/>
+        </w:rPr>
+        <w:t>图形编程语言这块,基础的计算和函数都有,但是针对深度学习的算法大模块还没做,</w:t>
+      </w:r>
+    </w:p>
+    <w:p>
+      <w:r>
+        <w:rPr>
+          <w:rFonts w:hint="eastAsia"/>
+        </w:rPr>
+        <w:t>用户扩展接口是基于自定义</w:t>
       </w:r>
       <w:proofErr w:type="spellStart"/>
+      <w:r>
+        <w:rPr>
+          <w:rFonts w:hint="eastAsia"/>
+        </w:rPr>
+        <w:t>dll</w:t>
+      </w:r>
+      <w:proofErr w:type="spellEnd"/>
+      <w:r>
+        <w:rPr>
+          <w:rFonts w:hint="eastAsia"/>
+        </w:rPr>
+        <w:t>的编程接口,加载的稳定性不太好,如果用户自定义的模块想调用绘图方面的功能,还不行,做基础计算和复杂计算没问题,</w:t>
+      </w:r>
+    </w:p>
+    <w:p>
+      <w:r>
+        <w:rPr>
+          <w:rFonts w:hint="eastAsia"/>
+        </w:rPr>
+        <w:t>代码转换现在是能做到序列化和解序列化,但是</w:t>
+      </w:r>
+      <w:proofErr w:type="gramStart"/>
+      <w:r>
+        <w:rPr>
+          <w:rFonts w:hint="eastAsia"/>
+        </w:rPr>
+        <w:t>是</w:t>
+      </w:r>
       <w:proofErr w:type="gramEnd"/>
       <w:r>
         <w:rPr>
           <w:rFonts w:hint="eastAsia"/>
         </w:rPr>
-        <w:t>MagicBrain</w:t>
-      </w:r>
-      <w:proofErr w:type="spellEnd"/>
-      <w:r>
-        <w:t>)”</w:t>
-      </w:r>
-      <w:r>
-        <w:rPr>
-          <w:rFonts w:hint="eastAsia"/>
-        </w:rPr>
-        <w:t xml:space="preserve"> </w:t>
-      </w:r>
-      <w:r>
-        <w:rPr>
-          <w:rFonts w:hint="eastAsia"/>
-        </w:rPr>
-        <w:t>是一个</w:t>
-      </w:r>
-      <w:r>
-        <w:rPr>
-          <w:rFonts w:hint="eastAsia"/>
-        </w:rPr>
-        <w:t>图形界面软件</w:t>
-      </w:r>
-      <w:r>
-        <w:rPr>
-          <w:rFonts w:hint="eastAsia"/>
-        </w:rPr>
-        <w:t>,</w:t>
-      </w:r>
-      <w:r>
-        <w:rPr>
-          <w:rFonts w:hint="eastAsia"/>
-        </w:rPr>
-        <w:t>能以图形化的方式进行深度学习模型的设计和调试.</w:t>
-      </w:r>
-    </w:p>
-    <w:p>
-      <w:pPr>
-        <w:pStyle w:val="2"/>
-        <w:rPr>
-          <w:sz w:val="22"/>
-        </w:rPr>
-      </w:pPr>
-      <w:r>
-        <w:rPr>
-          <w:rFonts w:hint="eastAsia"/>
-          <w:sz w:val="22"/>
-        </w:rPr>
-        <w:t>2.</w:t>
-      </w:r>
-      <w:r>
-        <w:rPr>
-          <w:sz w:val="22"/>
-        </w:rPr>
-        <w:t>1</w:t>
-      </w:r>
-      <w:r>
-        <w:rPr>
-          <w:rFonts w:hint="eastAsia"/>
-          <w:sz w:val="22"/>
-        </w:rPr>
-        <w:t>软件的总体结构</w:t>
-      </w:r>
-    </w:p>
-    <w:p>
-      <w:pPr>
-        <w:rPr>
-          <w:highlight w:val="yellow"/>
-        </w:rPr>
-      </w:pPr>
-      <w:r>
-        <w:rPr>
-          <w:rFonts w:hint="eastAsia"/>
-          <w:highlight w:val="yellow"/>
-        </w:rPr>
-        <w:t>[基于两张图来介绍总体结构,一张数据流图,一张模块示意图]</w:t>
-      </w:r>
-    </w:p>
-    <w:p>
-      <w:pPr>
-        <w:rPr>
-          <w:highlight w:val="yellow"/>
-        </w:rPr>
-      </w:pPr>
-      <w:r>
-        <w:rPr>
-          <w:rFonts w:hint="eastAsia"/>
-          <w:highlight w:val="yellow"/>
-        </w:rPr>
-        <w:t>[数据流图主要体现蓝图-&gt;中间代码-&gt;程序代码的流程和蓝图直接运行的流程]</w:t>
-      </w:r>
-    </w:p>
-    <w:p>
-      <w:pPr>
-        <w:rPr>
-          <w:highlight w:val="yellow"/>
-        </w:rPr>
-      </w:pPr>
-      <w:r>
-        <w:rPr>
-          <w:rFonts w:hint="eastAsia"/>
-          <w:highlight w:val="yellow"/>
-        </w:rPr>
-        <w:t>[模块示意图主要体现模块之间的依赖关系,这块还比较乱,现在画不出来]</w:t>
-      </w:r>
-    </w:p>
-    <w:p>
-      <w:pPr>
-        <w:rPr>
-          <w:highlight w:val="yellow"/>
-        </w:rPr>
-      </w:pPr>
-      <w:r>
-        <w:rPr>
-          <w:rFonts w:hint="eastAsia"/>
-          <w:highlight w:val="yellow"/>
-        </w:rPr>
-        <w:t>[介绍几个重要模块的作用]</w:t>
-      </w:r>
-    </w:p>
-    <w:p>
-      <w:pPr>
-        <w:rPr>
-          <w:highlight w:val="yellow"/>
-        </w:rPr>
-      </w:pPr>
-      <w:r>
-        <w:rPr>
-          <w:rFonts w:hint="eastAsia"/>
-          <w:highlight w:val="yellow"/>
-        </w:rPr>
-        <w:t>[说一下MVVM模式,一两句话概括优点,然后分别介绍程序里面的M/V/VM都是由哪些类扮演的,以及为什么要这样做]</w:t>
-      </w:r>
-    </w:p>
-    <w:p>
-      <w:pPr>
-        <w:rPr>
-          <w:highlight w:val="yellow"/>
-        </w:rPr>
-      </w:pPr>
-      <w:r>
-        <w:rPr>
-          <w:rFonts w:hint="eastAsia"/>
-          <w:highlight w:val="yellow"/>
-        </w:rPr>
-        <w:t>[要提及友好的用户界面</w:t>
-      </w:r>
-      <w:r>
-        <w:rPr>
-          <w:rFonts w:hint="eastAsia"/>
-          <w:highlight w:val="yellow"/>
-        </w:rPr>
-        <w:t>,并配图</w:t>
-      </w:r>
-      <w:r>
-        <w:rPr>
-          <w:rFonts w:hint="eastAsia"/>
-          <w:highlight w:val="yellow"/>
-        </w:rPr>
-        <w:t>]</w:t>
-      </w:r>
-    </w:p>
-    <w:p>
-      <w:pPr>
-        <w:pStyle w:val="2"/>
-        <w:rPr>
-          <w:sz w:val="22"/>
-        </w:rPr>
-      </w:pPr>
-      <w:r>
-        <w:rPr>
-          <w:rFonts w:hint="eastAsia"/>
-          <w:sz w:val="22"/>
-        </w:rPr>
-        <w:t>2.</w:t>
-      </w:r>
-      <w:r>
-        <w:rPr>
-          <w:sz w:val="22"/>
-        </w:rPr>
-        <w:t xml:space="preserve">2 </w:t>
-      </w:r>
-      <w:r>
-        <w:rPr>
-          <w:rFonts w:hint="eastAsia"/>
-          <w:sz w:val="22"/>
-        </w:rPr>
-        <w:t>核心方法</w:t>
-      </w:r>
-    </w:p>
-    <w:p>
-      <w:r>
-        <w:rPr>
-          <w:rFonts w:hint="eastAsia"/>
-        </w:rPr>
-        <w:t>(这个核心方法是什么现在还没确定,候选的有两个:图形化编程语言,代码转换技术,</w:t>
-      </w:r>
-    </w:p>
-    <w:p>
-      <w:r>
-        <w:rPr>
-          <w:rFonts w:hint="eastAsia"/>
-        </w:rPr>
-        <w:t>其中图形编程语言这块如果作为核心方法,主要从模块化设计,用户扩展接口,内置代码段这三个方面来说,</w:t>
-      </w:r>
-    </w:p>
-    <w:p>
-      <w:r>
-        <w:rPr>
-          <w:rFonts w:hint="eastAsia"/>
-        </w:rPr>
-        <w:t>如果是代码转换技术作为核心方法,就是从编译的角度来讲,词法分析,语法分析,语义分析,序列化,解序列化,比较零碎</w:t>
-      </w:r>
-    </w:p>
-    <w:p>
-      <w:r>
-        <w:rPr>
-          <w:rFonts w:hint="eastAsia"/>
-        </w:rPr>
-        <w:t>目前的状况是</w:t>
-      </w:r>
-    </w:p>
-    <w:p>
-      <w:r>
-        <w:rPr>
-          <w:rFonts w:hint="eastAsia"/>
-        </w:rPr>
-        <w:t>图形编程语言这块,基础的计算和函数都有,但是针对深度学习的算法大模块还没做,</w:t>
-      </w:r>
-    </w:p>
-    <w:p>
-      <w:r>
-        <w:rPr>
-          <w:rFonts w:hint="eastAsia"/>
-        </w:rPr>
-        <w:t>用户扩展接口是基于自定义</w:t>
-      </w:r>
-      <w:proofErr w:type="spellStart"/>
-      <w:r>
-        <w:rPr>
-          <w:rFonts w:hint="eastAsia"/>
-        </w:rPr>
-        <w:t>dll</w:t>
-      </w:r>
-      <w:proofErr w:type="spellEnd"/>
-      <w:r>
-        <w:rPr>
-          <w:rFonts w:hint="eastAsia"/>
-        </w:rPr>
-        <w:t>的编程接口,加载的稳定性不太好,如果用户自定义的模块想调用绘图方面的功能,还不行,做基础计算和复杂计算没问题,</w:t>
-      </w:r>
-    </w:p>
-    <w:p>
-      <w:r>
-        <w:rPr>
-          <w:rFonts w:hint="eastAsia"/>
-        </w:rPr>
-        <w:t>代码转换现在是能做到序列化和解序列化,但是</w:t>
-      </w:r>
-      <w:proofErr w:type="gramStart"/>
-      <w:r>
-        <w:rPr>
-          <w:rFonts w:hint="eastAsia"/>
-        </w:rPr>
-        <w:t>是</w:t>
-      </w:r>
-      <w:proofErr w:type="gramEnd"/>
-      <w:r>
-        <w:rPr>
-          <w:rFonts w:hint="eastAsia"/>
-        </w:rPr>
-        <w:t>基于</w:t>
-      </w:r>
-      <w:proofErr w:type="spellStart"/>
-      <w:r>
-        <w:rPr>
-          <w:rFonts w:hint="eastAsia"/>
-        </w:rPr>
-        <w:t>json</w:t>
-      </w:r>
-      <w:proofErr w:type="spellEnd"/>
-      <w:r>
-        <w:rPr>
-          <w:rFonts w:hint="eastAsia"/>
-        </w:rPr>
-        <w:t>的,之前想过基于python做,但是.net自带的</w:t>
+        <w:t>基于json的,之前想过基于python做,但是.net自带的</w:t>
       </w:r>
       <w:proofErr w:type="spellStart"/>
       <w:r>
@@ -1812,7 +2098,24 @@
         <w:rPr>
           <w:rFonts w:hint="eastAsia"/>
         </w:rPr>
-        <w:t>案例2:使用蓝图进行</w:t>
+        <w:t>案例2:使用蓝图进行图像处理,实现某篇论文中的图像预处理方法.</w:t>
+      </w:r>
+    </w:p>
+    <w:p>
+      <w:r>
+        <w:rPr>
+          <w:rFonts w:hint="eastAsia"/>
+        </w:rPr>
+        <w:t>案例:</w:t>
+      </w:r>
+      <w:r>
+        <w:t>3</w:t>
+      </w:r>
+      <w:r>
+        <w:rPr>
+          <w:rFonts w:hint="eastAsia"/>
+        </w:rPr>
+        <w:t>使用蓝图进行</w:t>
       </w:r>
       <w:r>
         <w:rPr>
@@ -1869,7 +2172,16 @@
         <w:rPr>
           <w:rFonts w:hint="eastAsia"/>
         </w:rPr>
-        <w:t>案例3:使用蓝图</w:t>
+        <w:t>案例</w:t>
+      </w:r>
+      <w:r>
+        <w:t>4</w:t>
+      </w:r>
+      <w:r>
+        <w:rPr>
+          <w:rFonts w:hint="eastAsia"/>
+        </w:rPr>
+        <w:t>:使用蓝图</w:t>
       </w:r>
       <w:r>
         <w:rPr>
@@ -1898,32 +2210,6 @@
       </w:r>
     </w:p>
     <w:p>
-      <w:r>
-        <w:rPr>
-          <w:rFonts w:hint="eastAsia"/>
-        </w:rPr>
-        <w:t>案例4:进行实时</w:t>
-      </w:r>
-      <w:r>
-        <w:rPr>
-          <w:rFonts w:hint="eastAsia"/>
-          <w:highlight w:val="yellow"/>
-        </w:rPr>
-        <w:t>调试</w:t>
-      </w:r>
-      <w:r>
-        <w:rPr>
-          <w:rFonts w:hint="eastAsia"/>
-        </w:rPr>
-        <w:t>,如果可能,按照设计的实时调试流程演示一个实时调试的例子.</w:t>
-      </w:r>
-    </w:p>
-    <w:p>
-      <w:pPr>
-        <w:rPr>
-          <w:rFonts w:hint="eastAsia"/>
-        </w:rPr>
-      </w:pPr>
       <w:r>
         <w:rPr>
           <w:rFonts w:hint="eastAsia"/>
@@ -1974,8 +2260,6 @@
       <w:r>
         <w:br w:type="page"/>
       </w:r>
-      <w:bookmarkStart w:id="0" w:name="_GoBack"/>
-      <w:bookmarkEnd w:id="0"/>
     </w:p>
     <w:p>
       <w:pPr>
@@ -2031,19 +2315,7 @@
         <w:rPr>
           <w:rFonts w:hint="eastAsia"/>
         </w:rPr>
-        <w:t>,设计并实现了一种</w:t>
-      </w:r>
-      <w:r>
-        <w:rPr>
-          <w:rFonts w:hint="eastAsia"/>
-        </w:rPr>
-        <w:t>基于节点的</w:t>
-      </w:r>
-      <w:r>
-        <w:rPr>
-          <w:rFonts w:hint="eastAsia"/>
-        </w:rPr>
-        <w:t>图形化编程方法,使用了几个特定的示例来演示功能,所提出的</w:t>
+        <w:t>,设计并实现了一种基于节点的图形化编程方法,使用了几个特定的示例来演示功能,所提出的</w:t>
       </w:r>
       <w:proofErr w:type="gramStart"/>
       <w:r>
@@ -2066,7 +2338,6 @@
         <w:pStyle w:val="1"/>
         <w:spacing w:line="240" w:lineRule="auto"/>
         <w:rPr>
-          <w:rFonts w:hint="eastAsia"/>
           <w:sz w:val="28"/>
         </w:rPr>
       </w:pPr>
@@ -2100,8 +2371,8 @@
         </w:rPr>
         <w:t>在文章结尾部分的单独部分中，在引用之前整理确认，因此，不要将它们包括在标题页上，作为标题或其他的脚注。这里列出那些在研究期间提供帮助的人（例如，提供语言帮助，写作帮助或者阅读文章的证明等）。</w:t>
       </w:r>
-      <w:bookmarkStart w:id="1" w:name="48200"/>
-      <w:bookmarkEnd w:id="1"/>
+      <w:bookmarkStart w:id="0" w:name="48200"/>
+      <w:bookmarkEnd w:id="0"/>
       <w:r>
         <w:rPr>
           <w:rFonts w:asciiTheme="minorHAnsi" w:eastAsiaTheme="minorEastAsia" w:hAnsiTheme="minorHAnsi" w:cstheme="minorBidi"/>
@@ -2311,13 +2582,238 @@
     </w:p>
     <w:p>
       <w:pPr>
-        <w:rPr>
-          <w:rFonts w:hint="eastAsia"/>
-        </w:rPr>
-      </w:pPr>
+        <w:widowControl/>
+        <w:jc w:val="left"/>
+      </w:pPr>
+      <w:r>
+        <w:br w:type="page"/>
+      </w:r>
+    </w:p>
+    <w:p>
+      <w:r>
+        <w:rPr>
+          <w:rFonts w:hint="eastAsia"/>
+        </w:rPr>
+        <w:lastRenderedPageBreak/>
+        <w:t>2018年6月2日09:35:30更新:</w:t>
+      </w:r>
+    </w:p>
+    <w:p>
+      <w:r>
+        <w:rPr>
+          <w:rFonts w:hint="eastAsia"/>
+        </w:rPr>
+        <w:t>1.</w:t>
+      </w:r>
+      <w:r>
+        <w:t xml:space="preserve"> </w:t>
+      </w:r>
+      <w:r>
+        <w:rPr>
+          <w:rFonts w:hint="eastAsia"/>
+        </w:rPr>
+        <w:t>目前已出现了一款在线软件</w:t>
+      </w:r>
+      <w:proofErr w:type="spellStart"/>
+      <w:r>
+        <w:rPr>
+          <w:rFonts w:hint="eastAsia"/>
+        </w:rPr>
+        <w:t>TensorEd</w:t>
+      </w:r>
+      <w:r>
+        <w:t>itor</w:t>
+      </w:r>
+      <w:proofErr w:type="spellEnd"/>
+      <w:r>
+        <w:t>,</w:t>
+      </w:r>
+      <w:r>
+        <w:t xml:space="preserve"> </w:t>
+      </w:r>
+      <w:hyperlink r:id="rId7" w:history="1">
+        <w:r>
+          <w:rPr>
+            <w:rStyle w:val="a9"/>
+          </w:rPr>
+          <w:t>https://www.tensoreditor.com/</w:t>
+        </w:r>
+      </w:hyperlink>
+      <w:r>
+        <w:rPr>
+          <w:rFonts w:hint="eastAsia"/>
+        </w:rPr>
+        <w:t>,但是他</w:t>
+      </w:r>
+      <w:proofErr w:type="gramStart"/>
+      <w:r>
+        <w:rPr>
+          <w:rFonts w:hint="eastAsia"/>
+        </w:rPr>
+        <w:t>是闭源的</w:t>
+      </w:r>
+      <w:proofErr w:type="gramEnd"/>
+      <w:r>
+        <w:rPr>
+          <w:rFonts w:hint="eastAsia"/>
+        </w:rPr>
+        <w:t>,但是他真的能生成</w:t>
+      </w:r>
+      <w:proofErr w:type="spellStart"/>
+      <w:r>
+        <w:rPr>
+          <w:rFonts w:hint="eastAsia"/>
+        </w:rPr>
+        <w:t>tensorflow</w:t>
+      </w:r>
+      <w:proofErr w:type="spellEnd"/>
+      <w:r>
+        <w:rPr>
+          <w:rFonts w:hint="eastAsia"/>
+        </w:rPr>
+        <w:t>代码.</w:t>
+      </w:r>
+    </w:p>
+    <w:p>
+      <w:r>
+        <w:rPr>
+          <w:rFonts w:hint="eastAsia"/>
+        </w:rPr>
+        <w:t>2.</w:t>
+      </w:r>
+      <w:r>
+        <w:t xml:space="preserve"> </w:t>
+      </w:r>
+      <w:r>
+        <w:rPr>
+          <w:rFonts w:hint="eastAsia"/>
+        </w:rPr>
+        <w:t>可以加一个例子,肺癌检测中形态学处理那8步,引用那篇论文:grt</w:t>
+      </w:r>
+      <w:r>
+        <w:t>123</w:t>
+      </w:r>
+    </w:p>
+    <w:p>
+      <w:r>
+        <w:rPr>
+          <w:rFonts w:hint="eastAsia"/>
+        </w:rPr>
+        <w:t>3</w:t>
+      </w:r>
+      <w:r>
+        <w:t xml:space="preserve">. </w:t>
+      </w:r>
+      <w:r>
+        <w:rPr>
+          <w:rFonts w:hint="eastAsia"/>
+        </w:rPr>
+        <w:t>要说明程序是基于</w:t>
+      </w:r>
+      <w:proofErr w:type="spellStart"/>
+      <w:r>
+        <w:rPr>
+          <w:rFonts w:hint="eastAsia"/>
+        </w:rPr>
+        <w:t>AutoDesk</w:t>
+      </w:r>
+      <w:proofErr w:type="spellEnd"/>
+      <w:r>
+        <w:t xml:space="preserve"> </w:t>
+      </w:r>
+      <w:r>
+        <w:rPr>
+          <w:rFonts w:hint="eastAsia"/>
+        </w:rPr>
+        <w:t>Dynamo开源软件编写的,其中核心部件是</w:t>
+      </w:r>
+      <w:proofErr w:type="spellStart"/>
+      <w:r>
+        <w:rPr>
+          <w:rFonts w:hint="eastAsia"/>
+        </w:rPr>
+        <w:t>D</w:t>
+      </w:r>
+      <w:r>
+        <w:t>esignScript</w:t>
+      </w:r>
+      <w:proofErr w:type="spellEnd"/>
+      <w:r>
+        <w:rPr>
+          <w:rFonts w:hint="eastAsia"/>
+        </w:rPr>
+        <w:t>.</w:t>
+      </w:r>
+    </w:p>
+    <w:p>
+      <w:r>
+        <w:rPr>
+          <w:rFonts w:hint="eastAsia"/>
+        </w:rPr>
+        <w:t>4.</w:t>
+      </w:r>
+      <w:r>
+        <w:t xml:space="preserve"> </w:t>
+      </w:r>
+      <w:r>
+        <w:rPr>
+          <w:rFonts w:hint="eastAsia"/>
+        </w:rPr>
+        <w:t>可以说一下,在深度学习中,进行数据预处理经常是比较麻烦但是也比较重要的,程序的存在可以在构思期间让开发者专注于思路和工作流的搭建而不是具体的编程操作中.</w:t>
+      </w:r>
+    </w:p>
+    <w:p>
+      <w:r>
+        <w:rPr>
+          <w:rFonts w:hint="eastAsia"/>
+        </w:rPr>
+        <w:t>6.</w:t>
+      </w:r>
+      <w:r>
+        <w:t xml:space="preserve"> </w:t>
+      </w:r>
+      <w:r>
+        <w:rPr>
+          <w:rFonts w:hint="eastAsia"/>
+        </w:rPr>
+        <w:t>Python的绘图功能能不能想办法集成进来</w:t>
+      </w:r>
+    </w:p>
+    <w:p>
+      <w:pPr>
+        <w:rPr>
+          <w:rFonts w:hint="eastAsia"/>
+        </w:rPr>
+      </w:pPr>
+      <w:r>
+        <w:rPr>
+          <w:rFonts w:hint="eastAsia"/>
+        </w:rPr>
+        <w:t>7.考虑加载已经训练</w:t>
+      </w:r>
+      <w:bookmarkStart w:id="1" w:name="_GoBack"/>
+      <w:bookmarkEnd w:id="1"/>
+      <w:r>
+        <w:rPr>
+          <w:rFonts w:hint="eastAsia"/>
+        </w:rPr>
+        <w:t>好的模型,然后</w:t>
+      </w:r>
+      <w:r>
+        <w:rPr>
+          <w:rFonts w:hint="eastAsia"/>
+        </w:rPr>
+        <w:t>导出某些层的特征</w:t>
+      </w:r>
+      <w:r>
+        <w:rPr>
+          <w:rFonts w:hint="eastAsia"/>
+        </w:rPr>
+        <w:t>并可视化</w:t>
+      </w:r>
     </w:p>
     <w:sectPr>
-      <w:headerReference w:type="default" r:id="rId7"/>
+      <w:headerReference w:type="default" r:id="rId8"/>
       <w:pgSz w:w="11906" w:h="16838"/>
       <w:pgMar w:top="1440" w:right="1800" w:bottom="1440" w:left="1800" w:header="851" w:footer="992" w:gutter="0"/>
       <w:cols w:space="425"/>
@@ -3064,7 +3560,7 @@
       <w:szCs w:val="32"/>
     </w:rPr>
   </w:style>
-  <w:style w:type="paragraph" w:styleId="21">
+  <w:style w:type="paragraph" w:styleId="TOC2">
     <w:name w:val="toc 2"/>
     <w:basedOn w:val="a"/>
     <w:next w:val="a"/>
@@ -3084,7 +3580,7 @@
       <w:sz w:val="22"/>
     </w:rPr>
   </w:style>
-  <w:style w:type="paragraph" w:styleId="11">
+  <w:style w:type="paragraph" w:styleId="TOC1">
     <w:name w:val="toc 1"/>
     <w:basedOn w:val="a"/>
     <w:next w:val="a"/>
@@ -3103,7 +3599,7 @@
       <w:sz w:val="22"/>
     </w:rPr>
   </w:style>
-  <w:style w:type="paragraph" w:styleId="3">
+  <w:style w:type="paragraph" w:styleId="TOC3">
     <w:name w:val="toc 3"/>
     <w:basedOn w:val="a"/>
     <w:next w:val="a"/>
@@ -3164,6 +3660,29 @@
     <w:rPr>
       <w:i/>
       <w:iCs/>
+    </w:rPr>
+  </w:style>
+  <w:style w:type="character" w:styleId="a9">
+    <w:name w:val="Hyperlink"/>
+    <w:basedOn w:val="a0"/>
+    <w:uiPriority w:val="99"/>
+    <w:unhideWhenUsed/>
+    <w:rsid w:val="0078681D"/>
+    <w:rPr>
+      <w:color w:val="0563C1" w:themeColor="hyperlink"/>
+      <w:u w:val="single"/>
+    </w:rPr>
+  </w:style>
+  <w:style w:type="character" w:styleId="aa">
+    <w:name w:val="Unresolved Mention"/>
+    <w:basedOn w:val="a0"/>
+    <w:uiPriority w:val="99"/>
+    <w:semiHidden/>
+    <w:unhideWhenUsed/>
+    <w:rsid w:val="0078681D"/>
+    <w:rPr>
+      <w:color w:val="605E5C"/>
+      <w:shd w:val="clear" w:color="auto" w:fill="E1DFDD"/>
     </w:rPr>
   </w:style>
 </w:styles>
@@ -3298,6 +3817,7 @@
     <w:rsidRoot w:val="00933FA4"/>
     <w:rsid w:val="000203C6"/>
     <w:rsid w:val="0032206F"/>
+    <w:rsid w:val="008825EA"/>
     <w:rsid w:val="00932986"/>
     <w:rsid w:val="00933FA4"/>
     <w:rsid w:val="00A667E7"/>
@@ -4100,7 +4620,7 @@
 </file>
 
 <file path=customXml/itemProps1.xml><?xml version="1.0" encoding="utf-8"?>
-<ds:datastoreItem xmlns:ds="http://schemas.openxmlformats.org/officeDocument/2006/customXml" ds:itemID="{4CB7F113-B09F-49F1-A382-5A72FAE2D889}">
+<ds:datastoreItem xmlns:ds="http://schemas.openxmlformats.org/officeDocument/2006/customXml" ds:itemID="{4CA1D136-8FDB-4563-A3A7-237EA7EA9898}">
   <ds:schemaRefs>
     <ds:schemaRef ds:uri="http://schemas.openxmlformats.org/officeDocument/2006/bibliography"/>
   </ds:schemaRefs>

</xml_diff>

<commit_message>
add Latex Project in Log
</commit_message>
<xml_diff>
--- a/log/PaperInBuilding/Expressior.docx
+++ b/log/PaperInBuilding/Expressior.docx
@@ -544,7 +544,7 @@
           <w:pPr>
             <w:pStyle w:val="TOC1"/>
             <w:rPr>
-              <w:rFonts w:ascii="黑体" w:eastAsia="黑体" w:hAnsi="黑体" w:hint="eastAsia"/>
+              <w:rFonts w:ascii="黑体" w:eastAsia="黑体" w:hAnsi="黑体"/>
               <w:sz w:val="28"/>
               <w:szCs w:val="28"/>
             </w:rPr>
@@ -1312,7 +1312,6 @@
         </w:rPr>
         <w:t>拖拽</w:t>
       </w:r>
-      <w:proofErr w:type="gramStart"/>
       <w:r>
         <w:rPr>
           <w:rFonts w:ascii="仿宋" w:eastAsia="仿宋" w:hAnsi="仿宋"/>
@@ -1322,7 +1321,6 @@
         </w:rPr>
         <w:t>”</w:t>
       </w:r>
-      <w:proofErr w:type="gramEnd"/>
       <w:r>
         <w:rPr>
           <w:rFonts w:ascii="仿宋" w:eastAsia="仿宋" w:hAnsi="仿宋" w:hint="eastAsia"/>
@@ -1355,7 +1353,7 @@
       <w:pPr>
         <w:ind w:firstLine="420"/>
         <w:rPr>
-          <w:rFonts w:ascii="仿宋" w:eastAsia="仿宋" w:hAnsi="仿宋" w:hint="eastAsia"/>
+          <w:rFonts w:ascii="仿宋" w:eastAsia="仿宋" w:hAnsi="仿宋"/>
           <w:color w:val="000000" w:themeColor="text1"/>
           <w:sz w:val="28"/>
           <w:szCs w:val="28"/>
@@ -1440,13 +1438,24 @@
         </w:rPr>
         <w:tab/>
       </w:r>
-      <w:r>
-        <w:rPr>
-          <w:rFonts w:ascii="仿宋" w:eastAsia="仿宋" w:hAnsi="仿宋" w:hint="eastAsia"/>
+    </w:p>
+    <w:p>
+      <w:pPr>
+        <w:ind w:firstLine="420"/>
+        <w:rPr>
+          <w:rFonts w:ascii="仿宋" w:eastAsia="仿宋" w:hAnsi="仿宋"/>
           <w:color w:val="000000" w:themeColor="text1"/>
           <w:sz w:val="28"/>
           <w:szCs w:val="28"/>
         </w:rPr>
+      </w:pPr>
+      <w:r>
+        <w:rPr>
+          <w:rFonts w:ascii="仿宋" w:eastAsia="仿宋" w:hAnsi="仿宋" w:hint="eastAsia"/>
+          <w:color w:val="000000" w:themeColor="text1"/>
+          <w:sz w:val="28"/>
+          <w:szCs w:val="28"/>
+        </w:rPr>
         <w:t>程序是在</w:t>
       </w:r>
       <w:proofErr w:type="spellStart"/>
@@ -1476,30 +1485,466 @@
           <w:sz w:val="28"/>
           <w:szCs w:val="28"/>
         </w:rPr>
-        <w:t>(which</w:t>
-      </w:r>
-      <w:r>
-        <w:rPr>
-          <w:rFonts w:ascii="仿宋" w:eastAsia="仿宋" w:hAnsi="仿宋"/>
+        <w:t>(</w:t>
+      </w:r>
+      <w:r>
+        <w:rPr>
+          <w:rFonts w:ascii="仿宋" w:eastAsia="仿宋" w:hAnsi="仿宋" w:hint="eastAsia"/>
           <w:color w:val="000000" w:themeColor="text1"/>
           <w:sz w:val="28"/>
           <w:szCs w:val="28"/>
         </w:rPr>
+        <w:t>为</w:t>
+      </w:r>
+      <w:r>
+        <w:rPr>
+          <w:rFonts w:ascii="仿宋" w:eastAsia="仿宋" w:hAnsi="仿宋" w:hint="eastAsia"/>
+          <w:color w:val="000000" w:themeColor="text1"/>
+          <w:sz w:val="28"/>
+          <w:szCs w:val="28"/>
+        </w:rPr>
+        <w:t>参数化建模</w:t>
+      </w:r>
+      <w:r>
+        <w:rPr>
+          <w:rFonts w:ascii="仿宋" w:eastAsia="仿宋" w:hAnsi="仿宋" w:hint="eastAsia"/>
+          <w:color w:val="000000" w:themeColor="text1"/>
+          <w:sz w:val="28"/>
+          <w:szCs w:val="28"/>
+        </w:rPr>
+        <w:t>而设计</w:t>
+      </w:r>
+      <w:r>
+        <w:rPr>
+          <w:rFonts w:ascii="仿宋" w:eastAsia="仿宋" w:hAnsi="仿宋" w:hint="eastAsia"/>
+          <w:color w:val="000000" w:themeColor="text1"/>
+          <w:sz w:val="28"/>
+          <w:szCs w:val="28"/>
+        </w:rPr>
+        <w:t>)的</w:t>
+      </w:r>
+      <w:r>
+        <w:rPr>
+          <w:rFonts w:ascii="仿宋" w:eastAsia="仿宋" w:hAnsi="仿宋" w:hint="eastAsia"/>
+          <w:color w:val="000000" w:themeColor="text1"/>
+          <w:sz w:val="28"/>
+          <w:szCs w:val="28"/>
+        </w:rPr>
+        <w:t>基础上编写的,</w:t>
+      </w:r>
+      <w:r>
+        <w:rPr>
+          <w:rFonts w:ascii="仿宋" w:eastAsia="仿宋" w:hAnsi="仿宋" w:hint="eastAsia"/>
+          <w:color w:val="000000" w:themeColor="text1"/>
+          <w:sz w:val="28"/>
+          <w:szCs w:val="28"/>
+        </w:rPr>
+        <w:t>没有社区的支持,</w:t>
+      </w:r>
+      <w:r>
+        <w:rPr>
+          <w:rFonts w:ascii="仿宋" w:eastAsia="仿宋" w:hAnsi="仿宋" w:hint="eastAsia"/>
+          <w:color w:val="000000" w:themeColor="text1"/>
+          <w:sz w:val="28"/>
+          <w:szCs w:val="28"/>
+        </w:rPr>
+        <w:t>本程序</w:t>
+      </w:r>
+      <w:r>
+        <w:rPr>
+          <w:rFonts w:ascii="仿宋" w:eastAsia="仿宋" w:hAnsi="仿宋" w:hint="eastAsia"/>
+          <w:color w:val="000000" w:themeColor="text1"/>
+          <w:sz w:val="28"/>
+          <w:szCs w:val="28"/>
+        </w:rPr>
+        <w:t>将不会存在</w:t>
+      </w:r>
+      <w:r>
+        <w:rPr>
+          <w:rFonts w:ascii="仿宋" w:eastAsia="仿宋" w:hAnsi="仿宋"/>
+          <w:color w:val="000000" w:themeColor="text1"/>
+          <w:sz w:val="28"/>
+          <w:szCs w:val="28"/>
+        </w:rPr>
+        <w:t>,</w:t>
+      </w:r>
+      <w:r>
+        <w:rPr>
+          <w:rFonts w:ascii="仿宋" w:eastAsia="仿宋" w:hAnsi="仿宋" w:hint="eastAsia"/>
+          <w:color w:val="000000" w:themeColor="text1"/>
+          <w:sz w:val="28"/>
+          <w:szCs w:val="28"/>
+        </w:rPr>
+        <w:t>在此感谢Dynamo项目的开发组和所有在(Dynamo连接)上贡献过代码的</w:t>
+      </w:r>
+      <w:r>
+        <w:rPr>
+          <w:rFonts w:ascii="仿宋" w:eastAsia="仿宋" w:hAnsi="仿宋"/>
+          <w:color w:val="000000" w:themeColor="text1"/>
+          <w:sz w:val="28"/>
+          <w:szCs w:val="28"/>
+        </w:rPr>
+        <w:t>Contributor</w:t>
+      </w:r>
+      <w:r>
+        <w:rPr>
+          <w:rFonts w:ascii="仿宋" w:eastAsia="仿宋" w:hAnsi="仿宋" w:hint="eastAsia"/>
+          <w:color w:val="000000" w:themeColor="text1"/>
+          <w:sz w:val="28"/>
+          <w:szCs w:val="28"/>
+        </w:rPr>
+        <w:t>s</w:t>
+      </w:r>
+      <w:r>
+        <w:rPr>
+          <w:rFonts w:ascii="仿宋" w:eastAsia="仿宋" w:hAnsi="仿宋"/>
+          <w:color w:val="000000" w:themeColor="text1"/>
+          <w:sz w:val="28"/>
+          <w:szCs w:val="28"/>
+        </w:rPr>
+        <w:t>.</w:t>
+      </w:r>
+    </w:p>
+    <w:p>
+      <w:pPr>
+        <w:rPr>
+          <w:rFonts w:ascii="仿宋" w:eastAsia="仿宋" w:hAnsi="仿宋"/>
+          <w:sz w:val="28"/>
+          <w:szCs w:val="28"/>
+          <w:highlight w:val="yellow"/>
+        </w:rPr>
+      </w:pPr>
+      <w:r>
+        <w:rPr>
+          <w:rFonts w:ascii="仿宋" w:eastAsia="仿宋" w:hAnsi="仿宋" w:hint="eastAsia"/>
+          <w:sz w:val="28"/>
+          <w:szCs w:val="28"/>
+          <w:highlight w:val="yellow"/>
+        </w:rPr>
         <w:t xml:space="preserve"> </w:t>
       </w:r>
       <w:r>
         <w:rPr>
           <w:rFonts w:ascii="仿宋" w:eastAsia="仿宋" w:hAnsi="仿宋" w:hint="eastAsia"/>
-          <w:color w:val="000000" w:themeColor="text1"/>
-          <w:sz w:val="28"/>
-          <w:szCs w:val="28"/>
-        </w:rPr>
-        <w:t>is</w:t>
-      </w:r>
-      <w:r>
-        <w:rPr>
-          <w:rFonts w:ascii="仿宋" w:eastAsia="仿宋" w:hAnsi="仿宋"/>
-          <w:color w:val="000000" w:themeColor="text1"/>
+          <w:sz w:val="28"/>
+          <w:szCs w:val="28"/>
+          <w:highlight w:val="yellow"/>
+        </w:rPr>
+        <w:t>[文章结构]</w:t>
+      </w:r>
+    </w:p>
+    <w:p>
+      <w:pPr>
+        <w:ind w:firstLine="420"/>
+        <w:rPr>
+          <w:rFonts w:ascii="仿宋" w:eastAsia="仿宋" w:hAnsi="仿宋"/>
+          <w:sz w:val="28"/>
+          <w:szCs w:val="28"/>
+        </w:rPr>
+      </w:pPr>
+      <w:r>
+        <w:rPr>
+          <w:rFonts w:ascii="仿宋" w:eastAsia="仿宋" w:hAnsi="仿宋" w:hint="eastAsia"/>
+          <w:sz w:val="28"/>
+          <w:szCs w:val="28"/>
+        </w:rPr>
+        <w:lastRenderedPageBreak/>
+        <w:t>本文的其余部分组织如下:第二部分介绍了</w:t>
+      </w:r>
+      <w:r>
+        <w:rPr>
+          <w:rFonts w:ascii="仿宋" w:eastAsia="仿宋" w:hAnsi="仿宋" w:hint="eastAsia"/>
+          <w:sz w:val="28"/>
+          <w:szCs w:val="28"/>
+        </w:rPr>
+        <w:t>与本文工作相关的一些工作基础</w:t>
+      </w:r>
+      <w:r>
+        <w:rPr>
+          <w:rFonts w:ascii="仿宋" w:eastAsia="仿宋" w:hAnsi="仿宋" w:hint="eastAsia"/>
+          <w:sz w:val="28"/>
+          <w:szCs w:val="28"/>
+        </w:rPr>
+        <w:t>.第三</w:t>
+      </w:r>
+      <w:r>
+        <w:rPr>
+          <w:rFonts w:ascii="仿宋" w:eastAsia="仿宋" w:hAnsi="仿宋" w:hint="eastAsia"/>
+          <w:sz w:val="28"/>
+          <w:szCs w:val="28"/>
+        </w:rPr>
+        <w:t>介绍Node-Based图形化编程系统的实现细节</w:t>
+      </w:r>
+      <w:r>
+        <w:rPr>
+          <w:rFonts w:ascii="仿宋" w:eastAsia="仿宋" w:hAnsi="仿宋" w:hint="eastAsia"/>
+          <w:sz w:val="28"/>
+          <w:szCs w:val="28"/>
+        </w:rPr>
+        <w:t>,</w:t>
+      </w:r>
+      <w:r>
+        <w:rPr>
+          <w:rFonts w:ascii="仿宋" w:eastAsia="仿宋" w:hAnsi="仿宋" w:hint="eastAsia"/>
+          <w:sz w:val="28"/>
+          <w:szCs w:val="28"/>
+        </w:rPr>
+        <w:t>第四部分介绍系统的扩展接口,第五部分展示了几个实验,</w:t>
+      </w:r>
+      <w:r>
+        <w:rPr>
+          <w:rFonts w:ascii="仿宋" w:eastAsia="仿宋" w:hAnsi="仿宋" w:hint="eastAsia"/>
+          <w:sz w:val="28"/>
+          <w:szCs w:val="28"/>
+        </w:rPr>
+        <w:t>以说明该软件</w:t>
+      </w:r>
+      <w:r>
+        <w:rPr>
+          <w:rFonts w:ascii="仿宋" w:eastAsia="仿宋" w:hAnsi="仿宋" w:hint="eastAsia"/>
+          <w:sz w:val="28"/>
+          <w:szCs w:val="28"/>
+        </w:rPr>
+        <w:t>是如何辅助</w:t>
+      </w:r>
+      <w:r>
+        <w:rPr>
+          <w:rFonts w:ascii="仿宋" w:eastAsia="仿宋" w:hAnsi="仿宋" w:hint="eastAsia"/>
+          <w:sz w:val="28"/>
+          <w:szCs w:val="28"/>
+        </w:rPr>
+        <w:t>深度学习</w:t>
+      </w:r>
+      <w:r>
+        <w:rPr>
+          <w:rFonts w:ascii="仿宋" w:eastAsia="仿宋" w:hAnsi="仿宋" w:hint="eastAsia"/>
+          <w:sz w:val="28"/>
+          <w:szCs w:val="28"/>
+        </w:rPr>
+        <w:t>工作的以及其扩展能力</w:t>
+      </w:r>
+      <w:r>
+        <w:rPr>
+          <w:rFonts w:ascii="仿宋" w:eastAsia="仿宋" w:hAnsi="仿宋" w:hint="eastAsia"/>
+          <w:sz w:val="28"/>
+          <w:szCs w:val="28"/>
+        </w:rPr>
+        <w:t>,</w:t>
+      </w:r>
+      <w:r>
+        <w:rPr>
+          <w:rFonts w:ascii="仿宋" w:eastAsia="仿宋" w:hAnsi="仿宋" w:hint="eastAsia"/>
+          <w:sz w:val="28"/>
+          <w:szCs w:val="28"/>
+        </w:rPr>
+        <w:t>第</w:t>
+      </w:r>
+      <w:r>
+        <w:rPr>
+          <w:rFonts w:ascii="仿宋" w:eastAsia="仿宋" w:hAnsi="仿宋" w:hint="eastAsia"/>
+          <w:sz w:val="28"/>
+          <w:szCs w:val="28"/>
+        </w:rPr>
+        <w:t>六</w:t>
+      </w:r>
+      <w:r>
+        <w:rPr>
+          <w:rFonts w:ascii="仿宋" w:eastAsia="仿宋" w:hAnsi="仿宋" w:hint="eastAsia"/>
+          <w:sz w:val="28"/>
+          <w:szCs w:val="28"/>
+        </w:rPr>
+        <w:t>部分是结论</w:t>
+      </w:r>
+      <w:r>
+        <w:rPr>
+          <w:rFonts w:ascii="仿宋" w:eastAsia="仿宋" w:hAnsi="仿宋" w:hint="eastAsia"/>
+          <w:sz w:val="28"/>
+          <w:szCs w:val="28"/>
+        </w:rPr>
+        <w:t>与讨论.</w:t>
+      </w:r>
+    </w:p>
+    <w:p>
+      <w:pPr>
+        <w:ind w:firstLine="420"/>
+        <w:rPr>
+          <w:rFonts w:ascii="仿宋" w:eastAsia="仿宋" w:hAnsi="仿宋"/>
+          <w:sz w:val="28"/>
+          <w:szCs w:val="28"/>
+        </w:rPr>
+      </w:pPr>
+    </w:p>
+    <w:p>
+      <w:pPr>
+        <w:ind w:firstLine="420"/>
+        <w:rPr>
+          <w:rFonts w:ascii="仿宋" w:eastAsia="仿宋" w:hAnsi="仿宋"/>
+          <w:sz w:val="28"/>
+          <w:szCs w:val="28"/>
+          <w:highlight w:val="red"/>
+        </w:rPr>
+      </w:pPr>
+      <w:r>
+        <w:rPr>
+          <w:rFonts w:ascii="仿宋" w:eastAsia="仿宋" w:hAnsi="仿宋" w:hint="eastAsia"/>
+          <w:sz w:val="28"/>
+          <w:szCs w:val="28"/>
+          <w:highlight w:val="red"/>
+        </w:rPr>
+        <w:t>(重点词汇辨析:</w:t>
+      </w:r>
+    </w:p>
+    <w:p>
+      <w:pPr>
+        <w:ind w:firstLine="420"/>
+        <w:rPr>
+          <w:rFonts w:ascii="仿宋" w:eastAsia="仿宋" w:hAnsi="仿宋"/>
+          <w:sz w:val="28"/>
+          <w:szCs w:val="28"/>
+          <w:highlight w:val="red"/>
+        </w:rPr>
+      </w:pPr>
+      <w:r>
+        <w:rPr>
+          <w:rFonts w:ascii="仿宋" w:eastAsia="仿宋" w:hAnsi="仿宋" w:hint="eastAsia"/>
+          <w:sz w:val="28"/>
+          <w:szCs w:val="28"/>
+          <w:highlight w:val="red"/>
+        </w:rPr>
+        <w:t>1.</w:t>
+      </w:r>
+      <w:r>
+        <w:rPr>
+          <w:rFonts w:ascii="仿宋" w:eastAsia="仿宋" w:hAnsi="仿宋"/>
+          <w:sz w:val="28"/>
+          <w:szCs w:val="28"/>
+          <w:highlight w:val="red"/>
+        </w:rPr>
+        <w:t>”</w:t>
+      </w:r>
+      <w:r>
+        <w:rPr>
+          <w:rFonts w:ascii="仿宋" w:eastAsia="仿宋" w:hAnsi="仿宋" w:hint="eastAsia"/>
+          <w:sz w:val="28"/>
+          <w:szCs w:val="28"/>
+          <w:highlight w:val="red"/>
+        </w:rPr>
+        <w:t>图形化编程</w:t>
+      </w:r>
+      <w:proofErr w:type="gramStart"/>
+      <w:r>
+        <w:rPr>
+          <w:rFonts w:ascii="仿宋" w:eastAsia="仿宋" w:hAnsi="仿宋"/>
+          <w:sz w:val="28"/>
+          <w:szCs w:val="28"/>
+          <w:highlight w:val="red"/>
+        </w:rPr>
+        <w:t>”</w:t>
+      </w:r>
+      <w:proofErr w:type="gramEnd"/>
+      <w:r>
+        <w:rPr>
+          <w:rFonts w:ascii="仿宋" w:eastAsia="仿宋" w:hAnsi="仿宋" w:hint="eastAsia"/>
+          <w:sz w:val="28"/>
+          <w:szCs w:val="28"/>
+          <w:highlight w:val="red"/>
+        </w:rPr>
+        <w:t>,是否会和Visual</w:t>
+      </w:r>
+      <w:r>
+        <w:rPr>
+          <w:rFonts w:ascii="仿宋" w:eastAsia="仿宋" w:hAnsi="仿宋"/>
+          <w:sz w:val="28"/>
+          <w:szCs w:val="28"/>
+          <w:highlight w:val="red"/>
+        </w:rPr>
+        <w:t xml:space="preserve"> C++</w:t>
+      </w:r>
+      <w:r>
+        <w:rPr>
+          <w:rFonts w:ascii="仿宋" w:eastAsia="仿宋" w:hAnsi="仿宋" w:hint="eastAsia"/>
+          <w:sz w:val="28"/>
+          <w:szCs w:val="28"/>
+          <w:highlight w:val="red"/>
+        </w:rPr>
+        <w:t>这种所谓的</w:t>
+      </w:r>
+      <w:r>
+        <w:rPr>
+          <w:rFonts w:ascii="仿宋" w:eastAsia="仿宋" w:hAnsi="仿宋"/>
+          <w:sz w:val="28"/>
+          <w:szCs w:val="28"/>
+          <w:highlight w:val="red"/>
+        </w:rPr>
+        <w:t>’’</w:t>
+      </w:r>
+      <w:r>
+        <w:rPr>
+          <w:rFonts w:ascii="仿宋" w:eastAsia="仿宋" w:hAnsi="仿宋" w:hint="eastAsia"/>
+          <w:sz w:val="28"/>
+          <w:szCs w:val="28"/>
+          <w:highlight w:val="red"/>
+        </w:rPr>
+        <w:t>可视化编程</w:t>
+      </w:r>
+      <w:r>
+        <w:rPr>
+          <w:rFonts w:ascii="仿宋" w:eastAsia="仿宋" w:hAnsi="仿宋"/>
+          <w:sz w:val="28"/>
+          <w:szCs w:val="28"/>
+          <w:highlight w:val="red"/>
+        </w:rPr>
+        <w:t>’’</w:t>
+      </w:r>
+      <w:r>
+        <w:rPr>
+          <w:rFonts w:ascii="仿宋" w:eastAsia="仿宋" w:hAnsi="仿宋" w:hint="eastAsia"/>
+          <w:sz w:val="28"/>
+          <w:szCs w:val="28"/>
+          <w:highlight w:val="red"/>
+        </w:rPr>
+        <w:t>混淆?</w:t>
+      </w:r>
+    </w:p>
+    <w:p>
+      <w:pPr>
+        <w:ind w:firstLine="420"/>
+        <w:rPr>
+          <w:rFonts w:ascii="仿宋" w:eastAsia="仿宋" w:hAnsi="仿宋"/>
+          <w:sz w:val="28"/>
+          <w:szCs w:val="28"/>
+        </w:rPr>
+      </w:pPr>
+      <w:r>
+        <w:rPr>
+          <w:rFonts w:ascii="仿宋" w:eastAsia="仿宋" w:hAnsi="仿宋"/>
+          <w:sz w:val="28"/>
+          <w:szCs w:val="28"/>
+          <w:highlight w:val="red"/>
+        </w:rPr>
+        <w:t>2</w:t>
+      </w:r>
+      <w:r>
+        <w:rPr>
+          <w:rFonts w:ascii="仿宋" w:eastAsia="仿宋" w:hAnsi="仿宋" w:hint="eastAsia"/>
+          <w:sz w:val="28"/>
+          <w:szCs w:val="28"/>
+          <w:highlight w:val="red"/>
+        </w:rPr>
+        <w:t>.</w:t>
+      </w:r>
+      <w:r>
+        <w:rPr>
+          <w:rFonts w:ascii="仿宋" w:eastAsia="仿宋" w:hAnsi="仿宋" w:hint="eastAsia"/>
+          <w:sz w:val="28"/>
+          <w:szCs w:val="28"/>
+          <w:highlight w:val="red"/>
+        </w:rPr>
+        <w:t>参考词汇:</w:t>
+      </w:r>
+      <w:r>
+        <w:rPr>
+          <w:rFonts w:ascii="仿宋" w:eastAsia="仿宋" w:hAnsi="仿宋"/>
           <w:sz w:val="28"/>
           <w:szCs w:val="28"/>
         </w:rPr>
@@ -1507,140 +1952,13 @@
       </w:r>
       <w:r>
         <w:rPr>
-          <w:rFonts w:ascii="仿宋" w:eastAsia="仿宋" w:hAnsi="仿宋" w:hint="eastAsia"/>
-          <w:color w:val="000000" w:themeColor="text1"/>
-          <w:sz w:val="28"/>
-          <w:szCs w:val="28"/>
-        </w:rPr>
-        <w:t>design</w:t>
-      </w:r>
-      <w:r>
-        <w:rPr>
-          <w:rFonts w:ascii="仿宋" w:eastAsia="仿宋" w:hAnsi="仿宋"/>
-          <w:color w:val="000000" w:themeColor="text1"/>
-          <w:sz w:val="28"/>
-          <w:szCs w:val="28"/>
-        </w:rPr>
-        <w:t xml:space="preserve"> </w:t>
-      </w:r>
-      <w:r>
-        <w:rPr>
-          <w:rFonts w:ascii="仿宋" w:eastAsia="仿宋" w:hAnsi="仿宋" w:hint="eastAsia"/>
-          <w:color w:val="000000" w:themeColor="text1"/>
-          <w:sz w:val="28"/>
-          <w:szCs w:val="28"/>
-        </w:rPr>
-        <w:t>for参数化建模)的</w:t>
-      </w:r>
-      <w:r>
-        <w:rPr>
-          <w:rFonts w:ascii="仿宋" w:eastAsia="仿宋" w:hAnsi="仿宋" w:hint="eastAsia"/>
-          <w:color w:val="000000" w:themeColor="text1"/>
-          <w:sz w:val="28"/>
-          <w:szCs w:val="28"/>
-        </w:rPr>
-        <w:t>基础上编写的,</w:t>
-      </w:r>
-      <w:r>
-        <w:rPr>
-          <w:rFonts w:ascii="仿宋" w:eastAsia="仿宋" w:hAnsi="仿宋" w:hint="eastAsia"/>
-          <w:color w:val="000000" w:themeColor="text1"/>
-          <w:sz w:val="28"/>
-          <w:szCs w:val="28"/>
-        </w:rPr>
-        <w:t>without</w:t>
-      </w:r>
-      <w:r>
-        <w:rPr>
-          <w:rFonts w:ascii="仿宋" w:eastAsia="仿宋" w:hAnsi="仿宋"/>
-          <w:color w:val="000000" w:themeColor="text1"/>
-          <w:sz w:val="28"/>
-          <w:szCs w:val="28"/>
-        </w:rPr>
-        <w:t xml:space="preserve"> its Community</w:t>
-      </w:r>
-      <w:r>
-        <w:rPr>
-          <w:rFonts w:ascii="仿宋" w:eastAsia="仿宋" w:hAnsi="仿宋" w:hint="eastAsia"/>
-          <w:color w:val="000000" w:themeColor="text1"/>
-          <w:sz w:val="28"/>
-          <w:szCs w:val="28"/>
-        </w:rPr>
-        <w:t>,本程序will</w:t>
-      </w:r>
-      <w:r>
-        <w:rPr>
-          <w:rFonts w:ascii="仿宋" w:eastAsia="仿宋" w:hAnsi="仿宋"/>
-          <w:color w:val="000000" w:themeColor="text1"/>
-          <w:sz w:val="28"/>
-          <w:szCs w:val="28"/>
-        </w:rPr>
-        <w:t xml:space="preserve"> </w:t>
-      </w:r>
-      <w:r>
-        <w:rPr>
-          <w:rFonts w:ascii="仿宋" w:eastAsia="仿宋" w:hAnsi="仿宋" w:hint="eastAsia"/>
-          <w:color w:val="000000" w:themeColor="text1"/>
-          <w:sz w:val="28"/>
-          <w:szCs w:val="28"/>
-        </w:rPr>
-        <w:t>b</w:t>
-      </w:r>
-      <w:r>
-        <w:rPr>
-          <w:rFonts w:ascii="仿宋" w:eastAsia="仿宋" w:hAnsi="仿宋"/>
-          <w:color w:val="000000" w:themeColor="text1"/>
-          <w:sz w:val="28"/>
-          <w:szCs w:val="28"/>
-        </w:rPr>
-        <w:t>e nothing,</w:t>
-      </w:r>
-      <w:r>
-        <w:rPr>
-          <w:rFonts w:ascii="仿宋" w:eastAsia="仿宋" w:hAnsi="仿宋" w:hint="eastAsia"/>
-          <w:color w:val="000000" w:themeColor="text1"/>
-          <w:sz w:val="28"/>
-          <w:szCs w:val="28"/>
-        </w:rPr>
-        <w:t>在此感谢Dynamo项目的开发组和所有在(Dynamo连接)上贡献过代码的</w:t>
-      </w:r>
-      <w:r>
-        <w:rPr>
-          <w:rFonts w:ascii="仿宋" w:eastAsia="仿宋" w:hAnsi="仿宋"/>
-          <w:color w:val="000000" w:themeColor="text1"/>
-          <w:sz w:val="28"/>
-          <w:szCs w:val="28"/>
-        </w:rPr>
-        <w:t>Contributor</w:t>
-      </w:r>
-      <w:r>
-        <w:rPr>
-          <w:rFonts w:ascii="仿宋" w:eastAsia="仿宋" w:hAnsi="仿宋" w:hint="eastAsia"/>
-          <w:color w:val="000000" w:themeColor="text1"/>
-          <w:sz w:val="28"/>
-          <w:szCs w:val="28"/>
-        </w:rPr>
-        <w:t>s</w:t>
-      </w:r>
-      <w:r>
-        <w:rPr>
-          <w:rFonts w:ascii="仿宋" w:eastAsia="仿宋" w:hAnsi="仿宋"/>
-          <w:color w:val="000000" w:themeColor="text1"/>
-          <w:sz w:val="28"/>
-          <w:szCs w:val="28"/>
-        </w:rPr>
-        <w:t>.</w:t>
-      </w:r>
-    </w:p>
-    <w:p>
-      <w:pPr>
-        <w:rPr>
           <w:rFonts w:ascii="仿宋" w:eastAsia="仿宋" w:hAnsi="仿宋"/>
           <w:sz w:val="28"/>
           <w:szCs w:val="28"/>
           <w:highlight w:val="yellow"/>
         </w:rPr>
-      </w:pPr>
+        <w:t>Visual Scripting</w:t>
+      </w:r>
       <w:r>
         <w:rPr>
           <w:rFonts w:ascii="仿宋" w:eastAsia="仿宋" w:hAnsi="仿宋" w:hint="eastAsia"/>
@@ -1648,16 +1966,16 @@
           <w:szCs w:val="28"/>
           <w:highlight w:val="yellow"/>
         </w:rPr>
-        <w:t xml:space="preserve"> </w:t>
-      </w:r>
-      <w:r>
-        <w:rPr>
-          <w:rFonts w:ascii="仿宋" w:eastAsia="仿宋" w:hAnsi="仿宋" w:hint="eastAsia"/>
+        <w:t>/</w:t>
+      </w:r>
+      <w:r>
+        <w:rPr>
+          <w:rFonts w:ascii="仿宋" w:eastAsia="仿宋" w:hAnsi="仿宋"/>
           <w:sz w:val="28"/>
           <w:szCs w:val="28"/>
           <w:highlight w:val="yellow"/>
         </w:rPr>
-        <w:t>[文章结构]</w:t>
+        <w:t xml:space="preserve"> node-based interface</w:t>
       </w:r>
     </w:p>
     <w:p>
@@ -1667,91 +1985,6 @@
           <w:rFonts w:ascii="仿宋" w:eastAsia="仿宋" w:hAnsi="仿宋"/>
           <w:sz w:val="28"/>
           <w:szCs w:val="28"/>
-        </w:rPr>
-      </w:pPr>
-      <w:r>
-        <w:rPr>
-          <w:rFonts w:ascii="仿宋" w:eastAsia="仿宋" w:hAnsi="仿宋" w:hint="eastAsia"/>
-          <w:sz w:val="28"/>
-          <w:szCs w:val="28"/>
-        </w:rPr>
-        <w:lastRenderedPageBreak/>
-        <w:t>本文的其余部分组织如下:第二部分介绍了软件的整体结构,以及</w:t>
-      </w:r>
-      <w:r>
-        <w:rPr>
-          <w:rFonts w:ascii="仿宋" w:eastAsia="仿宋" w:hAnsi="仿宋" w:hint="eastAsia"/>
-          <w:sz w:val="28"/>
-          <w:szCs w:val="28"/>
-        </w:rPr>
-        <w:t>特色</w:t>
-      </w:r>
-      <w:r>
-        <w:rPr>
-          <w:rFonts w:ascii="仿宋" w:eastAsia="仿宋" w:hAnsi="仿宋" w:hint="eastAsia"/>
-          <w:sz w:val="28"/>
-          <w:szCs w:val="28"/>
-        </w:rPr>
-        <w:t>.第三部分介绍了几个深度学习的例子,以说明该软件对深度学习模型的表现能力</w:t>
-      </w:r>
-      <w:r>
-        <w:rPr>
-          <w:rFonts w:ascii="仿宋" w:eastAsia="仿宋" w:hAnsi="仿宋" w:hint="eastAsia"/>
-          <w:sz w:val="28"/>
-          <w:szCs w:val="28"/>
-        </w:rPr>
-        <w:t>并</w:t>
-      </w:r>
-      <w:r>
-        <w:rPr>
-          <w:rFonts w:ascii="仿宋" w:eastAsia="仿宋" w:hAnsi="仿宋" w:hint="eastAsia"/>
-          <w:sz w:val="28"/>
-          <w:szCs w:val="28"/>
-        </w:rPr>
-        <w:t>展示</w:t>
-      </w:r>
-      <w:r>
-        <w:rPr>
-          <w:rFonts w:ascii="仿宋" w:eastAsia="仿宋" w:hAnsi="仿宋" w:hint="eastAsia"/>
-          <w:sz w:val="28"/>
-          <w:szCs w:val="28"/>
-        </w:rPr>
-        <w:t>可视化表示</w:t>
-      </w:r>
-      <w:r>
-        <w:rPr>
-          <w:rFonts w:ascii="仿宋" w:eastAsia="仿宋" w:hAnsi="仿宋" w:hint="eastAsia"/>
-          <w:sz w:val="28"/>
-          <w:szCs w:val="28"/>
-        </w:rPr>
-        <w:t>,</w:t>
-      </w:r>
-      <w:r>
-        <w:rPr>
-          <w:rFonts w:ascii="仿宋" w:eastAsia="仿宋" w:hAnsi="仿宋" w:hint="eastAsia"/>
-          <w:sz w:val="28"/>
-          <w:szCs w:val="28"/>
-        </w:rPr>
-        <w:t>第四部分是结论.</w:t>
-      </w:r>
-    </w:p>
-    <w:p>
-      <w:pPr>
-        <w:ind w:firstLine="420"/>
-        <w:rPr>
-          <w:rFonts w:ascii="仿宋" w:eastAsia="仿宋" w:hAnsi="仿宋"/>
-          <w:sz w:val="28"/>
-          <w:szCs w:val="28"/>
-        </w:rPr>
-      </w:pPr>
-    </w:p>
-    <w:p>
-      <w:pPr>
-        <w:ind w:firstLine="420"/>
-        <w:rPr>
-          <w:rFonts w:ascii="仿宋" w:eastAsia="仿宋" w:hAnsi="仿宋"/>
-          <w:sz w:val="28"/>
-          <w:szCs w:val="28"/>
           <w:highlight w:val="red"/>
         </w:rPr>
       </w:pPr>
@@ -1762,19 +1995,19 @@
           <w:szCs w:val="28"/>
           <w:highlight w:val="red"/>
         </w:rPr>
-        <w:t>(重点词汇辨析:</w:t>
-      </w:r>
-    </w:p>
-    <w:p>
-      <w:pPr>
-        <w:ind w:firstLine="420"/>
+        <w:t>3.汉语的版本中使用</w:t>
+      </w:r>
+      <w:proofErr w:type="gramStart"/>
+      <w:r>
         <w:rPr>
           <w:rFonts w:ascii="仿宋" w:eastAsia="仿宋" w:hAnsi="仿宋"/>
           <w:sz w:val="28"/>
           <w:szCs w:val="28"/>
           <w:highlight w:val="red"/>
         </w:rPr>
-      </w:pPr>
+        <w:t>”</w:t>
+      </w:r>
+      <w:proofErr w:type="gramEnd"/>
       <w:r>
         <w:rPr>
           <w:rFonts w:ascii="仿宋" w:eastAsia="仿宋" w:hAnsi="仿宋" w:hint="eastAsia"/>
@@ -1782,7 +2015,7 @@
           <w:szCs w:val="28"/>
           <w:highlight w:val="red"/>
         </w:rPr>
-        <w:t>1.</w:t>
+        <w:t>图形化编程</w:t>
       </w:r>
       <w:r>
         <w:rPr>
@@ -1793,216 +2026,6 @@
         </w:rPr>
         <w:t>”</w:t>
       </w:r>
-      <w:r>
-        <w:rPr>
-          <w:rFonts w:ascii="仿宋" w:eastAsia="仿宋" w:hAnsi="仿宋" w:hint="eastAsia"/>
-          <w:sz w:val="28"/>
-          <w:szCs w:val="28"/>
-          <w:highlight w:val="red"/>
-        </w:rPr>
-        <w:t>图形化编程</w:t>
-      </w:r>
-      <w:proofErr w:type="gramStart"/>
-      <w:r>
-        <w:rPr>
-          <w:rFonts w:ascii="仿宋" w:eastAsia="仿宋" w:hAnsi="仿宋"/>
-          <w:sz w:val="28"/>
-          <w:szCs w:val="28"/>
-          <w:highlight w:val="red"/>
-        </w:rPr>
-        <w:t>”</w:t>
-      </w:r>
-      <w:proofErr w:type="gramEnd"/>
-      <w:r>
-        <w:rPr>
-          <w:rFonts w:ascii="仿宋" w:eastAsia="仿宋" w:hAnsi="仿宋" w:hint="eastAsia"/>
-          <w:sz w:val="28"/>
-          <w:szCs w:val="28"/>
-          <w:highlight w:val="red"/>
-        </w:rPr>
-        <w:t>,是否会和Visual</w:t>
-      </w:r>
-      <w:r>
-        <w:rPr>
-          <w:rFonts w:ascii="仿宋" w:eastAsia="仿宋" w:hAnsi="仿宋"/>
-          <w:sz w:val="28"/>
-          <w:szCs w:val="28"/>
-          <w:highlight w:val="red"/>
-        </w:rPr>
-        <w:t xml:space="preserve"> C++</w:t>
-      </w:r>
-      <w:r>
-        <w:rPr>
-          <w:rFonts w:ascii="仿宋" w:eastAsia="仿宋" w:hAnsi="仿宋" w:hint="eastAsia"/>
-          <w:sz w:val="28"/>
-          <w:szCs w:val="28"/>
-          <w:highlight w:val="red"/>
-        </w:rPr>
-        <w:t>这种所谓的</w:t>
-      </w:r>
-      <w:proofErr w:type="gramStart"/>
-      <w:r>
-        <w:rPr>
-          <w:rFonts w:ascii="仿宋" w:eastAsia="仿宋" w:hAnsi="仿宋"/>
-          <w:sz w:val="28"/>
-          <w:szCs w:val="28"/>
-          <w:highlight w:val="red"/>
-        </w:rPr>
-        <w:t>’’</w:t>
-      </w:r>
-      <w:proofErr w:type="gramEnd"/>
-      <w:r>
-        <w:rPr>
-          <w:rFonts w:ascii="仿宋" w:eastAsia="仿宋" w:hAnsi="仿宋" w:hint="eastAsia"/>
-          <w:sz w:val="28"/>
-          <w:szCs w:val="28"/>
-          <w:highlight w:val="red"/>
-        </w:rPr>
-        <w:t>可视化编程</w:t>
-      </w:r>
-      <w:proofErr w:type="gramStart"/>
-      <w:r>
-        <w:rPr>
-          <w:rFonts w:ascii="仿宋" w:eastAsia="仿宋" w:hAnsi="仿宋"/>
-          <w:sz w:val="28"/>
-          <w:szCs w:val="28"/>
-          <w:highlight w:val="red"/>
-        </w:rPr>
-        <w:t>’’</w:t>
-      </w:r>
-      <w:proofErr w:type="gramEnd"/>
-      <w:r>
-        <w:rPr>
-          <w:rFonts w:ascii="仿宋" w:eastAsia="仿宋" w:hAnsi="仿宋" w:hint="eastAsia"/>
-          <w:sz w:val="28"/>
-          <w:szCs w:val="28"/>
-          <w:highlight w:val="red"/>
-        </w:rPr>
-        <w:t>混淆?</w:t>
-      </w:r>
-    </w:p>
-    <w:p>
-      <w:pPr>
-        <w:ind w:firstLine="420"/>
-        <w:rPr>
-          <w:rFonts w:ascii="仿宋" w:eastAsia="仿宋" w:hAnsi="仿宋"/>
-          <w:sz w:val="28"/>
-          <w:szCs w:val="28"/>
-        </w:rPr>
-      </w:pPr>
-      <w:r>
-        <w:rPr>
-          <w:rFonts w:ascii="仿宋" w:eastAsia="仿宋" w:hAnsi="仿宋"/>
-          <w:sz w:val="28"/>
-          <w:szCs w:val="28"/>
-          <w:highlight w:val="red"/>
-        </w:rPr>
-        <w:t>2</w:t>
-      </w:r>
-      <w:r>
-        <w:rPr>
-          <w:rFonts w:ascii="仿宋" w:eastAsia="仿宋" w:hAnsi="仿宋" w:hint="eastAsia"/>
-          <w:sz w:val="28"/>
-          <w:szCs w:val="28"/>
-          <w:highlight w:val="red"/>
-        </w:rPr>
-        <w:t>.</w:t>
-      </w:r>
-      <w:r>
-        <w:rPr>
-          <w:rFonts w:ascii="仿宋" w:eastAsia="仿宋" w:hAnsi="仿宋" w:hint="eastAsia"/>
-          <w:sz w:val="28"/>
-          <w:szCs w:val="28"/>
-          <w:highlight w:val="red"/>
-        </w:rPr>
-        <w:t>参考词汇:</w:t>
-      </w:r>
-      <w:r>
-        <w:rPr>
-          <w:rFonts w:ascii="仿宋" w:eastAsia="仿宋" w:hAnsi="仿宋"/>
-          <w:sz w:val="28"/>
-          <w:szCs w:val="28"/>
-        </w:rPr>
-        <w:t xml:space="preserve"> </w:t>
-      </w:r>
-      <w:r>
-        <w:rPr>
-          <w:rFonts w:ascii="仿宋" w:eastAsia="仿宋" w:hAnsi="仿宋"/>
-          <w:sz w:val="28"/>
-          <w:szCs w:val="28"/>
-          <w:highlight w:val="yellow"/>
-        </w:rPr>
-        <w:t>Visual Scripting</w:t>
-      </w:r>
-      <w:r>
-        <w:rPr>
-          <w:rFonts w:ascii="仿宋" w:eastAsia="仿宋" w:hAnsi="仿宋" w:hint="eastAsia"/>
-          <w:sz w:val="28"/>
-          <w:szCs w:val="28"/>
-          <w:highlight w:val="yellow"/>
-        </w:rPr>
-        <w:t>/</w:t>
-      </w:r>
-      <w:r>
-        <w:rPr>
-          <w:rFonts w:ascii="仿宋" w:eastAsia="仿宋" w:hAnsi="仿宋"/>
-          <w:sz w:val="28"/>
-          <w:szCs w:val="28"/>
-          <w:highlight w:val="yellow"/>
-        </w:rPr>
-        <w:t xml:space="preserve"> node-based interface</w:t>
-      </w:r>
-    </w:p>
-    <w:p>
-      <w:pPr>
-        <w:ind w:firstLine="420"/>
-        <w:rPr>
-          <w:rFonts w:ascii="仿宋" w:eastAsia="仿宋" w:hAnsi="仿宋"/>
-          <w:sz w:val="28"/>
-          <w:szCs w:val="28"/>
-          <w:highlight w:val="red"/>
-        </w:rPr>
-      </w:pPr>
-      <w:r>
-        <w:rPr>
-          <w:rFonts w:ascii="仿宋" w:eastAsia="仿宋" w:hAnsi="仿宋" w:hint="eastAsia"/>
-          <w:sz w:val="28"/>
-          <w:szCs w:val="28"/>
-          <w:highlight w:val="red"/>
-        </w:rPr>
-        <w:t>3.汉语的版本中使用</w:t>
-      </w:r>
-      <w:proofErr w:type="gramStart"/>
-      <w:r>
-        <w:rPr>
-          <w:rFonts w:ascii="仿宋" w:eastAsia="仿宋" w:hAnsi="仿宋"/>
-          <w:sz w:val="28"/>
-          <w:szCs w:val="28"/>
-          <w:highlight w:val="red"/>
-        </w:rPr>
-        <w:t>”</w:t>
-      </w:r>
-      <w:proofErr w:type="gramEnd"/>
-      <w:r>
-        <w:rPr>
-          <w:rFonts w:ascii="仿宋" w:eastAsia="仿宋" w:hAnsi="仿宋" w:hint="eastAsia"/>
-          <w:sz w:val="28"/>
-          <w:szCs w:val="28"/>
-          <w:highlight w:val="red"/>
-        </w:rPr>
-        <w:t>图形化编程</w:t>
-      </w:r>
-      <w:proofErr w:type="gramStart"/>
-      <w:r>
-        <w:rPr>
-          <w:rFonts w:ascii="仿宋" w:eastAsia="仿宋" w:hAnsi="仿宋"/>
-          <w:sz w:val="28"/>
-          <w:szCs w:val="28"/>
-          <w:highlight w:val="red"/>
-        </w:rPr>
-        <w:t>”</w:t>
-      </w:r>
-      <w:proofErr w:type="gramEnd"/>
       <w:r>
         <w:rPr>
           <w:rFonts w:ascii="仿宋" w:eastAsia="仿宋" w:hAnsi="仿宋" w:hint="eastAsia"/>
@@ -2213,7 +2236,7 @@
           <w:sz w:val="28"/>
           <w:szCs w:val="28"/>
         </w:rPr>
-        <w:t>数据预处理方面,由于深度学习需要使用大量标注数据,对数据进行预处理和简单分析是开展工作的前提.图像处理是数据预处理中最常用的手段.常用的针对图像进行预处理有分割,缩放,旋转,平移,形</w:t>
+        <w:t>数据预处理方面,由于深度学习需要使用大量标注数据,对数据进行预处理和简单分析是开展工作的前提.图像处理是数据预处理中最</w:t>
       </w:r>
       <w:r>
         <w:rPr>
@@ -2222,7 +2245,7 @@
           <w:szCs w:val="28"/>
         </w:rPr>
         <w:lastRenderedPageBreak/>
-        <w:t>态学处理,边缘检测等方法或者这些方法的组合.对论文公开的源代码和深度学习相关的开源项目的</w:t>
+        <w:t>常用的手段.常用的针对图像进行预处理有分割,缩放,旋转,平移,形态学处理,边缘检测等方法或者这些方法的组合.对论文公开的源代码和深度学习相关的开源项目的</w:t>
       </w:r>
       <w:r>
         <w:rPr>
@@ -2449,7 +2472,7 @@
       <w:pPr>
         <w:ind w:firstLineChars="200" w:firstLine="560"/>
         <w:rPr>
-          <w:rFonts w:ascii="仿宋" w:eastAsia="仿宋" w:hAnsi="仿宋" w:hint="eastAsia"/>
+          <w:rFonts w:ascii="仿宋" w:eastAsia="仿宋" w:hAnsi="仿宋"/>
           <w:sz w:val="28"/>
           <w:szCs w:val="28"/>
         </w:rPr>
@@ -2519,22 +2542,15 @@
           <w:sz w:val="28"/>
           <w:szCs w:val="28"/>
         </w:rPr>
-        <w:t>一个</w:t>
-      </w:r>
-      <w:r>
-        <w:rPr>
-          <w:rFonts w:ascii="仿宋" w:eastAsia="仿宋" w:hAnsi="仿宋" w:hint="eastAsia"/>
-          <w:sz w:val="28"/>
-          <w:szCs w:val="28"/>
-        </w:rPr>
-        <w:t>闭源</w:t>
-      </w:r>
-      <w:r>
-        <w:rPr>
-          <w:rFonts w:ascii="仿宋" w:eastAsia="仿宋" w:hAnsi="仿宋" w:hint="eastAsia"/>
-          <w:sz w:val="28"/>
-          <w:szCs w:val="28"/>
-        </w:rPr>
+        <w:t>一个闭源</w:t>
+      </w:r>
+      <w:r>
+        <w:rPr>
+          <w:rFonts w:ascii="仿宋" w:eastAsia="仿宋" w:hAnsi="仿宋" w:hint="eastAsia"/>
+          <w:sz w:val="28"/>
+          <w:szCs w:val="28"/>
+        </w:rPr>
+        <w:lastRenderedPageBreak/>
         <w:t>的</w:t>
       </w:r>
       <w:proofErr w:type="gramEnd"/>
@@ -2594,7 +2610,6 @@
           <w:sz w:val="28"/>
           <w:szCs w:val="28"/>
         </w:rPr>
-        <w:lastRenderedPageBreak/>
         <w:t>block完全是对深度学习</w:t>
       </w:r>
       <w:r>
@@ -2620,7 +2635,7 @@
         <w:ind w:firstLine="420"/>
         <w:jc w:val="left"/>
         <w:rPr>
-          <w:rFonts w:ascii="仿宋" w:eastAsia="仿宋" w:hAnsi="仿宋" w:hint="eastAsia"/>
+          <w:rFonts w:ascii="仿宋" w:eastAsia="仿宋" w:hAnsi="仿宋"/>
           <w:sz w:val="28"/>
           <w:szCs w:val="28"/>
         </w:rPr>
@@ -2644,7 +2659,7 @@
           <w:sz w:val="28"/>
           <w:szCs w:val="28"/>
         </w:rPr>
-        <w:t>[统计数据有参考文献,是一个调查机构写的</w:t>
+        <w:t>[统计数据有参考文献</w:t>
       </w:r>
       <w:r>
         <w:rPr>
@@ -2881,7 +2896,7 @@
       <w:pPr>
         <w:ind w:firstLineChars="200" w:firstLine="560"/>
         <w:rPr>
-          <w:rFonts w:ascii="仿宋" w:eastAsia="仿宋" w:hAnsi="仿宋" w:hint="eastAsia"/>
+          <w:rFonts w:ascii="仿宋" w:eastAsia="仿宋" w:hAnsi="仿宋"/>
           <w:sz w:val="28"/>
           <w:szCs w:val="28"/>
         </w:rPr>
@@ -3272,7 +3287,7 @@
       <w:pPr>
         <w:ind w:firstLineChars="200" w:firstLine="560"/>
         <w:rPr>
-          <w:rFonts w:ascii="仿宋" w:eastAsia="仿宋" w:hAnsi="仿宋" w:hint="eastAsia"/>
+          <w:rFonts w:ascii="仿宋" w:eastAsia="仿宋" w:hAnsi="仿宋"/>
           <w:sz w:val="28"/>
           <w:szCs w:val="28"/>
         </w:rPr>
@@ -3356,7 +3371,7 @@
       <w:pPr>
         <w:ind w:firstLineChars="200" w:firstLine="560"/>
         <w:rPr>
-          <w:rFonts w:ascii="仿宋" w:eastAsia="仿宋" w:hAnsi="仿宋" w:hint="eastAsia"/>
+          <w:rFonts w:ascii="仿宋" w:eastAsia="仿宋" w:hAnsi="仿宋"/>
           <w:sz w:val="28"/>
           <w:szCs w:val="28"/>
         </w:rPr>
@@ -3535,7 +3550,7 @@
       <w:pPr>
         <w:ind w:firstLineChars="200" w:firstLine="560"/>
         <w:rPr>
-          <w:rFonts w:ascii="仿宋" w:eastAsia="仿宋" w:hAnsi="仿宋" w:hint="eastAsia"/>
+          <w:rFonts w:ascii="仿宋" w:eastAsia="仿宋" w:hAnsi="仿宋"/>
           <w:sz w:val="28"/>
           <w:szCs w:val="28"/>
         </w:rPr>
@@ -3627,7 +3642,7 @@
       <w:pPr>
         <w:ind w:firstLineChars="200" w:firstLine="560"/>
         <w:rPr>
-          <w:rFonts w:ascii="仿宋" w:eastAsia="仿宋" w:hAnsi="仿宋" w:hint="eastAsia"/>
+          <w:rFonts w:ascii="仿宋" w:eastAsia="仿宋" w:hAnsi="仿宋"/>
           <w:sz w:val="28"/>
           <w:szCs w:val="28"/>
         </w:rPr>
@@ -3793,7 +3808,83 @@
           <w:sz w:val="28"/>
           <w:szCs w:val="28"/>
         </w:rPr>
-        <w:t>从加</w:t>
+        <w:t>从加载机制和接口设计两方面确保用户可以在完全不了解程序内部细节的情况下设计自定义的Node并使用</w:t>
+      </w:r>
+    </w:p>
+    <w:p>
+      <w:pPr>
+        <w:ind w:firstLineChars="200" w:firstLine="560"/>
+        <w:rPr>
+          <w:rFonts w:ascii="黑体" w:eastAsia="黑体" w:hAnsi="黑体"/>
+          <w:sz w:val="28"/>
+          <w:szCs w:val="28"/>
+        </w:rPr>
+      </w:pPr>
+      <w:r>
+        <w:rPr>
+          <w:rFonts w:ascii="黑体" w:eastAsia="黑体" w:hAnsi="黑体"/>
+          <w:sz w:val="28"/>
+          <w:szCs w:val="28"/>
+        </w:rPr>
+        <w:t>4</w:t>
+      </w:r>
+      <w:r>
+        <w:rPr>
+          <w:rFonts w:ascii="黑体" w:eastAsia="黑体" w:hAnsi="黑体" w:hint="eastAsia"/>
+          <w:sz w:val="28"/>
+          <w:szCs w:val="28"/>
+        </w:rPr>
+        <w:t>.</w:t>
+      </w:r>
+      <w:r>
+        <w:rPr>
+          <w:rFonts w:ascii="黑体" w:eastAsia="黑体" w:hAnsi="黑体"/>
+          <w:sz w:val="28"/>
+          <w:szCs w:val="28"/>
+        </w:rPr>
+        <w:t xml:space="preserve">1 </w:t>
+      </w:r>
+      <w:r>
+        <w:rPr>
+          <w:rFonts w:ascii="黑体" w:eastAsia="黑体" w:hAnsi="黑体" w:hint="eastAsia"/>
+          <w:sz w:val="28"/>
+          <w:szCs w:val="28"/>
+        </w:rPr>
+        <w:t>基于动态链接的运行时加载</w:t>
+      </w:r>
+    </w:p>
+    <w:p>
+      <w:pPr>
+        <w:ind w:firstLineChars="200" w:firstLine="560"/>
+        <w:rPr>
+          <w:rFonts w:ascii="仿宋" w:eastAsia="仿宋" w:hAnsi="仿宋"/>
+          <w:sz w:val="28"/>
+          <w:szCs w:val="28"/>
+        </w:rPr>
+      </w:pPr>
+      <w:r>
+        <w:rPr>
+          <w:rFonts w:ascii="仿宋" w:eastAsia="仿宋" w:hAnsi="仿宋" w:hint="eastAsia"/>
+          <w:sz w:val="28"/>
+          <w:szCs w:val="28"/>
+        </w:rPr>
+        <w:t>为了能加载用户自定义的Node,并为用户扩展提供足够的灵活性,本程序的所有Node都是以动态链接库的形式存在,在程序启动时,启动服务和路径管理服务会找到核心动态来接库和存放在插件目录下的全部用户自定义DLL,分析其中的命名空间,类名和方法名,并根据标注(将在4.</w:t>
+      </w:r>
+      <w:r>
+        <w:rPr>
+          <w:rFonts w:ascii="仿宋" w:eastAsia="仿宋" w:hAnsi="仿宋"/>
+          <w:sz w:val="28"/>
+          <w:szCs w:val="28"/>
+        </w:rPr>
+        <w:t>2</w:t>
+      </w:r>
+      <w:r>
+        <w:rPr>
+          <w:rFonts w:ascii="仿宋" w:eastAsia="仿宋" w:hAnsi="仿宋" w:hint="eastAsia"/>
+          <w:sz w:val="28"/>
+          <w:szCs w:val="28"/>
+        </w:rPr>
+        <w:t>中说明)和</w:t>
       </w:r>
       <w:proofErr w:type="gramStart"/>
       <w:r>
@@ -3802,7 +3893,7 @@
           <w:sz w:val="28"/>
           <w:szCs w:val="28"/>
         </w:rPr>
-        <w:t>载机制</w:t>
+        <w:t>可</w:t>
       </w:r>
       <w:proofErr w:type="gramEnd"/>
       <w:r>
@@ -3811,116 +3902,22 @@
           <w:sz w:val="28"/>
           <w:szCs w:val="28"/>
         </w:rPr>
-        <w:t>和接口设计两方面确保用户可以在完全不了解程序内部细节的情况下设计自定义的Node并使用</w:t>
+        <w:t>访问性决定是否将方法注册为Node</w:t>
+      </w:r>
+      <w:r>
+        <w:rPr>
+          <w:rFonts w:ascii="仿宋" w:eastAsia="仿宋" w:hAnsi="仿宋" w:hint="eastAsia"/>
+          <w:sz w:val="28"/>
+          <w:szCs w:val="28"/>
+        </w:rPr>
+        <w:t>.</w:t>
       </w:r>
     </w:p>
     <w:p>
       <w:pPr>
         <w:ind w:firstLineChars="200" w:firstLine="560"/>
         <w:rPr>
-          <w:rFonts w:ascii="黑体" w:eastAsia="黑体" w:hAnsi="黑体"/>
-          <w:sz w:val="28"/>
-          <w:szCs w:val="28"/>
-        </w:rPr>
-      </w:pPr>
-      <w:r>
-        <w:rPr>
-          <w:rFonts w:ascii="黑体" w:eastAsia="黑体" w:hAnsi="黑体"/>
-          <w:sz w:val="28"/>
-          <w:szCs w:val="28"/>
-        </w:rPr>
-        <w:t>4</w:t>
-      </w:r>
-      <w:r>
-        <w:rPr>
-          <w:rFonts w:ascii="黑体" w:eastAsia="黑体" w:hAnsi="黑体" w:hint="eastAsia"/>
-          <w:sz w:val="28"/>
-          <w:szCs w:val="28"/>
-        </w:rPr>
-        <w:t>.</w:t>
-      </w:r>
-      <w:r>
-        <w:rPr>
-          <w:rFonts w:ascii="黑体" w:eastAsia="黑体" w:hAnsi="黑体"/>
-          <w:sz w:val="28"/>
-          <w:szCs w:val="28"/>
-        </w:rPr>
-        <w:t xml:space="preserve">1 </w:t>
-      </w:r>
-      <w:r>
-        <w:rPr>
-          <w:rFonts w:ascii="黑体" w:eastAsia="黑体" w:hAnsi="黑体" w:hint="eastAsia"/>
-          <w:sz w:val="28"/>
-          <w:szCs w:val="28"/>
-        </w:rPr>
-        <w:t>基于动态链接的运行时加载</w:t>
-      </w:r>
-    </w:p>
-    <w:p>
-      <w:pPr>
-        <w:ind w:firstLineChars="200" w:firstLine="560"/>
-        <w:rPr>
-          <w:rFonts w:ascii="仿宋" w:eastAsia="仿宋" w:hAnsi="仿宋"/>
-          <w:sz w:val="28"/>
-          <w:szCs w:val="28"/>
-        </w:rPr>
-      </w:pPr>
-      <w:r>
-        <w:rPr>
-          <w:rFonts w:ascii="仿宋" w:eastAsia="仿宋" w:hAnsi="仿宋" w:hint="eastAsia"/>
-          <w:sz w:val="28"/>
-          <w:szCs w:val="28"/>
-        </w:rPr>
-        <w:t>为了能加载用户自定义的Node,并为用户扩展提供足够的灵活性,本程序的所有Node都是以动态链接库的形式存在,在程序启动时,启动服务和路径管理服务会找到核心动态来接库和存放在插件目录下的全部用户自定义DLL,分析其中的命名空间,类名和方法名,并根据标注(将在4.</w:t>
-      </w:r>
-      <w:r>
-        <w:rPr>
-          <w:rFonts w:ascii="仿宋" w:eastAsia="仿宋" w:hAnsi="仿宋"/>
-          <w:sz w:val="28"/>
-          <w:szCs w:val="28"/>
-        </w:rPr>
-        <w:t>2</w:t>
-      </w:r>
-      <w:r>
-        <w:rPr>
-          <w:rFonts w:ascii="仿宋" w:eastAsia="仿宋" w:hAnsi="仿宋" w:hint="eastAsia"/>
-          <w:sz w:val="28"/>
-          <w:szCs w:val="28"/>
-        </w:rPr>
-        <w:t>中说明)和</w:t>
-      </w:r>
-      <w:proofErr w:type="gramStart"/>
-      <w:r>
-        <w:rPr>
-          <w:rFonts w:ascii="仿宋" w:eastAsia="仿宋" w:hAnsi="仿宋" w:hint="eastAsia"/>
-          <w:sz w:val="28"/>
-          <w:szCs w:val="28"/>
-        </w:rPr>
-        <w:t>可</w:t>
-      </w:r>
-      <w:proofErr w:type="gramEnd"/>
-      <w:r>
-        <w:rPr>
-          <w:rFonts w:ascii="仿宋" w:eastAsia="仿宋" w:hAnsi="仿宋" w:hint="eastAsia"/>
-          <w:sz w:val="28"/>
-          <w:szCs w:val="28"/>
-        </w:rPr>
-        <w:t>访问性决定是否将方法注册为Node</w:t>
-      </w:r>
-      <w:r>
-        <w:rPr>
-          <w:rFonts w:ascii="仿宋" w:eastAsia="仿宋" w:hAnsi="仿宋" w:hint="eastAsia"/>
-          <w:sz w:val="28"/>
-          <w:szCs w:val="28"/>
-        </w:rPr>
-        <w:t>.</w:t>
-      </w:r>
-    </w:p>
-    <w:p>
-      <w:pPr>
-        <w:ind w:firstLineChars="200" w:firstLine="560"/>
-        <w:rPr>
-          <w:rFonts w:ascii="仿宋" w:eastAsia="仿宋" w:hAnsi="仿宋" w:hint="eastAsia"/>
+          <w:rFonts w:ascii="仿宋" w:eastAsia="仿宋" w:hAnsi="仿宋"/>
           <w:sz w:val="28"/>
           <w:szCs w:val="28"/>
         </w:rPr>
@@ -4047,7 +4044,7 @@
           <w:sz w:val="28"/>
           <w:szCs w:val="28"/>
         </w:rPr>
-        <w:t>类或者</w:t>
+        <w:t>类或</w:t>
       </w:r>
       <w:proofErr w:type="gramEnd"/>
       <w:r>
@@ -4056,7 +4053,7 @@
           <w:sz w:val="28"/>
           <w:szCs w:val="28"/>
         </w:rPr>
-        <w:t>实现一些特定的方法(当然如果要使用绘图功能,必须使用drawable接口),甚至没有任何特殊要求,就可以将一个类中的方法和属性注册成Node,这</w:t>
+        <w:t>者实现一些特定的方法(当然如果要使用绘图功能,必须使用drawable接口),甚至没有任何特殊要求,就可以将一个类中的方法和属性注册成Node,这</w:t>
       </w:r>
       <w:r>
         <w:rPr>
@@ -4113,7 +4110,7 @@
           <w:sz w:val="28"/>
           <w:szCs w:val="28"/>
         </w:rPr>
-        <w:t>库或者</w:t>
+        <w:t>库或</w:t>
       </w:r>
       <w:proofErr w:type="gramEnd"/>
       <w:r>
@@ -4122,7 +4119,7 @@
           <w:sz w:val="28"/>
           <w:szCs w:val="28"/>
         </w:rPr>
-        <w:t>开源项目,由于我们不要求作为Node的类有什么特别之处,所以也就不会对使用其他库造成任何障碍</w:t>
+        <w:t>者开源项目,由于我们不要求作为Node的类有什么特别之处,所以也就不会对使用其他库造成任何障碍</w:t>
       </w:r>
       <w:r>
         <w:rPr>
@@ -4139,7 +4136,7 @@
           <w:sz w:val="28"/>
           <w:szCs w:val="28"/>
         </w:rPr>
-        <w:t>类没有</w:t>
+        <w:t>类没</w:t>
       </w:r>
       <w:proofErr w:type="gramEnd"/>
       <w:r>
@@ -4148,7 +4145,7 @@
           <w:sz w:val="28"/>
           <w:szCs w:val="28"/>
         </w:rPr>
-        <w:t>任何区别</w:t>
+        <w:t>有任何区别</w:t>
       </w:r>
       <w:r>
         <w:rPr>
@@ -4183,15 +4180,7 @@
           <w:sz w:val="28"/>
           <w:szCs w:val="28"/>
         </w:rPr>
-        <w:t>Untouchable</w:t>
-      </w:r>
-      <w:r>
-        <w:rPr>
-          <w:rFonts w:ascii="仿宋" w:eastAsia="仿宋" w:hAnsi="仿宋" w:hint="eastAsia"/>
-          <w:sz w:val="28"/>
-          <w:szCs w:val="28"/>
-        </w:rPr>
-        <w:t>接口</w:t>
+        <w:t>Untouchable接口</w:t>
       </w:r>
       <w:r>
         <w:rPr>
@@ -4296,7 +4285,23 @@
           <w:sz w:val="28"/>
           <w:szCs w:val="28"/>
         </w:rPr>
-        <w:t>#中的属性有好几种含义)以供用户标注方法和字段的可见性,同时,还提供了一些属性用来声明带有多个返回值的函数和带有默认值的函数.</w:t>
+        <w:t>#中的属性有好几种含义</w:t>
+      </w:r>
+      <w:r>
+        <w:rPr>
+          <w:rFonts w:ascii="仿宋" w:eastAsia="仿宋" w:hAnsi="仿宋" w:hint="eastAsia"/>
+          <w:sz w:val="28"/>
+          <w:szCs w:val="28"/>
+        </w:rPr>
+        <w:t>,这是汉语歧义,英语不会有这个问题</w:t>
+      </w:r>
+      <w:r>
+        <w:rPr>
+          <w:rFonts w:ascii="仿宋" w:eastAsia="仿宋" w:hAnsi="仿宋" w:hint="eastAsia"/>
+          <w:sz w:val="28"/>
+          <w:szCs w:val="28"/>
+        </w:rPr>
+        <w:t>)以供用户标注方法和字段的可见性,同时,还提供了一些属性用来声明带有多个返回值的函数和带有默认值的函数.</w:t>
       </w:r>
       <w:r>
         <w:rPr>
@@ -4341,7 +4346,7 @@
       <w:pPr>
         <w:ind w:firstLineChars="200" w:firstLine="560"/>
         <w:rPr>
-          <w:rFonts w:ascii="仿宋" w:eastAsia="仿宋" w:hAnsi="仿宋" w:hint="eastAsia"/>
+          <w:rFonts w:ascii="仿宋" w:eastAsia="仿宋" w:hAnsi="仿宋"/>
           <w:sz w:val="28"/>
           <w:szCs w:val="28"/>
         </w:rPr>
@@ -4385,7 +4390,17 @@
           <w:szCs w:val="28"/>
           <w:highlight w:val="cyan"/>
         </w:rPr>
-        <w:t>这个API很麻烦,看情况写点</w:t>
+        <w:t>这个</w:t>
+      </w:r>
+      <w:r>
+        <w:rPr>
+          <w:rFonts w:ascii="仿宋" w:eastAsia="仿宋" w:hAnsi="仿宋" w:hint="eastAsia"/>
+          <w:sz w:val="28"/>
+          <w:szCs w:val="28"/>
+          <w:highlight w:val="cyan"/>
+        </w:rPr>
+        <w:lastRenderedPageBreak/>
+        <w:t>API很麻烦,看情况写点</w:t>
       </w:r>
       <w:r>
         <w:rPr>
@@ -4412,8 +4427,822 @@
           <w:sz w:val="28"/>
           <w:szCs w:val="28"/>
         </w:rPr>
+        <w:t>5</w:t>
+      </w:r>
+      <w:r>
+        <w:rPr>
+          <w:rFonts w:ascii="黑体" w:eastAsia="黑体" w:hAnsi="黑体" w:hint="eastAsia"/>
+          <w:sz w:val="28"/>
+          <w:szCs w:val="28"/>
+        </w:rPr>
+        <w:t>.</w:t>
+      </w:r>
+      <w:r>
+        <w:rPr>
+          <w:rFonts w:ascii="黑体" w:eastAsia="黑体" w:hAnsi="黑体" w:hint="eastAsia"/>
+          <w:sz w:val="28"/>
+          <w:szCs w:val="28"/>
+        </w:rPr>
+        <w:t>实验</w:t>
+      </w:r>
+    </w:p>
+    <w:p>
+      <w:pPr>
+        <w:rPr>
+          <w:rFonts w:ascii="仿宋" w:eastAsia="仿宋" w:hAnsi="仿宋"/>
+          <w:b/>
+          <w:sz w:val="28"/>
+          <w:szCs w:val="28"/>
+        </w:rPr>
+      </w:pPr>
+      <w:r>
+        <w:rPr>
+          <w:rFonts w:ascii="仿宋" w:eastAsia="仿宋" w:hAnsi="仿宋" w:hint="eastAsia"/>
+          <w:b/>
+          <w:sz w:val="28"/>
+          <w:szCs w:val="28"/>
+        </w:rPr>
+        <w:t>实验</w:t>
+      </w:r>
+      <w:r>
+        <w:rPr>
+          <w:rFonts w:ascii="仿宋" w:eastAsia="仿宋" w:hAnsi="仿宋" w:hint="eastAsia"/>
+          <w:b/>
+          <w:sz w:val="28"/>
+          <w:szCs w:val="28"/>
+        </w:rPr>
+        <w:t>1</w:t>
+      </w:r>
+      <w:r>
+        <w:rPr>
+          <w:rFonts w:ascii="仿宋" w:eastAsia="仿宋" w:hAnsi="仿宋" w:hint="eastAsia"/>
+          <w:b/>
+          <w:sz w:val="28"/>
+          <w:szCs w:val="28"/>
+        </w:rPr>
+        <w:t>:</w:t>
+      </w:r>
+      <w:r>
+        <w:rPr>
+          <w:rFonts w:ascii="仿宋" w:eastAsia="仿宋" w:hAnsi="仿宋" w:hint="eastAsia"/>
+          <w:b/>
+          <w:sz w:val="28"/>
+          <w:szCs w:val="28"/>
+        </w:rPr>
+        <w:t>(读取并打开图片文件,进行处理,显示中间过程和结果,并将结果输出到文件中)</w:t>
+      </w:r>
+    </w:p>
+    <w:p>
+      <w:pPr>
+        <w:ind w:firstLine="420"/>
+        <w:rPr>
+          <w:rFonts w:ascii="仿宋" w:eastAsia="仿宋" w:hAnsi="仿宋"/>
+          <w:sz w:val="28"/>
+          <w:szCs w:val="28"/>
+        </w:rPr>
+      </w:pPr>
+      <w:r>
+        <w:rPr>
+          <w:rFonts w:ascii="仿宋" w:eastAsia="仿宋" w:hAnsi="仿宋" w:hint="eastAsia"/>
+          <w:sz w:val="28"/>
+          <w:szCs w:val="28"/>
+        </w:rPr>
+        <w:t>在</w:t>
+      </w:r>
+      <w:r>
+        <w:rPr>
+          <w:rFonts w:ascii="仿宋" w:eastAsia="仿宋" w:hAnsi="仿宋" w:hint="eastAsia"/>
+          <w:sz w:val="28"/>
+          <w:szCs w:val="28"/>
+          <w:highlight w:val="cyan"/>
+        </w:rPr>
+        <w:t>DSB</w:t>
+      </w:r>
+      <w:r>
+        <w:rPr>
+          <w:rFonts w:ascii="仿宋" w:eastAsia="仿宋" w:hAnsi="仿宋"/>
+          <w:sz w:val="28"/>
+          <w:szCs w:val="28"/>
+          <w:highlight w:val="cyan"/>
+        </w:rPr>
+        <w:t>2017</w:t>
+      </w:r>
+      <w:r>
+        <w:rPr>
+          <w:rFonts w:ascii="仿宋" w:eastAsia="仿宋" w:hAnsi="仿宋" w:hint="eastAsia"/>
+          <w:sz w:val="28"/>
+          <w:szCs w:val="28"/>
+          <w:highlight w:val="cyan"/>
+        </w:rPr>
+        <w:t>top</w:t>
+      </w:r>
+      <w:r>
+        <w:rPr>
+          <w:rFonts w:ascii="仿宋" w:eastAsia="仿宋" w:hAnsi="仿宋"/>
+          <w:sz w:val="28"/>
+          <w:szCs w:val="28"/>
+          <w:highlight w:val="cyan"/>
+        </w:rPr>
+        <w:t>1</w:t>
+      </w:r>
+      <w:r>
+        <w:rPr>
+          <w:rFonts w:ascii="仿宋" w:eastAsia="仿宋" w:hAnsi="仿宋" w:hint="eastAsia"/>
+          <w:sz w:val="28"/>
+          <w:szCs w:val="28"/>
+        </w:rPr>
+        <w:t>的工作中,</w:t>
+      </w:r>
+      <w:r>
+        <w:rPr>
+          <w:rFonts w:ascii="仿宋" w:eastAsia="仿宋" w:hAnsi="仿宋"/>
+          <w:sz w:val="28"/>
+          <w:szCs w:val="28"/>
+        </w:rPr>
+        <w:t>…</w:t>
+      </w:r>
+      <w:r>
+        <w:rPr>
+          <w:rFonts w:ascii="仿宋" w:eastAsia="仿宋" w:hAnsi="仿宋" w:hint="eastAsia"/>
+          <w:sz w:val="28"/>
+          <w:szCs w:val="28"/>
+        </w:rPr>
+        <w:t>等人在对肺部CT图像进行深度学习处理之前,首先面临着一个问题:如果将肺实质分割出来以达到去除无关数据的目的,他们设计了一种由8个部分组成的图像预处理方法,以下是使用我们的系统进行的相同处理:</w:t>
+      </w:r>
+    </w:p>
+    <w:p>
+      <w:pPr>
+        <w:ind w:firstLine="420"/>
+        <w:rPr>
+          <w:rFonts w:ascii="仿宋" w:eastAsia="仿宋" w:hAnsi="仿宋"/>
+          <w:sz w:val="28"/>
+          <w:szCs w:val="28"/>
+        </w:rPr>
+      </w:pPr>
+      <w:r>
+        <w:rPr>
+          <w:rFonts w:ascii="仿宋" w:eastAsia="仿宋" w:hAnsi="仿宋" w:hint="eastAsia"/>
+          <w:sz w:val="28"/>
+          <w:szCs w:val="28"/>
+        </w:rPr>
+        <w:t>经过测试,我们得知这套方法是有效的肺部CT影像预处理方法,所以我们可以将这个流程保存成用户自定义节点,以便以后直接调用:</w:t>
+      </w:r>
+    </w:p>
+    <w:p>
+      <w:pPr>
+        <w:rPr>
+          <w:rFonts w:ascii="仿宋" w:eastAsia="仿宋" w:hAnsi="仿宋"/>
+          <w:sz w:val="28"/>
+          <w:szCs w:val="28"/>
+        </w:rPr>
+      </w:pPr>
+      <w:r>
+        <w:rPr>
+          <w:rFonts w:ascii="仿宋" w:eastAsia="仿宋" w:hAnsi="仿宋"/>
+          <w:sz w:val="28"/>
+          <w:szCs w:val="28"/>
+        </w:rPr>
+        <w:tab/>
+      </w:r>
+      <w:r>
+        <w:rPr>
+          <w:rFonts w:ascii="仿宋" w:eastAsia="仿宋" w:hAnsi="仿宋" w:hint="eastAsia"/>
+          <w:sz w:val="28"/>
+          <w:szCs w:val="28"/>
+        </w:rPr>
+        <w:t>使用逻辑运算模块,可以实现循环,分支判断等程序结构,配合刚刚实现的自定义节点,可以实现数据的批量处理:</w:t>
+      </w:r>
+    </w:p>
+    <w:p>
+      <w:pPr>
+        <w:rPr>
+          <w:rFonts w:ascii="仿宋" w:eastAsia="仿宋" w:hAnsi="仿宋"/>
+          <w:b/>
+          <w:sz w:val="28"/>
+          <w:szCs w:val="28"/>
+        </w:rPr>
+      </w:pPr>
+      <w:r>
+        <w:rPr>
+          <w:rFonts w:ascii="仿宋" w:eastAsia="仿宋" w:hAnsi="仿宋" w:hint="eastAsia"/>
+          <w:b/>
+          <w:sz w:val="28"/>
+          <w:szCs w:val="28"/>
+        </w:rPr>
+        <w:t>实验2:</w:t>
+      </w:r>
+      <w:r>
+        <w:rPr>
+          <w:rFonts w:ascii="仿宋" w:eastAsia="仿宋" w:hAnsi="仿宋" w:hint="eastAsia"/>
+          <w:b/>
+          <w:sz w:val="28"/>
+          <w:szCs w:val="28"/>
+        </w:rPr>
+        <w:t>使用</w:t>
+      </w:r>
+      <w:r>
+        <w:rPr>
+          <w:rFonts w:ascii="仿宋" w:eastAsia="仿宋" w:hAnsi="仿宋" w:hint="eastAsia"/>
+          <w:b/>
+          <w:sz w:val="28"/>
+          <w:szCs w:val="28"/>
+        </w:rPr>
+        <w:t>Node搭建简单的神经网络,</w:t>
+      </w:r>
+      <w:r>
+        <w:rPr>
+          <w:rFonts w:ascii="仿宋" w:eastAsia="仿宋" w:hAnsi="仿宋" w:hint="eastAsia"/>
+          <w:b/>
+          <w:sz w:val="28"/>
+          <w:szCs w:val="28"/>
+        </w:rPr>
+        <w:t>训练,测试,导出特征.</w:t>
+      </w:r>
+    </w:p>
+    <w:p>
+      <w:pPr>
+        <w:rPr>
+          <w:rFonts w:ascii="仿宋" w:eastAsia="仿宋" w:hAnsi="仿宋"/>
+          <w:sz w:val="28"/>
+          <w:szCs w:val="28"/>
+        </w:rPr>
+      </w:pPr>
+      <w:r>
+        <w:rPr>
+          <w:rFonts w:ascii="仿宋" w:eastAsia="仿宋" w:hAnsi="仿宋"/>
+          <w:sz w:val="28"/>
+          <w:szCs w:val="28"/>
+        </w:rPr>
+        <w:tab/>
+      </w:r>
+      <w:r>
+        <w:rPr>
+          <w:rFonts w:ascii="仿宋" w:eastAsia="仿宋" w:hAnsi="仿宋" w:hint="eastAsia"/>
+          <w:sz w:val="28"/>
+          <w:szCs w:val="28"/>
+        </w:rPr>
+        <w:t>我们的Node</w:t>
+      </w:r>
+      <w:r>
+        <w:rPr>
+          <w:rFonts w:ascii="仿宋" w:eastAsia="仿宋" w:hAnsi="仿宋"/>
+          <w:sz w:val="28"/>
+          <w:szCs w:val="28"/>
+        </w:rPr>
+        <w:t>-</w:t>
+      </w:r>
+      <w:r>
+        <w:rPr>
+          <w:rFonts w:ascii="仿宋" w:eastAsia="仿宋" w:hAnsi="仿宋" w:hint="eastAsia"/>
+          <w:sz w:val="28"/>
+          <w:szCs w:val="28"/>
+        </w:rPr>
+        <w:t>Based系统具备神经网络结构的搭建能力,用户可以使用这个功能验证他们的设计是否合理,以便在实验正式开始之前发现他们构思的模型中的一些错误和不合理之处.下面的实验中,我们以</w:t>
+      </w:r>
+      <w:r>
+        <w:rPr>
+          <w:rFonts w:ascii="仿宋" w:eastAsia="仿宋" w:hAnsi="仿宋" w:hint="eastAsia"/>
+          <w:sz w:val="28"/>
+          <w:szCs w:val="28"/>
+          <w:highlight w:val="cyan"/>
+        </w:rPr>
+        <w:t>[某个简单的网络]</w:t>
+      </w:r>
+      <w:r>
+        <w:rPr>
+          <w:rFonts w:ascii="仿宋" w:eastAsia="仿宋" w:hAnsi="仿宋" w:hint="eastAsia"/>
+          <w:sz w:val="28"/>
+          <w:szCs w:val="28"/>
+        </w:rPr>
+        <w:t>为例</w:t>
+      </w:r>
+      <w:r>
+        <w:rPr>
+          <w:rFonts w:ascii="仿宋" w:eastAsia="仿宋" w:hAnsi="仿宋" w:hint="eastAsia"/>
+          <w:sz w:val="28"/>
+          <w:szCs w:val="28"/>
+        </w:rPr>
+        <w:t>,验证系统的这种能力.</w:t>
+      </w:r>
+    </w:p>
+    <w:p>
+      <w:pPr>
+        <w:rPr>
+          <w:rFonts w:ascii="仿宋" w:eastAsia="仿宋" w:hAnsi="仿宋"/>
+          <w:sz w:val="28"/>
+          <w:szCs w:val="28"/>
+        </w:rPr>
+      </w:pPr>
+      <w:r>
+        <w:rPr>
+          <w:rFonts w:ascii="仿宋" w:eastAsia="仿宋" w:hAnsi="仿宋"/>
+          <w:sz w:val="28"/>
+          <w:szCs w:val="28"/>
+        </w:rPr>
+        <w:tab/>
+      </w:r>
+      <w:r>
+        <w:rPr>
+          <w:rFonts w:ascii="仿宋" w:eastAsia="仿宋" w:hAnsi="仿宋" w:hint="eastAsia"/>
+          <w:sz w:val="28"/>
+          <w:szCs w:val="28"/>
+        </w:rPr>
+        <w:t>我们要实现的网络结构如</w:t>
+      </w:r>
+      <w:r>
+        <w:rPr>
+          <w:rFonts w:ascii="仿宋" w:eastAsia="仿宋" w:hAnsi="仿宋" w:hint="eastAsia"/>
+          <w:sz w:val="28"/>
+          <w:szCs w:val="28"/>
+          <w:highlight w:val="cyan"/>
+        </w:rPr>
+        <w:t>表</w:t>
+      </w:r>
+      <w:r>
+        <w:rPr>
+          <w:rFonts w:ascii="仿宋" w:eastAsia="仿宋" w:hAnsi="仿宋" w:hint="eastAsia"/>
+          <w:sz w:val="28"/>
+          <w:szCs w:val="28"/>
+          <w:highlight w:val="cyan"/>
+        </w:rPr>
+        <w:t>1</w:t>
+      </w:r>
+      <w:r>
+        <w:rPr>
+          <w:rFonts w:ascii="仿宋" w:eastAsia="仿宋" w:hAnsi="仿宋" w:hint="eastAsia"/>
+          <w:sz w:val="28"/>
+          <w:szCs w:val="28"/>
+        </w:rPr>
+        <w:t>所示,使用Node搭建后,发现其中一个Node报错:“shape不匹配”,检查网络的参数设置发现</w:t>
+      </w:r>
+      <w:r>
+        <w:rPr>
+          <w:rFonts w:ascii="仿宋" w:eastAsia="仿宋" w:hAnsi="仿宋"/>
+          <w:sz w:val="28"/>
+          <w:szCs w:val="28"/>
+        </w:rPr>
+        <w:t>……</w:t>
+      </w:r>
+      <w:r>
+        <w:rPr>
+          <w:rFonts w:ascii="仿宋" w:eastAsia="仿宋" w:hAnsi="仿宋" w:hint="eastAsia"/>
+          <w:sz w:val="28"/>
+          <w:szCs w:val="28"/>
+        </w:rPr>
+        <w:t>,经过修改,错误消失:</w:t>
+      </w:r>
+    </w:p>
+    <w:p>
+      <w:pPr>
+        <w:rPr>
+          <w:rFonts w:ascii="仿宋" w:eastAsia="仿宋" w:hAnsi="仿宋"/>
+          <w:sz w:val="28"/>
+          <w:szCs w:val="28"/>
+        </w:rPr>
+      </w:pPr>
+      <w:r>
+        <w:rPr>
+          <w:rFonts w:ascii="仿宋" w:eastAsia="仿宋" w:hAnsi="仿宋"/>
+          <w:sz w:val="28"/>
+          <w:szCs w:val="28"/>
+        </w:rPr>
+        <w:tab/>
+      </w:r>
+      <w:r>
+        <w:rPr>
+          <w:rFonts w:ascii="仿宋" w:eastAsia="仿宋" w:hAnsi="仿宋" w:hint="eastAsia"/>
+          <w:sz w:val="28"/>
+          <w:szCs w:val="28"/>
+        </w:rPr>
+        <w:t>对接输入数据,开始训练,我们能在内置的Console中观察到训练</w:t>
+      </w:r>
+      <w:r>
+        <w:rPr>
+          <w:rFonts w:ascii="仿宋" w:eastAsia="仿宋" w:hAnsi="仿宋" w:hint="eastAsia"/>
+          <w:sz w:val="28"/>
+          <w:szCs w:val="28"/>
+        </w:rPr>
         <w:lastRenderedPageBreak/>
-        <w:t>5</w:t>
+        <w:t>的情况:</w:t>
+      </w:r>
+    </w:p>
+    <w:p>
+      <w:pPr>
+        <w:rPr>
+          <w:rFonts w:ascii="仿宋" w:eastAsia="仿宋" w:hAnsi="仿宋"/>
+          <w:sz w:val="28"/>
+          <w:szCs w:val="28"/>
+        </w:rPr>
+      </w:pPr>
+      <w:r>
+        <w:rPr>
+          <w:rFonts w:ascii="仿宋" w:eastAsia="仿宋" w:hAnsi="仿宋"/>
+          <w:sz w:val="28"/>
+          <w:szCs w:val="28"/>
+        </w:rPr>
+        <w:tab/>
+      </w:r>
+      <w:r>
+        <w:rPr>
+          <w:rFonts w:ascii="仿宋" w:eastAsia="仿宋" w:hAnsi="仿宋" w:hint="eastAsia"/>
+          <w:sz w:val="28"/>
+          <w:szCs w:val="28"/>
+        </w:rPr>
+        <w:t>训练结束后,我们可以加载模型文件,进行可视化的测试:</w:t>
+      </w:r>
+    </w:p>
+    <w:p>
+      <w:pPr>
+        <w:rPr>
+          <w:rFonts w:ascii="仿宋" w:eastAsia="仿宋" w:hAnsi="仿宋"/>
+          <w:sz w:val="28"/>
+          <w:szCs w:val="28"/>
+        </w:rPr>
+      </w:pPr>
+      <w:r>
+        <w:rPr>
+          <w:rFonts w:ascii="仿宋" w:eastAsia="仿宋" w:hAnsi="仿宋"/>
+          <w:sz w:val="28"/>
+          <w:szCs w:val="28"/>
+        </w:rPr>
+        <w:tab/>
+      </w:r>
+      <w:r>
+        <w:rPr>
+          <w:rFonts w:ascii="仿宋" w:eastAsia="仿宋" w:hAnsi="仿宋" w:hint="eastAsia"/>
+          <w:sz w:val="28"/>
+          <w:szCs w:val="28"/>
+        </w:rPr>
+        <w:t>展开网络结构,我们可以使用watch N</w:t>
+      </w:r>
+      <w:r>
+        <w:rPr>
+          <w:rFonts w:ascii="仿宋" w:eastAsia="仿宋" w:hAnsi="仿宋"/>
+          <w:sz w:val="28"/>
+          <w:szCs w:val="28"/>
+        </w:rPr>
+        <w:t>o</w:t>
+      </w:r>
+      <w:r>
+        <w:rPr>
+          <w:rFonts w:ascii="仿宋" w:eastAsia="仿宋" w:hAnsi="仿宋" w:hint="eastAsia"/>
+          <w:sz w:val="28"/>
+          <w:szCs w:val="28"/>
+        </w:rPr>
+        <w:t>de观察输入数据在每一层被提取出的特征:</w:t>
+      </w:r>
+    </w:p>
+    <w:p>
+      <w:pPr>
+        <w:rPr>
+          <w:rFonts w:ascii="仿宋" w:eastAsia="仿宋" w:hAnsi="仿宋"/>
+          <w:b/>
+          <w:sz w:val="28"/>
+          <w:szCs w:val="28"/>
+        </w:rPr>
+      </w:pPr>
+      <w:r>
+        <w:rPr>
+          <w:rFonts w:ascii="仿宋" w:eastAsia="仿宋" w:hAnsi="仿宋" w:hint="eastAsia"/>
+          <w:b/>
+          <w:sz w:val="28"/>
+          <w:szCs w:val="28"/>
+        </w:rPr>
+        <w:t>实验3:</w:t>
+      </w:r>
+      <w:r>
+        <w:rPr>
+          <w:rFonts w:ascii="仿宋" w:eastAsia="仿宋" w:hAnsi="仿宋" w:hint="eastAsia"/>
+          <w:b/>
+          <w:sz w:val="28"/>
+          <w:szCs w:val="28"/>
+        </w:rPr>
+        <w:t>进行用户自定义扩展,编写程序实现一个特殊操作,加载节点,使用Node</w:t>
+      </w:r>
+      <w:proofErr w:type="gramStart"/>
+      <w:r>
+        <w:rPr>
+          <w:rFonts w:ascii="仿宋" w:eastAsia="仿宋" w:hAnsi="仿宋" w:hint="eastAsia"/>
+          <w:b/>
+          <w:sz w:val="28"/>
+          <w:szCs w:val="28"/>
+        </w:rPr>
+        <w:t>图完成</w:t>
+      </w:r>
+      <w:proofErr w:type="gramEnd"/>
+      <w:r>
+        <w:rPr>
+          <w:rFonts w:ascii="仿宋" w:eastAsia="仿宋" w:hAnsi="仿宋" w:hint="eastAsia"/>
+          <w:b/>
+          <w:sz w:val="28"/>
+          <w:szCs w:val="28"/>
+        </w:rPr>
+        <w:t>这个操作.</w:t>
+      </w:r>
+    </w:p>
+    <w:p>
+      <w:pPr>
+        <w:rPr>
+          <w:rFonts w:ascii="仿宋" w:eastAsia="仿宋" w:hAnsi="仿宋"/>
+          <w:sz w:val="28"/>
+          <w:szCs w:val="28"/>
+        </w:rPr>
+      </w:pPr>
+      <w:r>
+        <w:rPr>
+          <w:rFonts w:ascii="仿宋" w:eastAsia="仿宋" w:hAnsi="仿宋"/>
+          <w:b/>
+          <w:sz w:val="28"/>
+          <w:szCs w:val="28"/>
+        </w:rPr>
+        <w:tab/>
+      </w:r>
+      <w:r>
+        <w:rPr>
+          <w:rFonts w:ascii="仿宋" w:eastAsia="仿宋" w:hAnsi="仿宋" w:hint="eastAsia"/>
+          <w:sz w:val="28"/>
+          <w:szCs w:val="28"/>
+        </w:rPr>
+        <w:t>有些数据集的标注信息可能并不是使用单独的文件给出,而是通过文件夹的名字或文件名给出,这对于系统来说是一种不可预知的情况,我们可能必须编程实现这个功能.</w:t>
+      </w:r>
+    </w:p>
+    <w:p>
+      <w:pPr>
+        <w:rPr>
+          <w:rFonts w:ascii="仿宋" w:eastAsia="仿宋" w:hAnsi="仿宋"/>
+          <w:sz w:val="28"/>
+          <w:szCs w:val="28"/>
+        </w:rPr>
+      </w:pPr>
+      <w:r>
+        <w:rPr>
+          <w:rFonts w:ascii="仿宋" w:eastAsia="仿宋" w:hAnsi="仿宋"/>
+          <w:sz w:val="28"/>
+          <w:szCs w:val="28"/>
+        </w:rPr>
+        <w:tab/>
+      </w:r>
+      <w:r>
+        <w:rPr>
+          <w:rFonts w:ascii="仿宋" w:eastAsia="仿宋" w:hAnsi="仿宋" w:hint="eastAsia"/>
+          <w:sz w:val="28"/>
+          <w:szCs w:val="28"/>
+        </w:rPr>
+        <w:t>系统提供了可以内</w:t>
+      </w:r>
+      <w:proofErr w:type="gramStart"/>
+      <w:r>
+        <w:rPr>
+          <w:rFonts w:ascii="仿宋" w:eastAsia="仿宋" w:hAnsi="仿宋" w:hint="eastAsia"/>
+          <w:sz w:val="28"/>
+          <w:szCs w:val="28"/>
+        </w:rPr>
+        <w:t>嵌</w:t>
+      </w:r>
+      <w:proofErr w:type="gramEnd"/>
+      <w:r>
+        <w:rPr>
+          <w:rFonts w:ascii="仿宋" w:eastAsia="仿宋" w:hAnsi="仿宋" w:hint="eastAsia"/>
+          <w:sz w:val="28"/>
+          <w:szCs w:val="28"/>
+        </w:rPr>
+        <w:t>Python代码块的N</w:t>
+      </w:r>
+      <w:r>
+        <w:rPr>
+          <w:rFonts w:ascii="仿宋" w:eastAsia="仿宋" w:hAnsi="仿宋"/>
+          <w:sz w:val="28"/>
+          <w:szCs w:val="28"/>
+        </w:rPr>
+        <w:t>o</w:t>
+      </w:r>
+      <w:r>
+        <w:rPr>
+          <w:rFonts w:ascii="仿宋" w:eastAsia="仿宋" w:hAnsi="仿宋" w:hint="eastAsia"/>
+          <w:sz w:val="28"/>
+          <w:szCs w:val="28"/>
+        </w:rPr>
+        <w:t>de,用户可以通过脚本实现一些特殊的操作:[</w:t>
+      </w:r>
+      <w:r>
+        <w:rPr>
+          <w:rFonts w:ascii="仿宋" w:eastAsia="仿宋" w:hAnsi="仿宋" w:hint="eastAsia"/>
+          <w:sz w:val="28"/>
+          <w:szCs w:val="28"/>
+          <w:highlight w:val="cyan"/>
+        </w:rPr>
+        <w:t>使用Python块实现一个功能</w:t>
+      </w:r>
+      <w:r>
+        <w:rPr>
+          <w:rFonts w:ascii="仿宋" w:eastAsia="仿宋" w:hAnsi="仿宋" w:hint="eastAsia"/>
+          <w:sz w:val="28"/>
+          <w:szCs w:val="28"/>
+        </w:rPr>
+        <w:t>]</w:t>
+      </w:r>
+    </w:p>
+    <w:p>
+      <w:pPr>
+        <w:rPr>
+          <w:rFonts w:ascii="仿宋" w:eastAsia="仿宋" w:hAnsi="仿宋"/>
+          <w:sz w:val="28"/>
+          <w:szCs w:val="28"/>
+        </w:rPr>
+      </w:pPr>
+      <w:r>
+        <w:rPr>
+          <w:rFonts w:ascii="仿宋" w:eastAsia="仿宋" w:hAnsi="仿宋"/>
+          <w:sz w:val="28"/>
+          <w:szCs w:val="28"/>
+        </w:rPr>
+        <w:tab/>
+      </w:r>
+      <w:r>
+        <w:rPr>
+          <w:rFonts w:ascii="仿宋" w:eastAsia="仿宋" w:hAnsi="仿宋" w:hint="eastAsia"/>
+          <w:sz w:val="28"/>
+          <w:szCs w:val="28"/>
+        </w:rPr>
+        <w:t>如果用户发现,这个特殊的操作经常被他用到,而且他不想每次都重新写一遍脚本,那么他可以使用自定义节点扩展功能,根据我们的API,他并不需要知道系统内部的细节,只需要写出他想要的功能并打包成动态链接库,然后加载到程序中,就可以使用了:[</w:t>
+      </w:r>
+      <w:r>
+        <w:rPr>
+          <w:rFonts w:ascii="仿宋" w:eastAsia="仿宋" w:hAnsi="仿宋" w:hint="eastAsia"/>
+          <w:sz w:val="28"/>
+          <w:szCs w:val="28"/>
+          <w:highlight w:val="cyan"/>
+        </w:rPr>
+        <w:t>编程外挂节点,实现相同的功能</w:t>
+      </w:r>
+      <w:r>
+        <w:rPr>
+          <w:rFonts w:ascii="仿宋" w:eastAsia="仿宋" w:hAnsi="仿宋" w:hint="eastAsia"/>
+          <w:sz w:val="28"/>
+          <w:szCs w:val="28"/>
+        </w:rPr>
+        <w:t>]</w:t>
+      </w:r>
+    </w:p>
+    <w:p>
+      <w:pPr>
+        <w:rPr>
+          <w:rFonts w:ascii="仿宋" w:eastAsia="仿宋" w:hAnsi="仿宋"/>
+          <w:sz w:val="28"/>
+          <w:szCs w:val="28"/>
+        </w:rPr>
+      </w:pPr>
+      <w:r>
+        <w:rPr>
+          <w:rFonts w:ascii="仿宋" w:eastAsia="仿宋" w:hAnsi="仿宋"/>
+          <w:sz w:val="28"/>
+          <w:szCs w:val="28"/>
+        </w:rPr>
+        <w:tab/>
+      </w:r>
+      <w:r>
+        <w:rPr>
+          <w:rFonts w:ascii="仿宋" w:eastAsia="仿宋" w:hAnsi="仿宋" w:hint="eastAsia"/>
+          <w:sz w:val="28"/>
+          <w:szCs w:val="28"/>
+        </w:rPr>
+        <w:t>如果你觉得</w:t>
+      </w:r>
+      <w:proofErr w:type="gramStart"/>
+      <w:r>
+        <w:rPr>
+          <w:rFonts w:ascii="仿宋" w:eastAsia="仿宋" w:hAnsi="仿宋" w:hint="eastAsia"/>
+          <w:sz w:val="28"/>
+          <w:szCs w:val="28"/>
+        </w:rPr>
+        <w:t>编程太</w:t>
+      </w:r>
+      <w:proofErr w:type="gramEnd"/>
+      <w:r>
+        <w:rPr>
+          <w:rFonts w:ascii="仿宋" w:eastAsia="仿宋" w:hAnsi="仿宋" w:hint="eastAsia"/>
+          <w:sz w:val="28"/>
+          <w:szCs w:val="28"/>
+        </w:rPr>
+        <w:t>麻烦了,我们还支持直接使用Node创建自定义节点并保存起来:[</w:t>
+      </w:r>
+      <w:r>
+        <w:rPr>
+          <w:rFonts w:ascii="仿宋" w:eastAsia="仿宋" w:hAnsi="仿宋" w:hint="eastAsia"/>
+          <w:sz w:val="28"/>
+          <w:szCs w:val="28"/>
+          <w:highlight w:val="cyan"/>
+        </w:rPr>
+        <w:t>使用Node创建自定义节点,并完成相同的功能</w:t>
+      </w:r>
+      <w:r>
+        <w:rPr>
+          <w:rFonts w:ascii="仿宋" w:eastAsia="仿宋" w:hAnsi="仿宋" w:hint="eastAsia"/>
+          <w:sz w:val="28"/>
+          <w:szCs w:val="28"/>
+        </w:rPr>
+        <w:t>]</w:t>
+      </w:r>
+    </w:p>
+    <w:p>
+      <w:pPr>
+        <w:rPr>
+          <w:rFonts w:ascii="仿宋" w:eastAsia="仿宋" w:hAnsi="仿宋"/>
+          <w:b/>
+          <w:sz w:val="28"/>
+          <w:szCs w:val="28"/>
+        </w:rPr>
+      </w:pPr>
+      <w:r>
+        <w:rPr>
+          <w:rFonts w:ascii="仿宋" w:eastAsia="仿宋" w:hAnsi="仿宋" w:hint="eastAsia"/>
+          <w:b/>
+          <w:sz w:val="28"/>
+          <w:szCs w:val="28"/>
+        </w:rPr>
+        <w:t>实验4:</w:t>
+      </w:r>
+      <w:r>
+        <w:rPr>
+          <w:rFonts w:ascii="仿宋" w:eastAsia="仿宋" w:hAnsi="仿宋" w:hint="eastAsia"/>
+          <w:b/>
+          <w:sz w:val="28"/>
+          <w:szCs w:val="28"/>
+        </w:rPr>
+        <w:t>使用drawable接口.</w:t>
+      </w:r>
+    </w:p>
+    <w:p>
+      <w:pPr>
+        <w:ind w:firstLine="420"/>
+        <w:rPr>
+          <w:rFonts w:ascii="仿宋" w:eastAsia="仿宋" w:hAnsi="仿宋"/>
+          <w:sz w:val="28"/>
+          <w:szCs w:val="28"/>
+        </w:rPr>
+      </w:pPr>
+      <w:r>
+        <w:rPr>
+          <w:rFonts w:ascii="仿宋" w:eastAsia="仿宋" w:hAnsi="仿宋" w:hint="eastAsia"/>
+          <w:sz w:val="28"/>
+          <w:szCs w:val="28"/>
+        </w:rPr>
+        <w:t>有些时候我们可能想绘制一些曲线图,</w:t>
+      </w:r>
+      <w:r>
+        <w:rPr>
+          <w:rFonts w:ascii="仿宋" w:eastAsia="仿宋" w:hAnsi="仿宋" w:hint="eastAsia"/>
+          <w:sz w:val="28"/>
+          <w:szCs w:val="28"/>
+        </w:rPr>
+        <w:t>例如我们想把训练过程中学习率的变化画成一个曲线图,这时就要使用drawable节点,一个绘制曲线图的例子如下:[</w:t>
+      </w:r>
+      <w:r>
+        <w:rPr>
+          <w:rFonts w:ascii="仿宋" w:eastAsia="仿宋" w:hAnsi="仿宋" w:hint="eastAsia"/>
+          <w:sz w:val="28"/>
+          <w:szCs w:val="28"/>
+          <w:highlight w:val="cyan"/>
+        </w:rPr>
+        <w:t>绘制曲线图</w:t>
+      </w:r>
+      <w:r>
+        <w:rPr>
+          <w:rFonts w:ascii="仿宋" w:eastAsia="仿宋" w:hAnsi="仿宋" w:hint="eastAsia"/>
+          <w:sz w:val="28"/>
+          <w:szCs w:val="28"/>
+        </w:rPr>
+        <w:t>]</w:t>
+      </w:r>
+    </w:p>
+    <w:p>
+      <w:pPr>
+        <w:widowControl/>
+        <w:jc w:val="left"/>
+        <w:rPr>
+          <w:rFonts w:ascii="仿宋" w:eastAsia="仿宋" w:hAnsi="仿宋"/>
+          <w:sz w:val="28"/>
+          <w:szCs w:val="28"/>
+        </w:rPr>
+      </w:pPr>
+    </w:p>
+    <w:p>
+      <w:pPr>
+        <w:pStyle w:val="1"/>
+        <w:spacing w:line="240" w:lineRule="auto"/>
+        <w:rPr>
+          <w:rFonts w:ascii="黑体" w:eastAsia="黑体" w:hAnsi="黑体"/>
+          <w:sz w:val="28"/>
+          <w:szCs w:val="28"/>
+        </w:rPr>
+      </w:pPr>
+      <w:r>
+        <w:rPr>
+          <w:rFonts w:ascii="黑体" w:eastAsia="黑体" w:hAnsi="黑体"/>
+          <w:sz w:val="28"/>
+          <w:szCs w:val="28"/>
+        </w:rPr>
+        <w:t>6</w:t>
       </w:r>
       <w:r>
         <w:rPr>
@@ -4423,15 +5252,13 @@
         </w:rPr>
         <w:t>.</w:t>
       </w:r>
-      <w:bookmarkStart w:id="16" w:name="OLE_LINK8"/>
-      <w:bookmarkStart w:id="17" w:name="OLE_LINK9"/>
       <w:r>
         <w:rPr>
           <w:rFonts w:ascii="黑体" w:eastAsia="黑体" w:hAnsi="黑体" w:hint="eastAsia"/>
           <w:sz w:val="28"/>
           <w:szCs w:val="28"/>
         </w:rPr>
-        <w:t>应用</w:t>
+        <w:t>讨论与</w:t>
       </w:r>
       <w:r>
         <w:rPr>
@@ -4439,315 +5266,305 @@
           <w:sz w:val="28"/>
           <w:szCs w:val="28"/>
         </w:rPr>
-        <w:t>案例</w:t>
+        <w:t>结论</w:t>
+      </w:r>
+    </w:p>
+    <w:p>
+      <w:pPr>
+        <w:ind w:firstLineChars="200" w:firstLine="560"/>
+        <w:rPr>
+          <w:rFonts w:ascii="仿宋" w:eastAsia="仿宋" w:hAnsi="仿宋"/>
+          <w:color w:val="000000" w:themeColor="text1"/>
+          <w:sz w:val="28"/>
+          <w:szCs w:val="28"/>
+        </w:rPr>
+      </w:pPr>
+      <w:r>
+        <w:rPr>
+          <w:rFonts w:ascii="仿宋" w:eastAsia="仿宋" w:hAnsi="仿宋" w:hint="eastAsia"/>
+          <w:sz w:val="28"/>
+          <w:szCs w:val="28"/>
+        </w:rPr>
+        <w:t>本文介绍了一种Node</w:t>
+      </w:r>
+      <w:r>
+        <w:rPr>
+          <w:rFonts w:ascii="仿宋" w:eastAsia="仿宋" w:hAnsi="仿宋" w:hint="eastAsia"/>
+          <w:sz w:val="28"/>
+          <w:szCs w:val="28"/>
+        </w:rPr>
+        <w:t>-</w:t>
+      </w:r>
+      <w:r>
+        <w:rPr>
+          <w:rFonts w:ascii="仿宋" w:eastAsia="仿宋" w:hAnsi="仿宋" w:hint="eastAsia"/>
+          <w:sz w:val="28"/>
+          <w:szCs w:val="28"/>
+        </w:rPr>
+        <w:t>Based的可视化编程方法,并基于Autodesk</w:t>
+      </w:r>
+      <w:r>
+        <w:rPr>
+          <w:rFonts w:ascii="仿宋" w:eastAsia="仿宋" w:hAnsi="仿宋"/>
+          <w:sz w:val="28"/>
+          <w:szCs w:val="28"/>
+        </w:rPr>
+        <w:t xml:space="preserve"> </w:t>
+      </w:r>
+      <w:r>
+        <w:rPr>
+          <w:rFonts w:ascii="仿宋" w:eastAsia="仿宋" w:hAnsi="仿宋" w:hint="eastAsia"/>
+          <w:sz w:val="28"/>
+          <w:szCs w:val="28"/>
+        </w:rPr>
+        <w:t>Dynamo实现了使用这种方法的开源系统,该系统能够以节点的形式封装方法,变量和对象,</w:t>
+      </w:r>
+      <w:r>
+        <w:rPr>
+          <w:rFonts w:ascii="仿宋" w:eastAsia="仿宋" w:hAnsi="仿宋" w:hint="eastAsia"/>
+          <w:color w:val="000000" w:themeColor="text1"/>
+          <w:sz w:val="28"/>
+          <w:szCs w:val="28"/>
+        </w:rPr>
+        <w:t>能够</w:t>
+      </w:r>
+      <w:r>
+        <w:rPr>
+          <w:rFonts w:ascii="仿宋" w:eastAsia="仿宋" w:hAnsi="仿宋" w:hint="eastAsia"/>
+          <w:color w:val="000000" w:themeColor="text1"/>
+          <w:sz w:val="28"/>
+          <w:szCs w:val="28"/>
+        </w:rPr>
+        <w:t>帮助进行深度学习研究的工作人员在构思和设计实验时进行</w:t>
+      </w:r>
+      <w:bookmarkStart w:id="16" w:name="OLE_LINK21"/>
+      <w:bookmarkStart w:id="17" w:name="OLE_LINK22"/>
+      <w:r>
+        <w:rPr>
+          <w:rFonts w:ascii="仿宋" w:eastAsia="仿宋" w:hAnsi="仿宋" w:hint="eastAsia"/>
+          <w:color w:val="000000" w:themeColor="text1"/>
+          <w:sz w:val="28"/>
+          <w:szCs w:val="28"/>
+        </w:rPr>
+        <w:t>快速原型设计和方法初期验证</w:t>
       </w:r>
       <w:bookmarkEnd w:id="16"/>
       <w:bookmarkEnd w:id="17"/>
-    </w:p>
-    <w:p>
-      <w:pPr>
-        <w:rPr>
-          <w:rFonts w:ascii="仿宋" w:eastAsia="仿宋" w:hAnsi="仿宋"/>
-          <w:sz w:val="28"/>
-          <w:szCs w:val="28"/>
-        </w:rPr>
-      </w:pPr>
-      <w:r>
-        <w:rPr>
-          <w:rFonts w:ascii="仿宋" w:eastAsia="仿宋" w:hAnsi="仿宋" w:hint="eastAsia"/>
-          <w:sz w:val="28"/>
-          <w:szCs w:val="28"/>
-        </w:rPr>
-        <w:t>案例1:使用蓝图进行简单计算,要设计到文件</w:t>
-      </w:r>
-      <w:r>
-        <w:rPr>
-          <w:rFonts w:ascii="仿宋" w:eastAsia="仿宋" w:hAnsi="仿宋" w:hint="eastAsia"/>
-          <w:sz w:val="28"/>
-          <w:szCs w:val="28"/>
-          <w:highlight w:val="yellow"/>
-        </w:rPr>
-        <w:t>IO</w:t>
-      </w:r>
-      <w:r>
-        <w:rPr>
-          <w:rFonts w:ascii="仿宋" w:eastAsia="仿宋" w:hAnsi="仿宋" w:hint="eastAsia"/>
-          <w:sz w:val="28"/>
-          <w:szCs w:val="28"/>
-        </w:rPr>
-        <w:t>和标准输入输出IO</w:t>
-      </w:r>
-    </w:p>
-    <w:p>
-      <w:pPr>
-        <w:rPr>
-          <w:rFonts w:ascii="仿宋" w:eastAsia="仿宋" w:hAnsi="仿宋"/>
-          <w:sz w:val="28"/>
-          <w:szCs w:val="28"/>
-        </w:rPr>
-      </w:pPr>
-      <w:r>
-        <w:rPr>
-          <w:rFonts w:ascii="仿宋" w:eastAsia="仿宋" w:hAnsi="仿宋" w:hint="eastAsia"/>
-          <w:sz w:val="28"/>
-          <w:szCs w:val="28"/>
-        </w:rPr>
-        <w:t>案例2:使用蓝图进行图像处理,实现某篇论文中的图像预处理方法.</w:t>
-      </w:r>
-    </w:p>
-    <w:p>
-      <w:pPr>
-        <w:rPr>
-          <w:rFonts w:ascii="仿宋" w:eastAsia="仿宋" w:hAnsi="仿宋"/>
-          <w:sz w:val="28"/>
-          <w:szCs w:val="28"/>
-        </w:rPr>
-      </w:pPr>
-      <w:r>
-        <w:rPr>
-          <w:rFonts w:ascii="仿宋" w:eastAsia="仿宋" w:hAnsi="仿宋" w:hint="eastAsia"/>
-          <w:sz w:val="28"/>
-          <w:szCs w:val="28"/>
-        </w:rPr>
-        <w:t>案例:</w:t>
-      </w:r>
-      <w:r>
-        <w:rPr>
-          <w:rFonts w:ascii="仿宋" w:eastAsia="仿宋" w:hAnsi="仿宋"/>
-          <w:sz w:val="28"/>
-          <w:szCs w:val="28"/>
-        </w:rPr>
-        <w:t>3</w:t>
-      </w:r>
-      <w:r>
-        <w:rPr>
-          <w:rFonts w:ascii="仿宋" w:eastAsia="仿宋" w:hAnsi="仿宋" w:hint="eastAsia"/>
-          <w:sz w:val="28"/>
-          <w:szCs w:val="28"/>
-        </w:rPr>
-        <w:t>使用蓝图进行</w:t>
-      </w:r>
-      <w:r>
-        <w:rPr>
-          <w:rFonts w:ascii="仿宋" w:eastAsia="仿宋" w:hAnsi="仿宋" w:hint="eastAsia"/>
-          <w:sz w:val="28"/>
-          <w:szCs w:val="28"/>
-          <w:highlight w:val="yellow"/>
-        </w:rPr>
-        <w:t>神经网络设计</w:t>
-      </w:r>
-      <w:r>
-        <w:rPr>
-          <w:rFonts w:ascii="仿宋" w:eastAsia="仿宋" w:hAnsi="仿宋" w:hint="eastAsia"/>
-          <w:sz w:val="28"/>
-          <w:szCs w:val="28"/>
-        </w:rPr>
-        <w:t>,挑选具有代表性的例如</w:t>
-      </w:r>
-      <w:proofErr w:type="spellStart"/>
-      <w:r>
-        <w:rPr>
-          <w:rFonts w:ascii="仿宋" w:eastAsia="仿宋" w:hAnsi="仿宋" w:hint="eastAsia"/>
-          <w:sz w:val="28"/>
-          <w:szCs w:val="28"/>
-        </w:rPr>
-        <w:t>AlexNet</w:t>
-      </w:r>
-      <w:proofErr w:type="spellEnd"/>
-      <w:r>
-        <w:rPr>
-          <w:rFonts w:ascii="仿宋" w:eastAsia="仿宋" w:hAnsi="仿宋"/>
-          <w:sz w:val="28"/>
-          <w:szCs w:val="28"/>
-        </w:rPr>
-        <w:t>,</w:t>
-      </w:r>
-      <w:r>
-        <w:rPr>
-          <w:rFonts w:ascii="仿宋" w:eastAsia="仿宋" w:hAnsi="仿宋" w:hint="eastAsia"/>
-          <w:sz w:val="28"/>
-          <w:szCs w:val="28"/>
-        </w:rPr>
-        <w:t>残差网络,SSD,RNN</w:t>
-      </w:r>
-      <w:r>
-        <w:rPr>
-          <w:rFonts w:ascii="仿宋" w:eastAsia="仿宋" w:hAnsi="仿宋" w:hint="eastAsia"/>
-          <w:sz w:val="28"/>
-          <w:szCs w:val="28"/>
-        </w:rPr>
-        <w:t>等进行设计表示并</w:t>
-      </w:r>
-      <w:r>
-        <w:rPr>
-          <w:rFonts w:ascii="仿宋" w:eastAsia="仿宋" w:hAnsi="仿宋" w:hint="eastAsia"/>
-          <w:sz w:val="28"/>
-          <w:szCs w:val="28"/>
-          <w:highlight w:val="yellow"/>
-        </w:rPr>
-        <w:t>导出代码</w:t>
-      </w:r>
-      <w:r>
-        <w:rPr>
-          <w:rFonts w:ascii="仿宋" w:eastAsia="仿宋" w:hAnsi="仿宋" w:hint="eastAsia"/>
-          <w:sz w:val="28"/>
-          <w:szCs w:val="28"/>
-        </w:rPr>
-        <w:t>进行运行测试,并与直接编写的对应的网络进行性能对比和代码量对比,如果可能,演示从代码转换成蓝图的能力.并说明限制条件</w:t>
-      </w:r>
-    </w:p>
-    <w:p>
-      <w:pPr>
-        <w:rPr>
-          <w:rFonts w:ascii="仿宋" w:eastAsia="仿宋" w:hAnsi="仿宋"/>
-          <w:sz w:val="28"/>
-          <w:szCs w:val="28"/>
-        </w:rPr>
-      </w:pPr>
-      <w:r>
-        <w:rPr>
-          <w:rFonts w:ascii="仿宋" w:eastAsia="仿宋" w:hAnsi="仿宋" w:hint="eastAsia"/>
-          <w:sz w:val="28"/>
-          <w:szCs w:val="28"/>
-        </w:rPr>
-        <w:t>案例</w:t>
-      </w:r>
-      <w:r>
-        <w:rPr>
-          <w:rFonts w:ascii="仿宋" w:eastAsia="仿宋" w:hAnsi="仿宋"/>
-          <w:sz w:val="28"/>
-          <w:szCs w:val="28"/>
-        </w:rPr>
-        <w:t>4</w:t>
-      </w:r>
-      <w:r>
-        <w:rPr>
-          <w:rFonts w:ascii="仿宋" w:eastAsia="仿宋" w:hAnsi="仿宋" w:hint="eastAsia"/>
-          <w:sz w:val="28"/>
-          <w:szCs w:val="28"/>
-        </w:rPr>
-        <w:t>:使用蓝图</w:t>
-      </w:r>
-      <w:r>
-        <w:rPr>
-          <w:rFonts w:ascii="仿宋" w:eastAsia="仿宋" w:hAnsi="仿宋" w:hint="eastAsia"/>
-          <w:sz w:val="28"/>
-          <w:szCs w:val="28"/>
-          <w:highlight w:val="yellow"/>
-        </w:rPr>
-        <w:t>绘制曲线</w:t>
-      </w:r>
-      <w:r>
-        <w:rPr>
-          <w:rFonts w:ascii="仿宋" w:eastAsia="仿宋" w:hAnsi="仿宋" w:hint="eastAsia"/>
-          <w:sz w:val="28"/>
-          <w:szCs w:val="28"/>
-        </w:rPr>
-        <w:t>,曲面,查看卷积核</w:t>
-      </w:r>
-      <w:r>
-        <w:rPr>
-          <w:rFonts w:ascii="仿宋" w:eastAsia="仿宋" w:hAnsi="仿宋" w:hint="eastAsia"/>
-          <w:sz w:val="28"/>
-          <w:szCs w:val="28"/>
-        </w:rPr>
-        <w:t>等</w:t>
-      </w:r>
-      <w:r>
-        <w:rPr>
-          <w:rFonts w:ascii="仿宋" w:eastAsia="仿宋" w:hAnsi="仿宋" w:hint="eastAsia"/>
-          <w:sz w:val="28"/>
-          <w:szCs w:val="28"/>
-        </w:rPr>
-        <w:t>,此处可以是用一个简单的神经网络或者简单计算进行,</w:t>
-      </w:r>
-    </w:p>
-    <w:p>
-      <w:pPr>
-        <w:rPr>
-          <w:rFonts w:ascii="仿宋" w:eastAsia="仿宋" w:hAnsi="仿宋"/>
-          <w:sz w:val="28"/>
-          <w:szCs w:val="28"/>
-        </w:rPr>
-      </w:pPr>
-      <w:r>
-        <w:rPr>
-          <w:rFonts w:ascii="仿宋" w:eastAsia="仿宋" w:hAnsi="仿宋" w:hint="eastAsia"/>
-          <w:sz w:val="28"/>
-          <w:szCs w:val="28"/>
-        </w:rPr>
-        <w:t>案例5:进行用户自定义</w:t>
-      </w:r>
-      <w:r>
-        <w:rPr>
-          <w:rFonts w:ascii="仿宋" w:eastAsia="仿宋" w:hAnsi="仿宋" w:hint="eastAsia"/>
-          <w:sz w:val="28"/>
-          <w:szCs w:val="28"/>
-          <w:highlight w:val="yellow"/>
-        </w:rPr>
-        <w:t>扩展</w:t>
-      </w:r>
-      <w:r>
-        <w:rPr>
-          <w:rFonts w:ascii="仿宋" w:eastAsia="仿宋" w:hAnsi="仿宋" w:hint="eastAsia"/>
-          <w:sz w:val="28"/>
-          <w:szCs w:val="28"/>
-        </w:rPr>
-        <w:t>,目前有两种扩展:用节点组合成一个复杂节点/基于</w:t>
-      </w:r>
-      <w:proofErr w:type="spellStart"/>
-      <w:r>
-        <w:rPr>
-          <w:rFonts w:ascii="仿宋" w:eastAsia="仿宋" w:hAnsi="仿宋" w:hint="eastAsia"/>
-          <w:sz w:val="28"/>
-          <w:szCs w:val="28"/>
-        </w:rPr>
-        <w:t>dll</w:t>
-      </w:r>
-      <w:proofErr w:type="spellEnd"/>
-      <w:r>
-        <w:rPr>
-          <w:rFonts w:ascii="仿宋" w:eastAsia="仿宋" w:hAnsi="仿宋" w:hint="eastAsia"/>
-          <w:sz w:val="28"/>
-          <w:szCs w:val="28"/>
-        </w:rPr>
-        <w:t>的编扩展.</w:t>
-      </w:r>
-    </w:p>
-    <w:p>
-      <w:pPr>
-        <w:rPr>
-          <w:rFonts w:ascii="仿宋" w:eastAsia="仿宋" w:hAnsi="仿宋"/>
-          <w:sz w:val="28"/>
-          <w:szCs w:val="28"/>
-        </w:rPr>
-      </w:pPr>
-      <w:r>
-        <w:rPr>
-          <w:rFonts w:ascii="仿宋" w:eastAsia="仿宋" w:hAnsi="仿宋" w:hint="eastAsia"/>
-          <w:sz w:val="28"/>
-          <w:szCs w:val="28"/>
-        </w:rPr>
-        <w:t>[所有的案例配截图,简要说明操作,]</w:t>
-      </w:r>
-    </w:p>
-    <w:p>
-      <w:pPr>
-        <w:widowControl/>
-        <w:jc w:val="left"/>
-        <w:rPr>
-          <w:rFonts w:ascii="仿宋" w:eastAsia="仿宋" w:hAnsi="仿宋"/>
-          <w:sz w:val="28"/>
-          <w:szCs w:val="28"/>
-        </w:rPr>
-      </w:pPr>
-      <w:r>
-        <w:rPr>
-          <w:rFonts w:ascii="仿宋" w:eastAsia="仿宋" w:hAnsi="仿宋"/>
-          <w:sz w:val="28"/>
-          <w:szCs w:val="28"/>
-        </w:rPr>
-        <w:br w:type="page"/>
+      <w:r>
+        <w:rPr>
+          <w:rFonts w:ascii="仿宋" w:eastAsia="仿宋" w:hAnsi="仿宋" w:hint="eastAsia"/>
+          <w:color w:val="000000" w:themeColor="text1"/>
+          <w:sz w:val="28"/>
+          <w:szCs w:val="28"/>
+        </w:rPr>
+        <w:t>,通过图形化编程,使用者能够在工作初期从重复性的工作中解脱出来,将精力集中在自己的核心工作上,而</w:t>
+      </w:r>
+      <w:proofErr w:type="gramStart"/>
+      <w:r>
+        <w:rPr>
+          <w:rFonts w:ascii="仿宋" w:eastAsia="仿宋" w:hAnsi="仿宋" w:hint="eastAsia"/>
+          <w:color w:val="000000" w:themeColor="text1"/>
+          <w:sz w:val="28"/>
+          <w:szCs w:val="28"/>
+        </w:rPr>
+        <w:t>不必被</w:t>
+      </w:r>
+      <w:proofErr w:type="gramEnd"/>
+      <w:r>
+        <w:rPr>
+          <w:rFonts w:ascii="仿宋" w:eastAsia="仿宋" w:hAnsi="仿宋" w:hint="eastAsia"/>
+          <w:color w:val="000000" w:themeColor="text1"/>
+          <w:sz w:val="28"/>
+          <w:szCs w:val="28"/>
+        </w:rPr>
+        <w:t>工具的使用和编程问题所困扰</w:t>
+      </w:r>
+      <w:r>
+        <w:rPr>
+          <w:rFonts w:ascii="仿宋" w:eastAsia="仿宋" w:hAnsi="仿宋" w:hint="eastAsia"/>
+          <w:color w:val="000000" w:themeColor="text1"/>
+          <w:sz w:val="28"/>
+          <w:szCs w:val="28"/>
+        </w:rPr>
+        <w:t>;同时,系统提供了Untouchable扩展接口,用户可以通过简单的API编写自定义的Node,</w:t>
+      </w:r>
+      <w:r>
+        <w:rPr>
+          <w:rFonts w:ascii="仿宋" w:eastAsia="仿宋" w:hAnsi="仿宋" w:hint="eastAsia"/>
+          <w:color w:val="000000" w:themeColor="text1"/>
+          <w:sz w:val="28"/>
+          <w:szCs w:val="28"/>
+        </w:rPr>
+        <w:t>扩展系统的功能.</w:t>
+      </w:r>
+    </w:p>
+    <w:p>
+      <w:pPr>
+        <w:ind w:firstLineChars="200" w:firstLine="560"/>
+        <w:rPr>
+          <w:rFonts w:ascii="仿宋" w:eastAsia="仿宋" w:hAnsi="仿宋"/>
+          <w:sz w:val="28"/>
+          <w:szCs w:val="28"/>
+        </w:rPr>
+      </w:pPr>
+      <w:r>
+        <w:rPr>
+          <w:rFonts w:ascii="仿宋" w:eastAsia="仿宋" w:hAnsi="仿宋" w:hint="eastAsia"/>
+          <w:sz w:val="28"/>
+          <w:szCs w:val="28"/>
+        </w:rPr>
+        <w:t>尽管我们的系统提供了友好的用户界面和扩展接口,但是仍然需要一定的学习时间和成本,对于不熟悉强类型语言的用户,编写自定义功能可能存在一些障碍.</w:t>
+      </w:r>
+    </w:p>
+    <w:p>
+      <w:pPr>
+        <w:ind w:firstLineChars="200" w:firstLine="560"/>
+        <w:rPr>
+          <w:rFonts w:ascii="仿宋" w:eastAsia="仿宋" w:hAnsi="仿宋"/>
+          <w:sz w:val="28"/>
+          <w:szCs w:val="28"/>
+        </w:rPr>
+      </w:pPr>
+      <w:r>
+        <w:rPr>
+          <w:rFonts w:ascii="仿宋" w:eastAsia="仿宋" w:hAnsi="仿宋" w:hint="eastAsia"/>
+          <w:sz w:val="28"/>
+          <w:szCs w:val="28"/>
+        </w:rPr>
+        <w:t>另外,对于非常复杂的问题,用Node表示的程序可能会“很大”以至于很难在一个屏幕上观察完整的思路,过于复杂的图可能非但不能起到直观的效果,反而会使得问题更加令人迷惑,这同时也是各种图形化编程方法的通病.</w:t>
+      </w:r>
+    </w:p>
+    <w:p>
+      <w:pPr>
+        <w:ind w:firstLineChars="200" w:firstLine="560"/>
+        <w:rPr>
+          <w:rFonts w:ascii="仿宋" w:eastAsia="仿宋" w:hAnsi="仿宋"/>
+          <w:color w:val="000000" w:themeColor="text1"/>
+          <w:sz w:val="28"/>
+          <w:szCs w:val="28"/>
+        </w:rPr>
+      </w:pPr>
+      <w:r>
+        <w:rPr>
+          <w:rFonts w:ascii="仿宋" w:eastAsia="仿宋" w:hAnsi="仿宋" w:hint="eastAsia"/>
+          <w:sz w:val="28"/>
+          <w:szCs w:val="28"/>
+        </w:rPr>
+        <w:t>由于我们关注的是</w:t>
+      </w:r>
+      <w:r>
+        <w:rPr>
+          <w:rFonts w:ascii="仿宋" w:eastAsia="仿宋" w:hAnsi="仿宋" w:hint="eastAsia"/>
+          <w:color w:val="000000" w:themeColor="text1"/>
+          <w:sz w:val="28"/>
+          <w:szCs w:val="28"/>
+        </w:rPr>
+        <w:t>快速原型设计和方法初期验证</w:t>
+      </w:r>
+      <w:r>
+        <w:rPr>
+          <w:rFonts w:ascii="仿宋" w:eastAsia="仿宋" w:hAnsi="仿宋" w:hint="eastAsia"/>
+          <w:color w:val="000000" w:themeColor="text1"/>
+          <w:sz w:val="28"/>
+          <w:szCs w:val="28"/>
+        </w:rPr>
+        <w:t>,所以执行效率问题并不是我们的首要考虑,在执行一些计算量很大的操作时,有可能会耗费比直接编程更多的时间.</w:t>
+      </w:r>
+      <w:r>
+        <w:rPr>
+          <w:rFonts w:ascii="仿宋" w:eastAsia="仿宋" w:hAnsi="仿宋" w:hint="eastAsia"/>
+          <w:color w:val="000000" w:themeColor="text1"/>
+          <w:sz w:val="28"/>
+          <w:szCs w:val="28"/>
+        </w:rPr>
+        <w:t>另外,考虑到我们的设计宗旨并不是另一个和TensorFlow这样的框架类似的神经计算解决方案而是一</w:t>
+      </w:r>
+      <w:r>
+        <w:rPr>
+          <w:rFonts w:ascii="仿宋" w:eastAsia="仿宋" w:hAnsi="仿宋" w:hint="eastAsia"/>
+          <w:color w:val="000000" w:themeColor="text1"/>
+          <w:sz w:val="28"/>
+          <w:szCs w:val="28"/>
+        </w:rPr>
+        <w:lastRenderedPageBreak/>
+        <w:t>种</w:t>
+      </w:r>
+      <w:r>
+        <w:rPr>
+          <w:rFonts w:ascii="仿宋" w:eastAsia="仿宋" w:hAnsi="仿宋" w:hint="eastAsia"/>
+          <w:color w:val="000000" w:themeColor="text1"/>
+          <w:sz w:val="28"/>
+          <w:szCs w:val="28"/>
+        </w:rPr>
+        <w:t>支援工具,</w:t>
+      </w:r>
+      <w:r>
+        <w:rPr>
+          <w:rFonts w:ascii="仿宋" w:eastAsia="仿宋" w:hAnsi="仿宋" w:hint="eastAsia"/>
+          <w:color w:val="000000" w:themeColor="text1"/>
+          <w:sz w:val="28"/>
+          <w:szCs w:val="28"/>
+        </w:rPr>
+        <w:t>支持神经网络计算的部分没有使用GPU加速,</w:t>
+      </w:r>
+      <w:r>
+        <w:rPr>
+          <w:rFonts w:ascii="仿宋" w:eastAsia="仿宋" w:hAnsi="仿宋" w:hint="eastAsia"/>
+          <w:color w:val="000000" w:themeColor="text1"/>
+          <w:sz w:val="28"/>
+          <w:szCs w:val="28"/>
+        </w:rPr>
+        <w:t>这也限制了系统的效率.</w:t>
+      </w:r>
+    </w:p>
+    <w:p>
+      <w:pPr>
+        <w:ind w:firstLineChars="200" w:firstLine="560"/>
+        <w:rPr>
+          <w:rFonts w:ascii="仿宋" w:eastAsia="仿宋" w:hAnsi="仿宋"/>
+          <w:sz w:val="28"/>
+          <w:szCs w:val="28"/>
+        </w:rPr>
+      </w:pPr>
+      <w:r>
+        <w:rPr>
+          <w:rFonts w:ascii="仿宋" w:eastAsia="仿宋" w:hAnsi="仿宋" w:hint="eastAsia"/>
+          <w:sz w:val="28"/>
+          <w:szCs w:val="28"/>
+        </w:rPr>
+        <w:t>在此后的工作中,我们将就提高运行效率</w:t>
+      </w:r>
+      <w:r>
+        <w:rPr>
+          <w:rFonts w:ascii="仿宋" w:eastAsia="仿宋" w:hAnsi="仿宋" w:hint="eastAsia"/>
+          <w:sz w:val="28"/>
+          <w:szCs w:val="28"/>
+        </w:rPr>
+        <w:t>,增加GPU支持</w:t>
+      </w:r>
+      <w:r>
+        <w:rPr>
+          <w:rFonts w:ascii="仿宋" w:eastAsia="仿宋" w:hAnsi="仿宋" w:hint="eastAsia"/>
+          <w:sz w:val="28"/>
+          <w:szCs w:val="28"/>
+        </w:rPr>
+        <w:t>和将图转换成代码</w:t>
+      </w:r>
+      <w:r>
+        <w:rPr>
+          <w:rFonts w:ascii="仿宋" w:eastAsia="仿宋" w:hAnsi="仿宋" w:hint="eastAsia"/>
+          <w:sz w:val="28"/>
+          <w:szCs w:val="28"/>
+        </w:rPr>
+        <w:t>等问题</w:t>
+      </w:r>
+      <w:r>
+        <w:rPr>
+          <w:rFonts w:ascii="仿宋" w:eastAsia="仿宋" w:hAnsi="仿宋" w:hint="eastAsia"/>
+          <w:sz w:val="28"/>
+          <w:szCs w:val="28"/>
+        </w:rPr>
+        <w:t>进行深入研究.</w:t>
       </w:r>
     </w:p>
     <w:p>
@@ -4762,278 +5579,84 @@
       </w:pPr>
       <w:r>
         <w:rPr>
-          <w:rFonts w:ascii="黑体" w:eastAsia="黑体" w:hAnsi="黑体"/>
-          <w:sz w:val="28"/>
-          <w:szCs w:val="28"/>
-        </w:rPr>
-        <w:lastRenderedPageBreak/>
-        <w:t>6</w:t>
-      </w:r>
-      <w:r>
-        <w:rPr>
           <w:rFonts w:ascii="黑体" w:eastAsia="黑体" w:hAnsi="黑体" w:hint="eastAsia"/>
           <w:sz w:val="28"/>
           <w:szCs w:val="28"/>
         </w:rPr>
+        <w:t>致谢</w:t>
+      </w:r>
+    </w:p>
+    <w:p>
+      <w:r>
+        <w:rPr>
+          <w:rFonts w:hint="eastAsia"/>
+        </w:rPr>
+        <w:t>感谢参与</w:t>
+      </w:r>
+      <w:proofErr w:type="spellStart"/>
+      <w:r>
+        <w:rPr>
+          <w:rFonts w:hint="eastAsia"/>
+        </w:rPr>
+        <w:t>AutoDesk</w:t>
+      </w:r>
+      <w:proofErr w:type="spellEnd"/>
+      <w:r>
+        <w:t xml:space="preserve"> </w:t>
+      </w:r>
+      <w:proofErr w:type="spellStart"/>
+      <w:r>
+        <w:rPr>
+          <w:rFonts w:hint="eastAsia"/>
+        </w:rPr>
+        <w:t>DynamoDS</w:t>
+      </w:r>
+      <w:proofErr w:type="spellEnd"/>
+      <w:r>
+        <w:rPr>
+          <w:rFonts w:hint="eastAsia"/>
+        </w:rPr>
+        <w:t>/Dynamo的所有开发人员和为该项目贡献过源码的朋友,根据Apache</w:t>
+      </w:r>
+      <w:r>
+        <w:t xml:space="preserve"> 2</w:t>
+      </w:r>
+      <w:r>
+        <w:rPr>
+          <w:rFonts w:hint="eastAsia"/>
+        </w:rPr>
         <w:t>.</w:t>
       </w:r>
-      <w:r>
-        <w:rPr>
-          <w:rFonts w:ascii="黑体" w:eastAsia="黑体" w:hAnsi="黑体" w:hint="eastAsia"/>
-          <w:sz w:val="28"/>
-          <w:szCs w:val="28"/>
-        </w:rPr>
-        <w:t>讨论与</w:t>
-      </w:r>
-      <w:r>
-        <w:rPr>
-          <w:rFonts w:ascii="黑体" w:eastAsia="黑体" w:hAnsi="黑体" w:hint="eastAsia"/>
-          <w:sz w:val="28"/>
-          <w:szCs w:val="28"/>
-        </w:rPr>
-        <w:t>结论</w:t>
-      </w:r>
-    </w:p>
-    <w:p>
-      <w:pPr>
-        <w:ind w:firstLineChars="200" w:firstLine="560"/>
-        <w:rPr>
-          <w:rFonts w:ascii="仿宋" w:eastAsia="仿宋" w:hAnsi="仿宋"/>
-          <w:color w:val="000000" w:themeColor="text1"/>
-          <w:sz w:val="28"/>
-          <w:szCs w:val="28"/>
-        </w:rPr>
-      </w:pPr>
-      <w:r>
-        <w:rPr>
-          <w:rFonts w:ascii="仿宋" w:eastAsia="仿宋" w:hAnsi="仿宋" w:hint="eastAsia"/>
-          <w:sz w:val="28"/>
-          <w:szCs w:val="28"/>
-        </w:rPr>
-        <w:t>本文介绍了一种Node</w:t>
-      </w:r>
-      <w:r>
-        <w:rPr>
-          <w:rFonts w:ascii="仿宋" w:eastAsia="仿宋" w:hAnsi="仿宋"/>
-          <w:sz w:val="28"/>
-          <w:szCs w:val="28"/>
-        </w:rPr>
-        <w:t xml:space="preserve"> </w:t>
-      </w:r>
-      <w:r>
-        <w:rPr>
-          <w:rFonts w:ascii="仿宋" w:eastAsia="仿宋" w:hAnsi="仿宋" w:hint="eastAsia"/>
-          <w:sz w:val="28"/>
-          <w:szCs w:val="28"/>
-        </w:rPr>
-        <w:t>Based的可视化编程方法,并基于Autodesk</w:t>
-      </w:r>
-      <w:r>
-        <w:rPr>
-          <w:rFonts w:ascii="仿宋" w:eastAsia="仿宋" w:hAnsi="仿宋"/>
-          <w:sz w:val="28"/>
-          <w:szCs w:val="28"/>
-        </w:rPr>
-        <w:t xml:space="preserve"> </w:t>
-      </w:r>
-      <w:r>
-        <w:rPr>
-          <w:rFonts w:ascii="仿宋" w:eastAsia="仿宋" w:hAnsi="仿宋" w:hint="eastAsia"/>
-          <w:sz w:val="28"/>
-          <w:szCs w:val="28"/>
-        </w:rPr>
-        <w:t>Dynamo实现了使用这种方法的开源系统,该系统能够以节点的形式封装方法,变量和对象,</w:t>
-      </w:r>
-      <w:r>
-        <w:rPr>
-          <w:rFonts w:ascii="仿宋" w:eastAsia="仿宋" w:hAnsi="仿宋" w:hint="eastAsia"/>
-          <w:color w:val="000000" w:themeColor="text1"/>
-          <w:sz w:val="28"/>
-          <w:szCs w:val="28"/>
-        </w:rPr>
-        <w:t>能够</w:t>
-      </w:r>
-      <w:r>
-        <w:rPr>
-          <w:rFonts w:ascii="仿宋" w:eastAsia="仿宋" w:hAnsi="仿宋" w:hint="eastAsia"/>
-          <w:color w:val="000000" w:themeColor="text1"/>
-          <w:sz w:val="28"/>
-          <w:szCs w:val="28"/>
-        </w:rPr>
-        <w:t>帮助进行深度学习研究的工作人员在构思和设计实验时进行</w:t>
-      </w:r>
-      <w:bookmarkStart w:id="18" w:name="OLE_LINK21"/>
-      <w:bookmarkStart w:id="19" w:name="OLE_LINK22"/>
-      <w:r>
-        <w:rPr>
-          <w:rFonts w:ascii="仿宋" w:eastAsia="仿宋" w:hAnsi="仿宋" w:hint="eastAsia"/>
-          <w:color w:val="000000" w:themeColor="text1"/>
-          <w:sz w:val="28"/>
-          <w:szCs w:val="28"/>
-        </w:rPr>
-        <w:t>快速原型设计和方法初期验证</w:t>
-      </w:r>
-      <w:bookmarkEnd w:id="18"/>
-      <w:bookmarkEnd w:id="19"/>
-      <w:r>
-        <w:rPr>
-          <w:rFonts w:ascii="仿宋" w:eastAsia="仿宋" w:hAnsi="仿宋" w:hint="eastAsia"/>
-          <w:color w:val="000000" w:themeColor="text1"/>
-          <w:sz w:val="28"/>
-          <w:szCs w:val="28"/>
-        </w:rPr>
-        <w:t>,通过图形化编程,使用者能够在工作初期从重复性的工作中解脱出来,将精力集中在自己的核心工作上,而</w:t>
-      </w:r>
       <w:proofErr w:type="gramStart"/>
       <w:r>
-        <w:rPr>
-          <w:rFonts w:ascii="仿宋" w:eastAsia="仿宋" w:hAnsi="仿宋" w:hint="eastAsia"/>
-          <w:color w:val="000000" w:themeColor="text1"/>
-          <w:sz w:val="28"/>
-          <w:szCs w:val="28"/>
-        </w:rPr>
-        <w:t>不必被</w:t>
+        <w:t>0</w:t>
+      </w:r>
+      <w:r>
+        <w:rPr>
+          <w:rFonts w:hint="eastAsia"/>
+        </w:rPr>
+        <w:t>开源协议</w:t>
       </w:r>
       <w:proofErr w:type="gramEnd"/>
       <w:r>
         <w:rPr>
-          <w:rFonts w:ascii="仿宋" w:eastAsia="仿宋" w:hAnsi="仿宋" w:hint="eastAsia"/>
-          <w:color w:val="000000" w:themeColor="text1"/>
-          <w:sz w:val="28"/>
-          <w:szCs w:val="28"/>
-        </w:rPr>
-        <w:t>工具的使用和编程问题所困扰</w:t>
-      </w:r>
-      <w:r>
-        <w:rPr>
-          <w:rFonts w:ascii="仿宋" w:eastAsia="仿宋" w:hAnsi="仿宋" w:hint="eastAsia"/>
-          <w:color w:val="000000" w:themeColor="text1"/>
-          <w:sz w:val="28"/>
-          <w:szCs w:val="28"/>
-        </w:rPr>
-        <w:t>;同时,系统提供了Untouchable扩展接口,用户可以通过简单的API编写自定义的Node,</w:t>
-      </w:r>
-      <w:r>
-        <w:rPr>
-          <w:rFonts w:ascii="仿宋" w:eastAsia="仿宋" w:hAnsi="仿宋" w:hint="eastAsia"/>
-          <w:color w:val="000000" w:themeColor="text1"/>
-          <w:sz w:val="28"/>
-          <w:szCs w:val="28"/>
-        </w:rPr>
-        <w:t>扩展系统的功能.</w:t>
-      </w:r>
-    </w:p>
-    <w:p>
-      <w:pPr>
-        <w:ind w:firstLineChars="200" w:firstLine="560"/>
-        <w:rPr>
-          <w:rFonts w:ascii="仿宋" w:eastAsia="仿宋" w:hAnsi="仿宋"/>
-          <w:sz w:val="28"/>
-          <w:szCs w:val="28"/>
-        </w:rPr>
-      </w:pPr>
-      <w:r>
-        <w:rPr>
-          <w:rFonts w:ascii="仿宋" w:eastAsia="仿宋" w:hAnsi="仿宋" w:hint="eastAsia"/>
-          <w:sz w:val="28"/>
-          <w:szCs w:val="28"/>
-        </w:rPr>
-        <w:t>尽管我们的系统提供了友好的用户界面和扩展接口,但是仍然需要一定的学习时间和成本,对于不熟悉强类型语言的用户,编写自定义功能可能存在一些障碍.</w:t>
-      </w:r>
-    </w:p>
-    <w:p>
-      <w:pPr>
-        <w:ind w:firstLineChars="200" w:firstLine="560"/>
-        <w:rPr>
-          <w:rFonts w:ascii="仿宋" w:eastAsia="仿宋" w:hAnsi="仿宋"/>
-          <w:sz w:val="28"/>
-          <w:szCs w:val="28"/>
-        </w:rPr>
-      </w:pPr>
-      <w:r>
-        <w:rPr>
-          <w:rFonts w:ascii="仿宋" w:eastAsia="仿宋" w:hAnsi="仿宋" w:hint="eastAsia"/>
-          <w:sz w:val="28"/>
-          <w:szCs w:val="28"/>
-        </w:rPr>
-        <w:t>另外,对于非常复杂的问题,用Node表示的程序可能会“很大”以至于很难在一个屏幕上观察完整的思路,过于复杂的图可能非但不能起到直观的效果,反而会使得问题更加令人迷惑,这同时也是各种图形化编程方法的通病.</w:t>
-      </w:r>
-    </w:p>
-    <w:p>
-      <w:pPr>
-        <w:ind w:firstLineChars="200" w:firstLine="560"/>
-        <w:rPr>
-          <w:rFonts w:ascii="仿宋" w:eastAsia="仿宋" w:hAnsi="仿宋"/>
-          <w:color w:val="000000" w:themeColor="text1"/>
-          <w:sz w:val="28"/>
-          <w:szCs w:val="28"/>
-        </w:rPr>
-      </w:pPr>
-      <w:r>
-        <w:rPr>
-          <w:rFonts w:ascii="仿宋" w:eastAsia="仿宋" w:hAnsi="仿宋" w:hint="eastAsia"/>
-          <w:sz w:val="28"/>
-          <w:szCs w:val="28"/>
-        </w:rPr>
-        <w:t>由于我们关注的是</w:t>
-      </w:r>
-      <w:r>
-        <w:rPr>
-          <w:rFonts w:ascii="仿宋" w:eastAsia="仿宋" w:hAnsi="仿宋" w:hint="eastAsia"/>
-          <w:color w:val="000000" w:themeColor="text1"/>
-          <w:sz w:val="28"/>
-          <w:szCs w:val="28"/>
-        </w:rPr>
-        <w:t>快速原型设计和方法初期验证</w:t>
-      </w:r>
-      <w:r>
-        <w:rPr>
-          <w:rFonts w:ascii="仿宋" w:eastAsia="仿宋" w:hAnsi="仿宋" w:hint="eastAsia"/>
-          <w:color w:val="000000" w:themeColor="text1"/>
-          <w:sz w:val="28"/>
-          <w:szCs w:val="28"/>
-        </w:rPr>
-        <w:t>,所以执行效率问题并不是我们的首要考虑,在执行一些计算量很大的操作时,有可能会耗费比直接编程更多的时间.</w:t>
-      </w:r>
-    </w:p>
-    <w:p>
-      <w:pPr>
-        <w:ind w:firstLineChars="200" w:firstLine="560"/>
-        <w:rPr>
-          <w:rFonts w:ascii="仿宋" w:eastAsia="仿宋" w:hAnsi="仿宋" w:hint="eastAsia"/>
-          <w:sz w:val="28"/>
-          <w:szCs w:val="28"/>
-        </w:rPr>
-      </w:pPr>
-      <w:r>
-        <w:rPr>
-          <w:rFonts w:ascii="仿宋" w:eastAsia="仿宋" w:hAnsi="仿宋" w:hint="eastAsia"/>
-          <w:sz w:val="28"/>
-          <w:szCs w:val="28"/>
-        </w:rPr>
-        <w:t>在此后的工作中,我们将就提高运行效率和将图转换成代码进行深入研究.</w:t>
-      </w:r>
-      <w:bookmarkStart w:id="20" w:name="_GoBack"/>
-      <w:bookmarkEnd w:id="20"/>
-    </w:p>
-    <w:p>
-      <w:pPr>
-        <w:pStyle w:val="1"/>
-        <w:spacing w:line="240" w:lineRule="auto"/>
-        <w:rPr>
-          <w:rFonts w:ascii="黑体" w:eastAsia="黑体" w:hAnsi="黑体"/>
-          <w:sz w:val="28"/>
-          <w:szCs w:val="28"/>
-        </w:rPr>
-      </w:pPr>
-      <w:r>
-        <w:rPr>
-          <w:rFonts w:ascii="黑体" w:eastAsia="黑体" w:hAnsi="黑体" w:hint="eastAsia"/>
-          <w:sz w:val="28"/>
-          <w:szCs w:val="28"/>
-        </w:rPr>
-        <w:lastRenderedPageBreak/>
-        <w:t>致谢</w:t>
+          <w:rFonts w:hint="eastAsia"/>
+        </w:rPr>
+        <w:t>,本项目完全开源,对</w:t>
+      </w:r>
+      <w:proofErr w:type="spellStart"/>
+      <w:r>
+        <w:rPr>
+          <w:rFonts w:hint="eastAsia"/>
+        </w:rPr>
+        <w:t>DynamoDS</w:t>
+      </w:r>
+      <w:proofErr w:type="spellEnd"/>
+      <w:r>
+        <w:rPr>
+          <w:rFonts w:hint="eastAsia"/>
+        </w:rPr>
+        <w:t>/Dynamo源码的使用和更改情况已经在GitHub上注明,我们欢迎任何感兴趣的朋友参与本项目.</w:t>
       </w:r>
     </w:p>
     <w:p>
@@ -5137,8 +5760,8 @@
         </w:rPr>
         <w:t xml:space="preserve"> </w:t>
       </w:r>
-      <w:bookmarkStart w:id="21" w:name="OLE_LINK13"/>
-      <w:bookmarkStart w:id="22" w:name="OLE_LINK14"/>
+      <w:bookmarkStart w:id="18" w:name="OLE_LINK13"/>
+      <w:bookmarkStart w:id="19" w:name="OLE_LINK14"/>
       <w:r>
         <w:rPr>
           <w:rFonts w:ascii="仿宋" w:eastAsia="仿宋" w:hAnsi="仿宋" w:hint="eastAsia"/>
@@ -5229,8 +5852,8 @@
         <w:t>代码.</w:t>
       </w:r>
     </w:p>
-    <w:bookmarkEnd w:id="21"/>
-    <w:bookmarkEnd w:id="22"/>
+    <w:bookmarkEnd w:id="18"/>
+    <w:bookmarkEnd w:id="19"/>
     <w:p>
       <w:pPr>
         <w:rPr>
@@ -5587,6 +6210,275 @@
           <w:szCs w:val="28"/>
         </w:rPr>
       </w:pPr>
+      <w:r>
+        <w:rPr>
+          <w:rFonts w:ascii="仿宋" w:eastAsia="仿宋" w:hAnsi="仿宋" w:hint="eastAsia"/>
+          <w:sz w:val="28"/>
+          <w:szCs w:val="28"/>
+        </w:rPr>
+        <w:t>2018年6月13日10:10:26更新:</w:t>
+      </w:r>
+    </w:p>
+    <w:p>
+      <w:pPr>
+        <w:rPr>
+          <w:rFonts w:ascii="仿宋" w:eastAsia="仿宋" w:hAnsi="仿宋"/>
+          <w:sz w:val="28"/>
+          <w:szCs w:val="28"/>
+        </w:rPr>
+      </w:pPr>
+      <w:r>
+        <w:rPr>
+          <w:rFonts w:ascii="仿宋" w:eastAsia="仿宋" w:hAnsi="仿宋" w:hint="eastAsia"/>
+          <w:sz w:val="28"/>
+          <w:szCs w:val="28"/>
+        </w:rPr>
+        <w:t>1.考虑到方便配合git的使用,准备使用</w:t>
+      </w:r>
+      <w:proofErr w:type="spellStart"/>
+      <w:r>
+        <w:rPr>
+          <w:rFonts w:ascii="仿宋" w:eastAsia="仿宋" w:hAnsi="仿宋" w:hint="eastAsia"/>
+          <w:sz w:val="28"/>
+          <w:szCs w:val="28"/>
+        </w:rPr>
+        <w:t>LaTex</w:t>
+      </w:r>
+      <w:proofErr w:type="spellEnd"/>
+      <w:r>
+        <w:rPr>
+          <w:rFonts w:ascii="仿宋" w:eastAsia="仿宋" w:hAnsi="仿宋" w:hint="eastAsia"/>
+          <w:sz w:val="28"/>
+          <w:szCs w:val="28"/>
+        </w:rPr>
+        <w:t>.</w:t>
+      </w:r>
+    </w:p>
+    <w:p>
+      <w:pPr>
+        <w:rPr>
+          <w:rFonts w:ascii="仿宋" w:eastAsia="仿宋" w:hAnsi="仿宋"/>
+          <w:sz w:val="28"/>
+          <w:szCs w:val="28"/>
+        </w:rPr>
+      </w:pPr>
+      <w:r>
+        <w:rPr>
+          <w:rFonts w:ascii="仿宋" w:eastAsia="仿宋" w:hAnsi="仿宋" w:hint="eastAsia"/>
+          <w:sz w:val="28"/>
+          <w:szCs w:val="28"/>
+        </w:rPr>
+        <w:t>2.关于那四个实验的实现:</w:t>
+      </w:r>
+    </w:p>
+    <w:p>
+      <w:pPr>
+        <w:rPr>
+          <w:rFonts w:ascii="仿宋" w:eastAsia="仿宋" w:hAnsi="仿宋"/>
+          <w:sz w:val="28"/>
+          <w:szCs w:val="28"/>
+        </w:rPr>
+      </w:pPr>
+      <w:r>
+        <w:rPr>
+          <w:rFonts w:ascii="仿宋" w:eastAsia="仿宋" w:hAnsi="仿宋" w:hint="eastAsia"/>
+          <w:sz w:val="28"/>
+          <w:szCs w:val="28"/>
+        </w:rPr>
+        <w:lastRenderedPageBreak/>
+        <w:t>实验1图像预处理,实现这个实验的基础设施已经证明是可行的了,所需的Converter已经就位,这个实验可以很快实现;</w:t>
+      </w:r>
+    </w:p>
+    <w:p>
+      <w:pPr>
+        <w:rPr>
+          <w:rFonts w:ascii="仿宋" w:eastAsia="仿宋" w:hAnsi="仿宋"/>
+          <w:sz w:val="28"/>
+          <w:szCs w:val="28"/>
+        </w:rPr>
+      </w:pPr>
+      <w:r>
+        <w:rPr>
+          <w:rFonts w:ascii="仿宋" w:eastAsia="仿宋" w:hAnsi="仿宋" w:hint="eastAsia"/>
+          <w:sz w:val="28"/>
+          <w:szCs w:val="28"/>
+        </w:rPr>
+        <w:t>实验2:受Unity</w:t>
+      </w:r>
+      <w:r>
+        <w:rPr>
+          <w:rFonts w:ascii="仿宋" w:eastAsia="仿宋" w:hAnsi="仿宋"/>
+          <w:sz w:val="28"/>
+          <w:szCs w:val="28"/>
+        </w:rPr>
+        <w:t xml:space="preserve"> </w:t>
+      </w:r>
+      <w:r>
+        <w:rPr>
+          <w:rFonts w:ascii="仿宋" w:eastAsia="仿宋" w:hAnsi="仿宋" w:hint="eastAsia"/>
+          <w:sz w:val="28"/>
+          <w:szCs w:val="28"/>
+        </w:rPr>
+        <w:t>Ai</w:t>
+      </w:r>
+      <w:r>
+        <w:rPr>
+          <w:rFonts w:ascii="仿宋" w:eastAsia="仿宋" w:hAnsi="仿宋"/>
+          <w:sz w:val="28"/>
+          <w:szCs w:val="28"/>
+        </w:rPr>
+        <w:t>-Agents</w:t>
+      </w:r>
+      <w:r>
+        <w:rPr>
+          <w:rFonts w:ascii="仿宋" w:eastAsia="仿宋" w:hAnsi="仿宋" w:hint="eastAsia"/>
+          <w:sz w:val="28"/>
+          <w:szCs w:val="28"/>
+        </w:rPr>
+        <w:t>的启发,我已经确认了这个实验的可行性,使用</w:t>
+      </w:r>
+      <w:proofErr w:type="spellStart"/>
+      <w:r>
+        <w:rPr>
+          <w:rFonts w:ascii="仿宋" w:eastAsia="仿宋" w:hAnsi="仿宋" w:hint="eastAsia"/>
+          <w:sz w:val="28"/>
+          <w:szCs w:val="28"/>
+        </w:rPr>
+        <w:t>TFSharp</w:t>
+      </w:r>
+      <w:proofErr w:type="spellEnd"/>
+      <w:r>
+        <w:rPr>
+          <w:rFonts w:ascii="仿宋" w:eastAsia="仿宋" w:hAnsi="仿宋" w:hint="eastAsia"/>
+          <w:sz w:val="28"/>
+          <w:szCs w:val="28"/>
+        </w:rPr>
+        <w:t>作为后端完全没有问题,但是为了避免不必要的麻烦,另外考虑到图可能很复杂,在论文直面上难以看清细节,我并不打算实现一些很复杂的神经网络,实际上越简单越好,只要能说明我能跑起来就行了.网络层的Node和普通的Node不太一样,他是带UI扩展,这种扩展我已经编出来了,但是他的加载有点不稳定,另外Watch节点由于</w:t>
+      </w:r>
+      <w:proofErr w:type="spellStart"/>
+      <w:r>
+        <w:rPr>
+          <w:rFonts w:ascii="仿宋" w:eastAsia="仿宋" w:hAnsi="仿宋" w:hint="eastAsia"/>
+          <w:sz w:val="28"/>
+          <w:szCs w:val="28"/>
+        </w:rPr>
+        <w:t>DesignScript</w:t>
+      </w:r>
+      <w:proofErr w:type="spellEnd"/>
+      <w:r>
+        <w:rPr>
+          <w:rFonts w:ascii="仿宋" w:eastAsia="仿宋" w:hAnsi="仿宋" w:hint="eastAsia"/>
+          <w:sz w:val="28"/>
+          <w:szCs w:val="28"/>
+        </w:rPr>
+        <w:t>的移除也有点不稳定,但是我觉得我并不需要稳定住他,我只需要一张图,证明他好使,就行了.</w:t>
+      </w:r>
+    </w:p>
+    <w:p>
+      <w:pPr>
+        <w:rPr>
+          <w:rFonts w:ascii="仿宋" w:eastAsia="仿宋" w:hAnsi="仿宋"/>
+          <w:sz w:val="28"/>
+          <w:szCs w:val="28"/>
+        </w:rPr>
+      </w:pPr>
+      <w:r>
+        <w:rPr>
+          <w:rFonts w:ascii="仿宋" w:eastAsia="仿宋" w:hAnsi="仿宋" w:hint="eastAsia"/>
+          <w:sz w:val="28"/>
+          <w:szCs w:val="28"/>
+        </w:rPr>
+        <w:t>实验3:python节点的能力上限基本就在处理文件系统这里,所以我这样设计了这个实验,但是这个我至今还没仔细调过,我觉得python节点的问题很大,这也是最开始我考虑移除的一个功能,但是即使这个python节点不能用,这个实验依然是OK的,因为外挂</w:t>
+      </w:r>
+      <w:proofErr w:type="spellStart"/>
+      <w:r>
+        <w:rPr>
+          <w:rFonts w:ascii="仿宋" w:eastAsia="仿宋" w:hAnsi="仿宋" w:hint="eastAsia"/>
+          <w:sz w:val="28"/>
+          <w:szCs w:val="28"/>
+        </w:rPr>
+        <w:t>dll</w:t>
+      </w:r>
+      <w:proofErr w:type="spellEnd"/>
+      <w:r>
+        <w:rPr>
+          <w:rFonts w:ascii="仿宋" w:eastAsia="仿宋" w:hAnsi="仿宋" w:hint="eastAsia"/>
+          <w:sz w:val="28"/>
+          <w:szCs w:val="28"/>
+        </w:rPr>
+        <w:t>的节点没有问题,这个早就OK了.序列化保存</w:t>
+      </w:r>
+      <w:r>
+        <w:rPr>
+          <w:rFonts w:ascii="仿宋" w:eastAsia="仿宋" w:hAnsi="仿宋" w:hint="eastAsia"/>
+          <w:sz w:val="28"/>
+          <w:szCs w:val="28"/>
+        </w:rPr>
+        <w:t>通过Node实现的自定义节点并在其他图里面使用,这个功能非常容易出问题,但是还是同理,我只需要一张图.</w:t>
+      </w:r>
+    </w:p>
+    <w:p>
+      <w:pPr>
+        <w:rPr>
+          <w:rFonts w:ascii="仿宋" w:eastAsia="仿宋" w:hAnsi="仿宋"/>
+          <w:sz w:val="28"/>
+          <w:szCs w:val="28"/>
+        </w:rPr>
+      </w:pPr>
+      <w:r>
+        <w:rPr>
+          <w:rFonts w:ascii="仿宋" w:eastAsia="仿宋" w:hAnsi="仿宋" w:hint="eastAsia"/>
+          <w:sz w:val="28"/>
+          <w:szCs w:val="28"/>
+        </w:rPr>
+        <w:t>实验4.drawable接口现在实际上非常粗糙,只支持通过顶点着色的方法画点和线,这里实际上已经成了死局了,这一块的话我感觉基本不可能画出什么复杂的东西了,但是可以画点简单的,毕竟我只说我们有</w:t>
+      </w:r>
+      <w:proofErr w:type="gramStart"/>
+      <w:r>
+        <w:rPr>
+          <w:rFonts w:ascii="仿宋" w:eastAsia="仿宋" w:hAnsi="仿宋" w:hint="eastAsia"/>
+          <w:sz w:val="28"/>
+          <w:szCs w:val="28"/>
+        </w:rPr>
+        <w:t>个这个</w:t>
+      </w:r>
+      <w:proofErr w:type="gramEnd"/>
+      <w:r>
+        <w:rPr>
+          <w:rFonts w:ascii="仿宋" w:eastAsia="仿宋" w:hAnsi="仿宋" w:hint="eastAsia"/>
+          <w:sz w:val="28"/>
+          <w:szCs w:val="28"/>
+        </w:rPr>
+        <w:t>接口,至于用户拿来干什么那是用户的事...</w:t>
+      </w:r>
+    </w:p>
+    <w:p>
+      <w:pPr>
+        <w:rPr>
+          <w:rFonts w:ascii="仿宋" w:eastAsia="仿宋" w:hAnsi="仿宋"/>
+          <w:sz w:val="28"/>
+          <w:szCs w:val="28"/>
+        </w:rPr>
+      </w:pPr>
+      <w:r>
+        <w:rPr>
+          <w:rFonts w:ascii="仿宋" w:eastAsia="仿宋" w:hAnsi="仿宋" w:hint="eastAsia"/>
+          <w:sz w:val="28"/>
+          <w:szCs w:val="28"/>
+        </w:rPr>
+        <w:t>3.实际上,这个文档依然是一个草稿,都是写了个大概,标蓝色的地方</w:t>
+      </w:r>
+      <w:r>
+        <w:rPr>
+          <w:rFonts w:ascii="仿宋" w:eastAsia="仿宋" w:hAnsi="仿宋" w:hint="eastAsia"/>
+          <w:sz w:val="28"/>
+          <w:szCs w:val="28"/>
+        </w:rPr>
+        <w:lastRenderedPageBreak/>
+        <w:t>有的是我已经想好引用什么文献了,有的是想插入表格或者图片的.</w:t>
+      </w:r>
+      <w:bookmarkStart w:id="20" w:name="_GoBack"/>
+      <w:bookmarkEnd w:id="20"/>
     </w:p>
     <w:sectPr>
       <w:headerReference w:type="default" r:id="rId10"/>
@@ -7056,7 +7948,7 @@
 </file>
 
 <file path=customXml/itemProps1.xml><?xml version="1.0" encoding="utf-8"?>
-<ds:datastoreItem xmlns:ds="http://schemas.openxmlformats.org/officeDocument/2006/customXml" ds:itemID="{81EDF243-3810-4606-A72C-3AB8F04659F3}">
+<ds:datastoreItem xmlns:ds="http://schemas.openxmlformats.org/officeDocument/2006/customXml" ds:itemID="{ECBDAEF7-F13C-4846-82BB-A08ACDB9201D}">
   <ds:schemaRefs>
     <ds:schemaRef ds:uri="http://schemas.openxmlformats.org/officeDocument/2006/bibliography"/>
   </ds:schemaRefs>

</xml_diff>